<commit_message>
feat: added control name to all delegate callbacks
</commit_message>
<xml_diff>
--- a/QscQsys/SIMPL/Qsys Core Help File.docx
+++ b/QscQsys/SIMPL/Qsys Core Help File.docx
@@ -118,7 +118,6 @@
                 <w:szCs w:val="24"/>
               </w:rPr>
             </w:pPr>
-            <w:proofErr w:type="spellStart"/>
             <w:r>
               <w:rPr>
                 <w:rFonts w:ascii="Verdana" w:hAnsi="Verdana"/>
@@ -126,17 +125,7 @@
                 <w:sz w:val="15"/>
                 <w:szCs w:val="24"/>
               </w:rPr>
-              <w:t>Qsys</w:t>
-            </w:r>
-            <w:proofErr w:type="spellEnd"/>
-            <w:r>
-              <w:rPr>
-                <w:rFonts w:ascii="Verdana" w:hAnsi="Verdana"/>
-                <w:color w:val="000000"/>
-                <w:sz w:val="15"/>
-                <w:szCs w:val="24"/>
-              </w:rPr>
-              <w:t xml:space="preserve"> Core</w:t>
+              <w:t>Qsys Core</w:t>
             </w:r>
           </w:p>
         </w:tc>
@@ -193,7 +182,6 @@
                 <w:szCs w:val="24"/>
               </w:rPr>
             </w:pPr>
-            <w:proofErr w:type="spellStart"/>
             <w:r>
               <w:rPr>
                 <w:rFonts w:ascii="Verdana" w:hAnsi="Verdana"/>
@@ -203,7 +191,6 @@
               </w:rPr>
               <w:t>Qsys</w:t>
             </w:r>
-            <w:proofErr w:type="spellEnd"/>
           </w:p>
         </w:tc>
       </w:tr>
@@ -264,7 +251,16 @@
                 <w:sz w:val="15"/>
                 <w:szCs w:val="24"/>
               </w:rPr>
-              <w:t>2.2.1</w:t>
+              <w:t>2.2.</w:t>
+            </w:r>
+            <w:r>
+              <w:rPr>
+                <w:rFonts w:ascii="Verdana" w:hAnsi="Verdana"/>
+                <w:color w:val="000000"/>
+                <w:sz w:val="15"/>
+                <w:szCs w:val="24"/>
+              </w:rPr>
+              <w:t>2</w:t>
             </w:r>
           </w:p>
         </w:tc>
@@ -843,87 +839,7 @@
                 <w:sz w:val="16"/>
                 <w:szCs w:val="24"/>
               </w:rPr>
-              <w:t xml:space="preserve"> Pulse this after </w:t>
-            </w:r>
-            <w:proofErr w:type="spellStart"/>
-            <w:r>
-              <w:rPr>
-                <w:rFonts w:ascii="Arial" w:hAnsi="Arial" w:cs="Arial"/>
-                <w:color w:val="000000"/>
-                <w:sz w:val="16"/>
-                <w:szCs w:val="24"/>
-              </w:rPr>
-              <w:t>DeploymentHost</w:t>
-            </w:r>
-            <w:proofErr w:type="spellEnd"/>
-            <w:r>
-              <w:rPr>
-                <w:rFonts w:ascii="Arial" w:hAnsi="Arial" w:cs="Arial"/>
-                <w:color w:val="000000"/>
-                <w:sz w:val="16"/>
-                <w:szCs w:val="24"/>
-              </w:rPr>
-              <w:t xml:space="preserve">, </w:t>
-            </w:r>
-            <w:proofErr w:type="spellStart"/>
-            <w:r>
-              <w:rPr>
-                <w:rFonts w:ascii="Arial" w:hAnsi="Arial" w:cs="Arial"/>
-                <w:color w:val="000000"/>
-                <w:sz w:val="16"/>
-                <w:szCs w:val="24"/>
-              </w:rPr>
-              <w:t>TestingHost</w:t>
-            </w:r>
-            <w:proofErr w:type="spellEnd"/>
-            <w:r>
-              <w:rPr>
-                <w:rFonts w:ascii="Arial" w:hAnsi="Arial" w:cs="Arial"/>
-                <w:color w:val="000000"/>
-                <w:sz w:val="16"/>
-                <w:szCs w:val="24"/>
-              </w:rPr>
-              <w:t xml:space="preserve">, </w:t>
-            </w:r>
-            <w:proofErr w:type="spellStart"/>
-            <w:r>
-              <w:rPr>
-                <w:rFonts w:ascii="Arial" w:hAnsi="Arial" w:cs="Arial"/>
-                <w:color w:val="000000"/>
-                <w:sz w:val="16"/>
-                <w:szCs w:val="24"/>
-              </w:rPr>
-              <w:t>DeploymentMode</w:t>
-            </w:r>
-            <w:proofErr w:type="spellEnd"/>
-            <w:r>
-              <w:rPr>
-                <w:rFonts w:ascii="Arial" w:hAnsi="Arial" w:cs="Arial"/>
-                <w:color w:val="000000"/>
-                <w:sz w:val="16"/>
-                <w:szCs w:val="24"/>
-              </w:rPr>
-              <w:t xml:space="preserve">, and </w:t>
-            </w:r>
-            <w:proofErr w:type="spellStart"/>
-            <w:r>
-              <w:rPr>
-                <w:rFonts w:ascii="Arial" w:hAnsi="Arial" w:cs="Arial"/>
-                <w:color w:val="000000"/>
-                <w:sz w:val="16"/>
-                <w:szCs w:val="24"/>
-              </w:rPr>
-              <w:t>UseExternalConnection</w:t>
-            </w:r>
-            <w:proofErr w:type="spellEnd"/>
-            <w:r>
-              <w:rPr>
-                <w:rFonts w:ascii="Arial" w:hAnsi="Arial" w:cs="Arial"/>
-                <w:color w:val="000000"/>
-                <w:sz w:val="16"/>
-                <w:szCs w:val="24"/>
-              </w:rPr>
-              <w:t xml:space="preserve"> have been set to their desired states.</w:t>
+              <w:t xml:space="preserve"> Pulse this after DeploymentHost, TestingHost, DeploymentMode, and UseExternalConnection have been set to their desired states.</w:t>
             </w:r>
           </w:p>
         </w:tc>
@@ -946,7 +862,6 @@
                 <w:szCs w:val="16"/>
               </w:rPr>
             </w:pPr>
-            <w:proofErr w:type="spellStart"/>
             <w:r>
               <w:rPr>
                 <w:rFonts w:ascii="Arial" w:hAnsi="Arial" w:cs="Arial"/>
@@ -957,7 +872,6 @@
               </w:rPr>
               <w:t>DeploymentHost</w:t>
             </w:r>
-            <w:proofErr w:type="spellEnd"/>
           </w:p>
         </w:tc>
         <w:tc>
@@ -1007,27 +921,7 @@
                 <w:sz w:val="16"/>
                 <w:szCs w:val="24"/>
               </w:rPr>
-              <w:t xml:space="preserve">IP Address or Hostname of the Q-SYS Core to connect to for Deployment. This value will be used when </w:t>
-            </w:r>
-            <w:proofErr w:type="spellStart"/>
-            <w:r>
-              <w:rPr>
-                <w:rFonts w:ascii="Arial" w:hAnsi="Arial" w:cs="Arial"/>
-                <w:color w:val="000000"/>
-                <w:sz w:val="16"/>
-                <w:szCs w:val="24"/>
-              </w:rPr>
-              <w:t>DeploymentMode</w:t>
-            </w:r>
-            <w:proofErr w:type="spellEnd"/>
-            <w:r>
-              <w:rPr>
-                <w:rFonts w:ascii="Arial" w:hAnsi="Arial" w:cs="Arial"/>
-                <w:color w:val="000000"/>
-                <w:sz w:val="16"/>
-                <w:szCs w:val="24"/>
-              </w:rPr>
-              <w:t xml:space="preserve"> is 0.</w:t>
+              <w:t>IP Address or Hostname of the Q-SYS Core to connect to for Deployment. This value will be used when DeploymentMode is 0.</w:t>
             </w:r>
           </w:p>
         </w:tc>
@@ -1058,29 +952,7 @@
                 <w:sz w:val="16"/>
                 <w:szCs w:val="16"/>
               </w:rPr>
-              <w:t>[</w:t>
-            </w:r>
-            <w:proofErr w:type="spellStart"/>
-            <w:r>
-              <w:rPr>
-                <w:rFonts w:ascii="Arial" w:hAnsi="Arial" w:cs="Arial"/>
-                <w:b/>
-                <w:bCs/>
-                <w:sz w:val="16"/>
-                <w:szCs w:val="16"/>
-              </w:rPr>
-              <w:t>TestingHost</w:t>
-            </w:r>
-            <w:proofErr w:type="spellEnd"/>
-            <w:r>
-              <w:rPr>
-                <w:rFonts w:ascii="Arial" w:hAnsi="Arial" w:cs="Arial"/>
-                <w:b/>
-                <w:bCs/>
-                <w:sz w:val="16"/>
-                <w:szCs w:val="16"/>
-              </w:rPr>
-              <w:t>]</w:t>
+              <w:t>[TestingHost]</w:t>
             </w:r>
           </w:p>
         </w:tc>
@@ -1131,63 +1003,7 @@
                 <w:sz w:val="16"/>
                 <w:szCs w:val="24"/>
               </w:rPr>
-              <w:t xml:space="preserve">IP Address or Hostname of the Q-SYS Core to connect to for </w:t>
-            </w:r>
-            <w:r>
-              <w:rPr>
-                <w:rFonts w:ascii="Arial" w:hAnsi="Arial" w:cs="Arial"/>
-                <w:color w:val="000000"/>
-                <w:sz w:val="16"/>
-                <w:szCs w:val="24"/>
-              </w:rPr>
-              <w:t>Testing</w:t>
-            </w:r>
-            <w:r>
-              <w:rPr>
-                <w:rFonts w:ascii="Arial" w:hAnsi="Arial" w:cs="Arial"/>
-                <w:color w:val="000000"/>
-                <w:sz w:val="16"/>
-                <w:szCs w:val="24"/>
-              </w:rPr>
-              <w:t xml:space="preserve">. This value will be used when </w:t>
-            </w:r>
-            <w:proofErr w:type="spellStart"/>
-            <w:r>
-              <w:rPr>
-                <w:rFonts w:ascii="Arial" w:hAnsi="Arial" w:cs="Arial"/>
-                <w:color w:val="000000"/>
-                <w:sz w:val="16"/>
-                <w:szCs w:val="24"/>
-              </w:rPr>
-              <w:t>DeploymentMode</w:t>
-            </w:r>
-            <w:proofErr w:type="spellEnd"/>
-            <w:r>
-              <w:rPr>
-                <w:rFonts w:ascii="Arial" w:hAnsi="Arial" w:cs="Arial"/>
-                <w:color w:val="000000"/>
-                <w:sz w:val="16"/>
-                <w:szCs w:val="24"/>
-              </w:rPr>
-              <w:t xml:space="preserve"> is </w:t>
-            </w:r>
-            <w:r>
-              <w:rPr>
-                <w:rFonts w:ascii="Arial" w:hAnsi="Arial" w:cs="Arial"/>
-                <w:color w:val="000000"/>
-                <w:sz w:val="16"/>
-                <w:szCs w:val="24"/>
-              </w:rPr>
-              <w:t>1</w:t>
-            </w:r>
-            <w:r>
-              <w:rPr>
-                <w:rFonts w:ascii="Arial" w:hAnsi="Arial" w:cs="Arial"/>
-                <w:color w:val="000000"/>
-                <w:sz w:val="16"/>
-                <w:szCs w:val="24"/>
-              </w:rPr>
-              <w:t>.</w:t>
+              <w:t>IP Address or Hostname of the Q-SYS Core to connect to for Testing. This value will be used when DeploymentMode is 1.</w:t>
             </w:r>
           </w:p>
         </w:tc>
@@ -1210,7 +1026,6 @@
                 <w:szCs w:val="16"/>
               </w:rPr>
             </w:pPr>
-            <w:proofErr w:type="spellStart"/>
             <w:r>
               <w:rPr>
                 <w:rFonts w:ascii="Arial" w:hAnsi="Arial" w:cs="Arial"/>
@@ -1221,7 +1036,6 @@
               </w:rPr>
               <w:t>DeploymentMode</w:t>
             </w:r>
-            <w:proofErr w:type="spellEnd"/>
           </w:p>
           <w:p>
             <w:pPr>
@@ -1281,27 +1095,7 @@
                 <w:sz w:val="16"/>
                 <w:szCs w:val="24"/>
               </w:rPr>
-              <w:t xml:space="preserve">Specifies whether to use </w:t>
-            </w:r>
-            <w:proofErr w:type="spellStart"/>
-            <w:r>
-              <w:rPr>
-                <w:rFonts w:ascii="Arial" w:hAnsi="Arial" w:cs="Arial"/>
-                <w:color w:val="000000"/>
-                <w:sz w:val="16"/>
-                <w:szCs w:val="24"/>
-              </w:rPr>
-              <w:t>DeploymentHost</w:t>
-            </w:r>
-            <w:proofErr w:type="spellEnd"/>
-            <w:r>
-              <w:rPr>
-                <w:rFonts w:ascii="Arial" w:hAnsi="Arial" w:cs="Arial"/>
-                <w:color w:val="000000"/>
-                <w:sz w:val="16"/>
-                <w:szCs w:val="24"/>
-              </w:rPr>
-              <w:t xml:space="preserve"> or Testing Host. </w:t>
+              <w:t xml:space="preserve">Specifies whether to use DeploymentHost or Testing Host. </w:t>
             </w:r>
           </w:p>
           <w:p>
@@ -1321,19 +1115,8 @@
                 <w:sz w:val="16"/>
                 <w:szCs w:val="24"/>
               </w:rPr>
-              <w:t xml:space="preserve">0: </w:t>
-            </w:r>
-            <w:proofErr w:type="spellStart"/>
-            <w:r>
-              <w:rPr>
-                <w:rFonts w:ascii="Arial" w:hAnsi="Arial" w:cs="Arial"/>
-                <w:color w:val="000000"/>
-                <w:sz w:val="16"/>
-                <w:szCs w:val="24"/>
-              </w:rPr>
-              <w:t>DeploymentHost</w:t>
-            </w:r>
-            <w:proofErr w:type="spellEnd"/>
+              <w:t>0: DeploymentHost</w:t>
+            </w:r>
           </w:p>
           <w:p>
             <w:pPr>
@@ -1352,19 +1135,8 @@
                 <w:sz w:val="16"/>
                 <w:szCs w:val="24"/>
               </w:rPr>
-              <w:t xml:space="preserve">1: </w:t>
-            </w:r>
-            <w:proofErr w:type="spellStart"/>
-            <w:r>
-              <w:rPr>
-                <w:rFonts w:ascii="Arial" w:hAnsi="Arial" w:cs="Arial"/>
-                <w:color w:val="000000"/>
-                <w:sz w:val="16"/>
-                <w:szCs w:val="24"/>
-              </w:rPr>
-              <w:t>TestingHost</w:t>
-            </w:r>
-            <w:proofErr w:type="spellEnd"/>
+              <w:t>1: TestingHost</w:t>
+            </w:r>
           </w:p>
         </w:tc>
       </w:tr>
@@ -1573,29 +1345,7 @@
                 <w:sz w:val="16"/>
                 <w:szCs w:val="16"/>
               </w:rPr>
-              <w:t>[</w:t>
-            </w:r>
-            <w:proofErr w:type="spellStart"/>
-            <w:r>
-              <w:rPr>
-                <w:rFonts w:ascii="Arial" w:hAnsi="Arial" w:cs="Arial"/>
-                <w:b/>
-                <w:bCs/>
-                <w:sz w:val="16"/>
-                <w:szCs w:val="16"/>
-              </w:rPr>
-              <w:t>UseExternalConnection</w:t>
-            </w:r>
-            <w:proofErr w:type="spellEnd"/>
-            <w:r>
-              <w:rPr>
-                <w:rFonts w:ascii="Arial" w:hAnsi="Arial" w:cs="Arial"/>
-                <w:b/>
-                <w:bCs/>
-                <w:sz w:val="16"/>
-                <w:szCs w:val="16"/>
-              </w:rPr>
-              <w:t>]</w:t>
+              <w:t>[UseExternalConnection]</w:t>
             </w:r>
           </w:p>
         </w:tc>
@@ -1680,29 +1430,7 @@
                 <w:sz w:val="16"/>
                 <w:szCs w:val="16"/>
               </w:rPr>
-              <w:t>[</w:t>
-            </w:r>
-            <w:proofErr w:type="spellStart"/>
-            <w:r>
-              <w:rPr>
-                <w:rFonts w:ascii="Arial" w:hAnsi="Arial" w:cs="Arial"/>
-                <w:b/>
-                <w:bCs/>
-                <w:sz w:val="16"/>
-                <w:szCs w:val="16"/>
-              </w:rPr>
-              <w:t>ExternalConnectionRx</w:t>
-            </w:r>
-            <w:proofErr w:type="spellEnd"/>
-            <w:r>
-              <w:rPr>
-                <w:rFonts w:ascii="Arial" w:hAnsi="Arial" w:cs="Arial"/>
-                <w:b/>
-                <w:bCs/>
-                <w:sz w:val="16"/>
-                <w:szCs w:val="16"/>
-              </w:rPr>
-              <w:t>]</w:t>
+              <w:t>[ExternalConnectionRx]</w:t>
             </w:r>
           </w:p>
         </w:tc>
@@ -1870,7 +1598,6 @@
               </w:rPr>
               <w:t>[</w:t>
             </w:r>
-            <w:proofErr w:type="spellStart"/>
             <w:r>
               <w:rPr>
                 <w:rFonts w:ascii="Arial" w:hAnsi="Arial" w:cs="Arial"/>
@@ -1881,7 +1608,6 @@
               </w:rPr>
               <w:t>IsInitialized</w:t>
             </w:r>
-            <w:proofErr w:type="spellEnd"/>
             <w:r>
               <w:rPr>
                 <w:rFonts w:ascii="Arial" w:hAnsi="Arial" w:cs="Arial"/>
@@ -1992,29 +1718,7 @@
                 <w:sz w:val="16"/>
                 <w:szCs w:val="16"/>
               </w:rPr>
-              <w:t>[</w:t>
-            </w:r>
-            <w:proofErr w:type="spellStart"/>
-            <w:r>
-              <w:rPr>
-                <w:rFonts w:ascii="Arial" w:hAnsi="Arial" w:cs="Arial"/>
-                <w:b/>
-                <w:bCs/>
-                <w:sz w:val="16"/>
-                <w:szCs w:val="16"/>
-              </w:rPr>
-              <w:t>IsConnected</w:t>
-            </w:r>
-            <w:proofErr w:type="spellEnd"/>
-            <w:r>
-              <w:rPr>
-                <w:rFonts w:ascii="Arial" w:hAnsi="Arial" w:cs="Arial"/>
-                <w:b/>
-                <w:bCs/>
-                <w:sz w:val="16"/>
-                <w:szCs w:val="16"/>
-              </w:rPr>
-              <w:t>]</w:t>
+              <w:t>[IsConnected]</w:t>
             </w:r>
           </w:p>
         </w:tc>
@@ -2068,16 +1772,7 @@
                 <w:sz w:val="16"/>
                 <w:szCs w:val="24"/>
               </w:rPr>
-              <w:t xml:space="preserve">Signal used to show if the Q-SYS Core </w:t>
-            </w:r>
-            <w:r>
-              <w:rPr>
-                <w:rFonts w:ascii="Arial" w:hAnsi="Arial" w:cs="Arial"/>
-                <w:color w:val="000000"/>
-                <w:sz w:val="16"/>
-                <w:szCs w:val="24"/>
-              </w:rPr>
-              <w:t>is communicating.</w:t>
+              <w:t>Signal used to show if the Q-SYS Core is communicating.</w:t>
             </w:r>
           </w:p>
         </w:tc>
@@ -2108,29 +1803,7 @@
                 <w:sz w:val="16"/>
                 <w:szCs w:val="16"/>
               </w:rPr>
-              <w:t>[</w:t>
-            </w:r>
-            <w:proofErr w:type="spellStart"/>
-            <w:r>
-              <w:rPr>
-                <w:rFonts w:ascii="Arial" w:hAnsi="Arial" w:cs="Arial"/>
-                <w:b/>
-                <w:bCs/>
-                <w:sz w:val="16"/>
-                <w:szCs w:val="16"/>
-              </w:rPr>
-              <w:t>IsLoggedIn</w:t>
-            </w:r>
-            <w:proofErr w:type="spellEnd"/>
-            <w:r>
-              <w:rPr>
-                <w:rFonts w:ascii="Arial" w:hAnsi="Arial" w:cs="Arial"/>
-                <w:b/>
-                <w:bCs/>
-                <w:sz w:val="16"/>
-                <w:szCs w:val="16"/>
-              </w:rPr>
-              <w:t>]</w:t>
+              <w:t>[IsLoggedIn]</w:t>
             </w:r>
           </w:p>
         </w:tc>
@@ -2184,16 +1857,7 @@
                 <w:sz w:val="16"/>
                 <w:szCs w:val="24"/>
               </w:rPr>
-              <w:t xml:space="preserve">Signal used to show if </w:t>
-            </w:r>
-            <w:r>
-              <w:rPr>
-                <w:rFonts w:ascii="Arial" w:hAnsi="Arial" w:cs="Arial"/>
-                <w:color w:val="000000"/>
-                <w:sz w:val="16"/>
-                <w:szCs w:val="24"/>
-              </w:rPr>
-              <w:t>this module is logged in with the Q-SYS Core.</w:t>
+              <w:t>Signal used to show if this module is logged in with the Q-SYS Core.</w:t>
             </w:r>
           </w:p>
         </w:tc>
@@ -2224,29 +1888,7 @@
                 <w:sz w:val="16"/>
                 <w:szCs w:val="16"/>
               </w:rPr>
-              <w:t>[</w:t>
-            </w:r>
-            <w:proofErr w:type="spellStart"/>
-            <w:r>
-              <w:rPr>
-                <w:rFonts w:ascii="Arial" w:hAnsi="Arial" w:cs="Arial"/>
-                <w:b/>
-                <w:bCs/>
-                <w:sz w:val="16"/>
-                <w:szCs w:val="16"/>
-              </w:rPr>
-              <w:t>IsRedundant</w:t>
-            </w:r>
-            <w:proofErr w:type="spellEnd"/>
-            <w:r>
-              <w:rPr>
-                <w:rFonts w:ascii="Arial" w:hAnsi="Arial" w:cs="Arial"/>
-                <w:b/>
-                <w:bCs/>
-                <w:sz w:val="16"/>
-                <w:szCs w:val="16"/>
-              </w:rPr>
-              <w:t>]</w:t>
+              <w:t>[IsRedundant]</w:t>
             </w:r>
           </w:p>
         </w:tc>
@@ -2297,16 +1939,7 @@
                 <w:sz w:val="16"/>
                 <w:szCs w:val="24"/>
               </w:rPr>
-              <w:t xml:space="preserve">Signal used to show if the Q-SYS Core </w:t>
-            </w:r>
-            <w:r>
-              <w:rPr>
-                <w:rFonts w:ascii="Arial" w:hAnsi="Arial" w:cs="Arial"/>
-                <w:color w:val="000000"/>
-                <w:sz w:val="16"/>
-                <w:szCs w:val="24"/>
-              </w:rPr>
-              <w:t>is redundant.</w:t>
+              <w:t>Signal used to show if the Q-SYS Core is redundant.</w:t>
             </w:r>
           </w:p>
         </w:tc>
@@ -2337,7 +1970,6 @@
               </w:rPr>
               <w:t>[</w:t>
             </w:r>
-            <w:proofErr w:type="spellStart"/>
             <w:r>
               <w:rPr>
                 <w:rFonts w:ascii="Arial" w:hAnsi="Arial" w:cs="Arial"/>
@@ -2348,7 +1980,6 @@
               </w:rPr>
               <w:t>IsEmulator</w:t>
             </w:r>
-            <w:proofErr w:type="spellEnd"/>
             <w:r>
               <w:rPr>
                 <w:rFonts w:ascii="Arial" w:hAnsi="Arial" w:cs="Arial"/>
@@ -2408,16 +2039,7 @@
                 <w:sz w:val="16"/>
                 <w:szCs w:val="24"/>
               </w:rPr>
-              <w:t xml:space="preserve">Signal used to show if the Q-SYS Core </w:t>
-            </w:r>
-            <w:r>
-              <w:rPr>
-                <w:rFonts w:ascii="Arial" w:hAnsi="Arial" w:cs="Arial"/>
-                <w:color w:val="000000"/>
-                <w:sz w:val="16"/>
-                <w:szCs w:val="24"/>
-              </w:rPr>
-              <w:t>is connected to an emulated file.</w:t>
+              <w:t>Signal used to show if the Q-SYS Core is connected to an emulated file.</w:t>
             </w:r>
           </w:p>
         </w:tc>
@@ -2448,9 +2070,8 @@
                 <w:sz w:val="16"/>
                 <w:szCs w:val="16"/>
               </w:rPr>
-              <w:t>[</w:t>
-            </w:r>
-            <w:proofErr w:type="spellStart"/>
+              <w:t>[DesignName</w:t>
+            </w:r>
             <w:r>
               <w:rPr>
                 <w:rFonts w:ascii="Arial" w:hAnsi="Arial" w:cs="Arial"/>
@@ -2459,17 +2080,6 @@
                 <w:sz w:val="16"/>
                 <w:szCs w:val="16"/>
               </w:rPr>
-              <w:t>DesignName</w:t>
-            </w:r>
-            <w:proofErr w:type="spellEnd"/>
-            <w:r>
-              <w:rPr>
-                <w:rFonts w:ascii="Arial" w:hAnsi="Arial" w:cs="Arial"/>
-                <w:b/>
-                <w:bCs/>
-                <w:sz w:val="16"/>
-                <w:szCs w:val="16"/>
-              </w:rPr>
               <w:t>]</w:t>
             </w:r>
           </w:p>
@@ -2521,16 +2131,7 @@
                 <w:sz w:val="16"/>
                 <w:szCs w:val="24"/>
               </w:rPr>
-              <w:t xml:space="preserve">Signal used to show </w:t>
-            </w:r>
-            <w:r>
-              <w:rPr>
-                <w:rFonts w:ascii="Arial" w:hAnsi="Arial" w:cs="Arial"/>
-                <w:color w:val="000000"/>
-                <w:sz w:val="16"/>
-                <w:szCs w:val="24"/>
-              </w:rPr>
-              <w:t>the current running design on the Q-SYS Core.</w:t>
+              <w:t>Signal used to show the current running design on the Q-SYS Core.</w:t>
             </w:r>
           </w:p>
         </w:tc>
@@ -2561,29 +2162,7 @@
                 <w:sz w:val="16"/>
                 <w:szCs w:val="16"/>
               </w:rPr>
-              <w:t>[</w:t>
-            </w:r>
-            <w:proofErr w:type="spellStart"/>
-            <w:r>
-              <w:rPr>
-                <w:rFonts w:ascii="Arial" w:hAnsi="Arial" w:cs="Arial"/>
-                <w:b/>
-                <w:bCs/>
-                <w:sz w:val="16"/>
-                <w:szCs w:val="16"/>
-              </w:rPr>
-              <w:t>ExternalConnectionTx</w:t>
-            </w:r>
-            <w:proofErr w:type="spellEnd"/>
-            <w:r>
-              <w:rPr>
-                <w:rFonts w:ascii="Arial" w:hAnsi="Arial" w:cs="Arial"/>
-                <w:b/>
-                <w:bCs/>
-                <w:sz w:val="16"/>
-                <w:szCs w:val="16"/>
-              </w:rPr>
-              <w:t>]</w:t>
+              <w:t>[ExternalConnectionTx]</w:t>
             </w:r>
           </w:p>
         </w:tc>
@@ -2719,7 +2298,6 @@
                 <w:szCs w:val="16"/>
               </w:rPr>
             </w:pPr>
-            <w:proofErr w:type="spellStart"/>
             <w:r>
               <w:rPr>
                 <w:rFonts w:ascii="Arial" w:hAnsi="Arial" w:cs="Arial"/>
@@ -2730,7 +2308,6 @@
               </w:rPr>
               <w:t>CoreID</w:t>
             </w:r>
-            <w:proofErr w:type="spellEnd"/>
           </w:p>
         </w:tc>
         <w:tc>
@@ -3181,30 +2758,28 @@
                 <w:sz w:val="15"/>
                 <w:szCs w:val="24"/>
               </w:rPr>
-              <w:t xml:space="preserve">: 3 Series </w:t>
-            </w:r>
-            <w:proofErr w:type="spellStart"/>
-            <w:r>
+              <w:t>: 3 Series Test.smw</w:t>
+            </w:r>
+          </w:p>
+          <w:p>
+            <w:pPr>
+              <w:spacing w:before="100" w:after="100"/>
               <w:rPr>
                 <w:rFonts w:ascii="Verdana" w:hAnsi="Verdana"/>
                 <w:color w:val="000000"/>
                 <w:sz w:val="15"/>
                 <w:szCs w:val="24"/>
               </w:rPr>
-              <w:t>Test.smw</w:t>
-            </w:r>
-            <w:proofErr w:type="spellEnd"/>
-          </w:p>
-          <w:p>
-            <w:pPr>
-              <w:spacing w:before="100" w:after="100"/>
+            </w:pPr>
+            <w:r>
               <w:rPr>
                 <w:rFonts w:ascii="Verdana" w:hAnsi="Verdana"/>
                 <w:color w:val="000000"/>
                 <w:sz w:val="15"/>
                 <w:szCs w:val="24"/>
               </w:rPr>
-            </w:pPr>
+              <w:t>4-Se</w:t>
+            </w:r>
             <w:r>
               <w:rPr>
                 <w:rFonts w:ascii="Verdana" w:hAnsi="Verdana"/>
@@ -3212,7 +2787,7 @@
                 <w:sz w:val="15"/>
                 <w:szCs w:val="24"/>
               </w:rPr>
-              <w:t>4-Se</w:t>
+              <w:t>r</w:t>
             </w:r>
             <w:r>
               <w:rPr>
@@ -3221,7 +2796,7 @@
                 <w:sz w:val="15"/>
                 <w:szCs w:val="24"/>
               </w:rPr>
-              <w:t>r</w:t>
+              <w:t>ies</w:t>
             </w:r>
             <w:r>
               <w:rPr>
@@ -3230,7 +2805,7 @@
                 <w:sz w:val="15"/>
                 <w:szCs w:val="24"/>
               </w:rPr>
-              <w:t>ies</w:t>
+              <w:t>:</w:t>
             </w:r>
             <w:r>
               <w:rPr>
@@ -3239,7 +2814,7 @@
                 <w:sz w:val="15"/>
                 <w:szCs w:val="24"/>
               </w:rPr>
-              <w:t>:</w:t>
+              <w:t xml:space="preserve"> </w:t>
             </w:r>
             <w:r>
               <w:rPr>
@@ -3248,7 +2823,7 @@
                 <w:sz w:val="15"/>
                 <w:szCs w:val="24"/>
               </w:rPr>
-              <w:t xml:space="preserve"> </w:t>
+              <w:t>4 Series Test</w:t>
             </w:r>
             <w:r>
               <w:rPr>
@@ -3257,28 +2832,8 @@
                 <w:sz w:val="15"/>
                 <w:szCs w:val="24"/>
               </w:rPr>
-              <w:t xml:space="preserve">4 Series </w:t>
-            </w:r>
-            <w:proofErr w:type="spellStart"/>
-            <w:r>
-              <w:rPr>
-                <w:rFonts w:ascii="Verdana" w:hAnsi="Verdana"/>
-                <w:color w:val="000000"/>
-                <w:sz w:val="15"/>
-                <w:szCs w:val="24"/>
-              </w:rPr>
-              <w:t>Test</w:t>
-            </w:r>
-            <w:r>
-              <w:rPr>
-                <w:rFonts w:ascii="Verdana" w:hAnsi="Verdana"/>
-                <w:color w:val="000000"/>
-                <w:sz w:val="15"/>
-                <w:szCs w:val="24"/>
-              </w:rPr>
               <w:t>.smw</w:t>
             </w:r>
-            <w:proofErr w:type="spellEnd"/>
           </w:p>
         </w:tc>
       </w:tr>

</xml_diff>

<commit_message>
fix: Core wrapper references and update core help file
</commit_message>
<xml_diff>
--- a/QscQsys/SIMPL/Qsys Core Help File.docx
+++ b/QscQsys/SIMPL/Qsys Core Help File.docx
@@ -921,7 +921,25 @@
                 <w:sz w:val="16"/>
                 <w:szCs w:val="24"/>
               </w:rPr>
-              <w:t>IP Address or Hostname of the Q-SYS Core to connect to for Deployment. This value will be used when DeploymentMode is 0.</w:t>
+              <w:t xml:space="preserve">IP Address or Hostname of the Q-SYS Core to connect to for Deployment. This value will be used when DeploymentMode is </w:t>
+            </w:r>
+            <w:r>
+              <w:rPr>
+                <w:rFonts w:ascii="Arial" w:hAnsi="Arial" w:cs="Arial"/>
+                <w:color w:val="000000"/>
+                <w:sz w:val="16"/>
+                <w:szCs w:val="24"/>
+              </w:rPr>
+              <w:t>1</w:t>
+            </w:r>
+            <w:r>
+              <w:rPr>
+                <w:rFonts w:ascii="Arial" w:hAnsi="Arial" w:cs="Arial"/>
+                <w:color w:val="000000"/>
+                <w:sz w:val="16"/>
+                <w:szCs w:val="24"/>
+              </w:rPr>
+              <w:t>.</w:t>
             </w:r>
           </w:p>
         </w:tc>
@@ -1003,7 +1021,25 @@
                 <w:sz w:val="16"/>
                 <w:szCs w:val="24"/>
               </w:rPr>
-              <w:t>IP Address or Hostname of the Q-SYS Core to connect to for Testing. This value will be used when DeploymentMode is 1.</w:t>
+              <w:t xml:space="preserve">IP Address or Hostname of the Q-SYS Core to connect to for Testing. This value will be used when DeploymentMode is </w:t>
+            </w:r>
+            <w:r>
+              <w:rPr>
+                <w:rFonts w:ascii="Arial" w:hAnsi="Arial" w:cs="Arial"/>
+                <w:color w:val="000000"/>
+                <w:sz w:val="16"/>
+                <w:szCs w:val="24"/>
+              </w:rPr>
+              <w:t>0</w:t>
+            </w:r>
+            <w:r>
+              <w:rPr>
+                <w:rFonts w:ascii="Arial" w:hAnsi="Arial" w:cs="Arial"/>
+                <w:color w:val="000000"/>
+                <w:sz w:val="16"/>
+                <w:szCs w:val="24"/>
+              </w:rPr>
+              <w:t>.</w:t>
             </w:r>
           </w:p>
         </w:tc>
@@ -1115,7 +1151,16 @@
                 <w:sz w:val="16"/>
                 <w:szCs w:val="24"/>
               </w:rPr>
-              <w:t>0: DeploymentHost</w:t>
+              <w:t>1</w:t>
+            </w:r>
+            <w:r>
+              <w:rPr>
+                <w:rFonts w:ascii="Arial" w:hAnsi="Arial" w:cs="Arial"/>
+                <w:color w:val="000000"/>
+                <w:sz w:val="16"/>
+                <w:szCs w:val="24"/>
+              </w:rPr>
+              <w:t>: DeploymentHost</w:t>
             </w:r>
           </w:p>
           <w:p>
@@ -1135,7 +1180,16 @@
                 <w:sz w:val="16"/>
                 <w:szCs w:val="24"/>
               </w:rPr>
-              <w:t>1: TestingHost</w:t>
+              <w:t>0</w:t>
+            </w:r>
+            <w:r>
+              <w:rPr>
+                <w:rFonts w:ascii="Arial" w:hAnsi="Arial" w:cs="Arial"/>
+                <w:color w:val="000000"/>
+                <w:sz w:val="16"/>
+                <w:szCs w:val="24"/>
+              </w:rPr>
+              <w:t>: TestingHost</w:t>
             </w:r>
           </w:p>
         </w:tc>

</xml_diff>

<commit_message>
docs: Updated mistake in DeploymentMode enum
.docx and .pdf had DeploymentMode:
0 = DeploymentHost
1 = TestingHost
which is opposite of how it actually works
</commit_message>
<xml_diff>
--- a/QscQsys/SIMPL/Qsys Core Help File.docx
+++ b/QscQsys/SIMPL/Qsys Core Help File.docx
@@ -1,6 +1,6 @@
 
 <file path=word/document.xml><?xml version="1.0" encoding="utf-8"?>
-<w:document xmlns:wpc="http://schemas.microsoft.com/office/word/2010/wordprocessingCanvas" xmlns:cx="http://schemas.microsoft.com/office/drawing/2014/chartex" xmlns:cx1="http://schemas.microsoft.com/office/drawing/2015/9/8/chartex" xmlns:cx2="http://schemas.microsoft.com/office/drawing/2015/10/21/chartex" xmlns:cx3="http://schemas.microsoft.com/office/drawing/2016/5/9/chartex" xmlns:cx4="http://schemas.microsoft.com/office/drawing/2016/5/10/chartex" xmlns:cx5="http://schemas.microsoft.com/office/drawing/2016/5/11/chartex" xmlns:cx6="http://schemas.microsoft.com/office/drawing/2016/5/12/chartex" xmlns:cx7="http://schemas.microsoft.com/office/drawing/2016/5/13/chartex" xmlns:cx8="http://schemas.microsoft.com/office/drawing/2016/5/14/chartex" xmlns:mc="http://schemas.openxmlformats.org/markup-compatibility/2006" xmlns:aink="http://schemas.microsoft.com/office/drawing/2016/ink" xmlns:am3d="http://schemas.microsoft.com/office/drawing/2017/model3d" xmlns:o="urn:schemas-microsoft-com:office:office" xmlns:r="http://schemas.openxmlformats.org/officeDocument/2006/relationships" xmlns:m="http://schemas.openxmlformats.org/officeDocument/2006/math" xmlns:v="urn:schemas-microsoft-com:vml" xmlns:wp14="http://schemas.microsoft.com/office/word/2010/wordprocessingDrawing" xmlns:wp="http://schemas.openxmlformats.org/drawingml/2006/wordprocessingDrawing" xmlns:w10="urn:schemas-microsoft-com:office:word" xmlns:w="http://schemas.openxmlformats.org/wordprocessingml/2006/main" xmlns:w14="http://schemas.microsoft.com/office/word/2010/wordml" xmlns:w15="http://schemas.microsoft.com/office/word/2012/wordml" xmlns:w16cex="http://schemas.microsoft.com/office/word/2018/wordml/cex" xmlns:w16cid="http://schemas.microsoft.com/office/word/2016/wordml/cid" xmlns:w16="http://schemas.microsoft.com/office/word/2018/wordml" xmlns:w16sdtdh="http://schemas.microsoft.com/office/word/2020/wordml/sdtdatahash" xmlns:w16se="http://schemas.microsoft.com/office/word/2015/wordml/symex" xmlns:wpg="http://schemas.microsoft.com/office/word/2010/wordprocessingGroup" xmlns:wpi="http://schemas.microsoft.com/office/word/2010/wordprocessingInk" xmlns:wne="http://schemas.microsoft.com/office/word/2006/wordml" xmlns:wps="http://schemas.microsoft.com/office/word/2010/wordprocessingShape" mc:Ignorable="w14 w15 w16se w16cid w16 w16cex w16sdtdh wp14">
+<w:document xmlns:wpc="http://schemas.microsoft.com/office/word/2010/wordprocessingCanvas" xmlns:cx="http://schemas.microsoft.com/office/drawing/2014/chartex" xmlns:cx1="http://schemas.microsoft.com/office/drawing/2015/9/8/chartex" xmlns:cx2="http://schemas.microsoft.com/office/drawing/2015/10/21/chartex" xmlns:cx3="http://schemas.microsoft.com/office/drawing/2016/5/9/chartex" xmlns:cx4="http://schemas.microsoft.com/office/drawing/2016/5/10/chartex" xmlns:cx5="http://schemas.microsoft.com/office/drawing/2016/5/11/chartex" xmlns:cx6="http://schemas.microsoft.com/office/drawing/2016/5/12/chartex" xmlns:cx7="http://schemas.microsoft.com/office/drawing/2016/5/13/chartex" xmlns:cx8="http://schemas.microsoft.com/office/drawing/2016/5/14/chartex" xmlns:mc="http://schemas.openxmlformats.org/markup-compatibility/2006" xmlns:aink="http://schemas.microsoft.com/office/drawing/2016/ink" xmlns:am3d="http://schemas.microsoft.com/office/drawing/2017/model3d" xmlns:o="urn:schemas-microsoft-com:office:office" xmlns:oel="http://schemas.microsoft.com/office/2019/extlst" xmlns:r="http://schemas.openxmlformats.org/officeDocument/2006/relationships" xmlns:m="http://schemas.openxmlformats.org/officeDocument/2006/math" xmlns:v="urn:schemas-microsoft-com:vml" xmlns:wp14="http://schemas.microsoft.com/office/word/2010/wordprocessingDrawing" xmlns:wp="http://schemas.openxmlformats.org/drawingml/2006/wordprocessingDrawing" xmlns:w10="urn:schemas-microsoft-com:office:word" xmlns:w="http://schemas.openxmlformats.org/wordprocessingml/2006/main" xmlns:w14="http://schemas.microsoft.com/office/word/2010/wordml" xmlns:w15="http://schemas.microsoft.com/office/word/2012/wordml" xmlns:w16cex="http://schemas.microsoft.com/office/word/2018/wordml/cex" xmlns:w16cid="http://schemas.microsoft.com/office/word/2016/wordml/cid" xmlns:w16="http://schemas.microsoft.com/office/word/2018/wordml" xmlns:w16sdtdh="http://schemas.microsoft.com/office/word/2020/wordml/sdtdatahash" xmlns:w16se="http://schemas.microsoft.com/office/word/2015/wordml/symex" xmlns:wpg="http://schemas.microsoft.com/office/word/2010/wordprocessingGroup" xmlns:wpi="http://schemas.microsoft.com/office/word/2010/wordprocessingInk" xmlns:wne="http://schemas.microsoft.com/office/word/2006/wordml" xmlns:wps="http://schemas.microsoft.com/office/word/2010/wordprocessingShape" mc:Ignorable="w14 w15 w16se w16cid w16 w16cex w16sdtdh wp14">
   <w:body>
     <w:tbl>
       <w:tblPr>
@@ -251,16 +251,7 @@
                 <w:sz w:val="15"/>
                 <w:szCs w:val="24"/>
               </w:rPr>
-              <w:t>2.2.</w:t>
-            </w:r>
-            <w:r>
-              <w:rPr>
-                <w:rFonts w:ascii="Verdana" w:hAnsi="Verdana"/>
-                <w:color w:val="000000"/>
-                <w:sz w:val="15"/>
-                <w:szCs w:val="24"/>
-              </w:rPr>
-              <w:t>2</w:t>
+              <w:t>2.2.1</w:t>
             </w:r>
           </w:p>
         </w:tc>
@@ -1151,16 +1142,16 @@
                 <w:sz w:val="16"/>
                 <w:szCs w:val="24"/>
               </w:rPr>
-              <w:t>1</w:t>
-            </w:r>
-            <w:r>
-              <w:rPr>
-                <w:rFonts w:ascii="Arial" w:hAnsi="Arial" w:cs="Arial"/>
-                <w:color w:val="000000"/>
-                <w:sz w:val="16"/>
-                <w:szCs w:val="24"/>
-              </w:rPr>
-              <w:t>: DeploymentHost</w:t>
+              <w:t xml:space="preserve">0: </w:t>
+            </w:r>
+            <w:r>
+              <w:rPr>
+                <w:rFonts w:ascii="Arial" w:hAnsi="Arial" w:cs="Arial"/>
+                <w:color w:val="000000"/>
+                <w:sz w:val="16"/>
+                <w:szCs w:val="24"/>
+              </w:rPr>
+              <w:t>TestingHost</w:t>
             </w:r>
           </w:p>
           <w:p>
@@ -1180,16 +1171,25 @@
                 <w:sz w:val="16"/>
                 <w:szCs w:val="24"/>
               </w:rPr>
-              <w:t>0</w:t>
-            </w:r>
-            <w:r>
-              <w:rPr>
-                <w:rFonts w:ascii="Arial" w:hAnsi="Arial" w:cs="Arial"/>
-                <w:color w:val="000000"/>
-                <w:sz w:val="16"/>
-                <w:szCs w:val="24"/>
-              </w:rPr>
-              <w:t>: TestingHost</w:t>
+              <w:t xml:space="preserve">1: </w:t>
+            </w:r>
+            <w:r>
+              <w:rPr>
+                <w:rFonts w:ascii="Arial" w:hAnsi="Arial" w:cs="Arial"/>
+                <w:color w:val="000000"/>
+                <w:sz w:val="16"/>
+                <w:szCs w:val="24"/>
+              </w:rPr>
+              <w:t>Deployment</w:t>
+            </w:r>
+            <w:r>
+              <w:rPr>
+                <w:rFonts w:ascii="Arial" w:hAnsi="Arial" w:cs="Arial"/>
+                <w:color w:val="000000"/>
+                <w:sz w:val="16"/>
+                <w:szCs w:val="24"/>
+              </w:rPr>
+              <w:t>Host</w:t>
             </w:r>
           </w:p>
         </w:tc>
@@ -2960,7 +2960,7 @@
 </file>
 
 <file path=word/endnotes.xml><?xml version="1.0" encoding="utf-8"?>
-<w:endnotes xmlns:wpc="http://schemas.microsoft.com/office/word/2010/wordprocessingCanvas" xmlns:cx="http://schemas.microsoft.com/office/drawing/2014/chartex" xmlns:cx1="http://schemas.microsoft.com/office/drawing/2015/9/8/chartex" xmlns:cx2="http://schemas.microsoft.com/office/drawing/2015/10/21/chartex" xmlns:cx3="http://schemas.microsoft.com/office/drawing/2016/5/9/chartex" xmlns:cx4="http://schemas.microsoft.com/office/drawing/2016/5/10/chartex" xmlns:cx5="http://schemas.microsoft.com/office/drawing/2016/5/11/chartex" xmlns:cx6="http://schemas.microsoft.com/office/drawing/2016/5/12/chartex" xmlns:cx7="http://schemas.microsoft.com/office/drawing/2016/5/13/chartex" xmlns:cx8="http://schemas.microsoft.com/office/drawing/2016/5/14/chartex" xmlns:mc="http://schemas.openxmlformats.org/markup-compatibility/2006" xmlns:aink="http://schemas.microsoft.com/office/drawing/2016/ink" xmlns:am3d="http://schemas.microsoft.com/office/drawing/2017/model3d" xmlns:o="urn:schemas-microsoft-com:office:office" xmlns:r="http://schemas.openxmlformats.org/officeDocument/2006/relationships" xmlns:m="http://schemas.openxmlformats.org/officeDocument/2006/math" xmlns:v="urn:schemas-microsoft-com:vml" xmlns:wp14="http://schemas.microsoft.com/office/word/2010/wordprocessingDrawing" xmlns:wp="http://schemas.openxmlformats.org/drawingml/2006/wordprocessingDrawing" xmlns:w10="urn:schemas-microsoft-com:office:word" xmlns:w="http://schemas.openxmlformats.org/wordprocessingml/2006/main" xmlns:w14="http://schemas.microsoft.com/office/word/2010/wordml" xmlns:w15="http://schemas.microsoft.com/office/word/2012/wordml" xmlns:w16cex="http://schemas.microsoft.com/office/word/2018/wordml/cex" xmlns:w16cid="http://schemas.microsoft.com/office/word/2016/wordml/cid" xmlns:w16="http://schemas.microsoft.com/office/word/2018/wordml" xmlns:w16sdtdh="http://schemas.microsoft.com/office/word/2020/wordml/sdtdatahash" xmlns:w16se="http://schemas.microsoft.com/office/word/2015/wordml/symex" xmlns:wpg="http://schemas.microsoft.com/office/word/2010/wordprocessingGroup" xmlns:wpi="http://schemas.microsoft.com/office/word/2010/wordprocessingInk" xmlns:wne="http://schemas.microsoft.com/office/word/2006/wordml" xmlns:wps="http://schemas.microsoft.com/office/word/2010/wordprocessingShape" mc:Ignorable="w14 w15 w16se w16cid w16 w16cex w16sdtdh wp14">
+<w:endnotes xmlns:wpc="http://schemas.microsoft.com/office/word/2010/wordprocessingCanvas" xmlns:cx="http://schemas.microsoft.com/office/drawing/2014/chartex" xmlns:cx1="http://schemas.microsoft.com/office/drawing/2015/9/8/chartex" xmlns:cx2="http://schemas.microsoft.com/office/drawing/2015/10/21/chartex" xmlns:cx3="http://schemas.microsoft.com/office/drawing/2016/5/9/chartex" xmlns:cx4="http://schemas.microsoft.com/office/drawing/2016/5/10/chartex" xmlns:cx5="http://schemas.microsoft.com/office/drawing/2016/5/11/chartex" xmlns:cx6="http://schemas.microsoft.com/office/drawing/2016/5/12/chartex" xmlns:cx7="http://schemas.microsoft.com/office/drawing/2016/5/13/chartex" xmlns:cx8="http://schemas.microsoft.com/office/drawing/2016/5/14/chartex" xmlns:mc="http://schemas.openxmlformats.org/markup-compatibility/2006" xmlns:aink="http://schemas.microsoft.com/office/drawing/2016/ink" xmlns:am3d="http://schemas.microsoft.com/office/drawing/2017/model3d" xmlns:o="urn:schemas-microsoft-com:office:office" xmlns:oel="http://schemas.microsoft.com/office/2019/extlst" xmlns:r="http://schemas.openxmlformats.org/officeDocument/2006/relationships" xmlns:m="http://schemas.openxmlformats.org/officeDocument/2006/math" xmlns:v="urn:schemas-microsoft-com:vml" xmlns:wp14="http://schemas.microsoft.com/office/word/2010/wordprocessingDrawing" xmlns:wp="http://schemas.openxmlformats.org/drawingml/2006/wordprocessingDrawing" xmlns:w10="urn:schemas-microsoft-com:office:word" xmlns:w="http://schemas.openxmlformats.org/wordprocessingml/2006/main" xmlns:w14="http://schemas.microsoft.com/office/word/2010/wordml" xmlns:w15="http://schemas.microsoft.com/office/word/2012/wordml" xmlns:w16cex="http://schemas.microsoft.com/office/word/2018/wordml/cex" xmlns:w16cid="http://schemas.microsoft.com/office/word/2016/wordml/cid" xmlns:w16="http://schemas.microsoft.com/office/word/2018/wordml" xmlns:w16sdtdh="http://schemas.microsoft.com/office/word/2020/wordml/sdtdatahash" xmlns:w16se="http://schemas.microsoft.com/office/word/2015/wordml/symex" xmlns:wpg="http://schemas.microsoft.com/office/word/2010/wordprocessingGroup" xmlns:wpi="http://schemas.microsoft.com/office/word/2010/wordprocessingInk" xmlns:wne="http://schemas.microsoft.com/office/word/2006/wordml" xmlns:wps="http://schemas.microsoft.com/office/word/2010/wordprocessingShape" mc:Ignorable="w14 w15 w16se w16cid w16 w16cex w16sdtdh wp14">
   <w:endnote w:type="separator" w:id="-1">
     <w:p>
       <w:r>
@@ -2979,7 +2979,7 @@
 </file>
 
 <file path=word/footer1.xml><?xml version="1.0" encoding="utf-8"?>
-<w:ftr xmlns:wpc="http://schemas.microsoft.com/office/word/2010/wordprocessingCanvas" xmlns:cx="http://schemas.microsoft.com/office/drawing/2014/chartex" xmlns:cx1="http://schemas.microsoft.com/office/drawing/2015/9/8/chartex" xmlns:cx2="http://schemas.microsoft.com/office/drawing/2015/10/21/chartex" xmlns:cx3="http://schemas.microsoft.com/office/drawing/2016/5/9/chartex" xmlns:cx4="http://schemas.microsoft.com/office/drawing/2016/5/10/chartex" xmlns:cx5="http://schemas.microsoft.com/office/drawing/2016/5/11/chartex" xmlns:cx6="http://schemas.microsoft.com/office/drawing/2016/5/12/chartex" xmlns:cx7="http://schemas.microsoft.com/office/drawing/2016/5/13/chartex" xmlns:cx8="http://schemas.microsoft.com/office/drawing/2016/5/14/chartex" xmlns:mc="http://schemas.openxmlformats.org/markup-compatibility/2006" xmlns:aink="http://schemas.microsoft.com/office/drawing/2016/ink" xmlns:am3d="http://schemas.microsoft.com/office/drawing/2017/model3d" xmlns:o="urn:schemas-microsoft-com:office:office" xmlns:r="http://schemas.openxmlformats.org/officeDocument/2006/relationships" xmlns:m="http://schemas.openxmlformats.org/officeDocument/2006/math" xmlns:v="urn:schemas-microsoft-com:vml" xmlns:wp14="http://schemas.microsoft.com/office/word/2010/wordprocessingDrawing" xmlns:wp="http://schemas.openxmlformats.org/drawingml/2006/wordprocessingDrawing" xmlns:w10="urn:schemas-microsoft-com:office:word" xmlns:w="http://schemas.openxmlformats.org/wordprocessingml/2006/main" xmlns:w14="http://schemas.microsoft.com/office/word/2010/wordml" xmlns:w15="http://schemas.microsoft.com/office/word/2012/wordml" xmlns:w16cex="http://schemas.microsoft.com/office/word/2018/wordml/cex" xmlns:w16cid="http://schemas.microsoft.com/office/word/2016/wordml/cid" xmlns:w16="http://schemas.microsoft.com/office/word/2018/wordml" xmlns:w16sdtdh="http://schemas.microsoft.com/office/word/2020/wordml/sdtdatahash" xmlns:w16se="http://schemas.microsoft.com/office/word/2015/wordml/symex" xmlns:wpg="http://schemas.microsoft.com/office/word/2010/wordprocessingGroup" xmlns:wpi="http://schemas.microsoft.com/office/word/2010/wordprocessingInk" xmlns:wne="http://schemas.microsoft.com/office/word/2006/wordml" xmlns:wps="http://schemas.microsoft.com/office/word/2010/wordprocessingShape" mc:Ignorable="w14 w15 w16se w16cid w16 w16cex w16sdtdh wp14">
+<w:ftr xmlns:wpc="http://schemas.microsoft.com/office/word/2010/wordprocessingCanvas" xmlns:cx="http://schemas.microsoft.com/office/drawing/2014/chartex" xmlns:cx1="http://schemas.microsoft.com/office/drawing/2015/9/8/chartex" xmlns:cx2="http://schemas.microsoft.com/office/drawing/2015/10/21/chartex" xmlns:cx3="http://schemas.microsoft.com/office/drawing/2016/5/9/chartex" xmlns:cx4="http://schemas.microsoft.com/office/drawing/2016/5/10/chartex" xmlns:cx5="http://schemas.microsoft.com/office/drawing/2016/5/11/chartex" xmlns:cx6="http://schemas.microsoft.com/office/drawing/2016/5/12/chartex" xmlns:cx7="http://schemas.microsoft.com/office/drawing/2016/5/13/chartex" xmlns:cx8="http://schemas.microsoft.com/office/drawing/2016/5/14/chartex" xmlns:mc="http://schemas.openxmlformats.org/markup-compatibility/2006" xmlns:aink="http://schemas.microsoft.com/office/drawing/2016/ink" xmlns:am3d="http://schemas.microsoft.com/office/drawing/2017/model3d" xmlns:o="urn:schemas-microsoft-com:office:office" xmlns:oel="http://schemas.microsoft.com/office/2019/extlst" xmlns:r="http://schemas.openxmlformats.org/officeDocument/2006/relationships" xmlns:m="http://schemas.openxmlformats.org/officeDocument/2006/math" xmlns:v="urn:schemas-microsoft-com:vml" xmlns:wp14="http://schemas.microsoft.com/office/word/2010/wordprocessingDrawing" xmlns:wp="http://schemas.openxmlformats.org/drawingml/2006/wordprocessingDrawing" xmlns:w10="urn:schemas-microsoft-com:office:word" xmlns:w="http://schemas.openxmlformats.org/wordprocessingml/2006/main" xmlns:w14="http://schemas.microsoft.com/office/word/2010/wordml" xmlns:w15="http://schemas.microsoft.com/office/word/2012/wordml" xmlns:w16cex="http://schemas.microsoft.com/office/word/2018/wordml/cex" xmlns:w16cid="http://schemas.microsoft.com/office/word/2016/wordml/cid" xmlns:w16="http://schemas.microsoft.com/office/word/2018/wordml" xmlns:w16sdtdh="http://schemas.microsoft.com/office/word/2020/wordml/sdtdatahash" xmlns:w16se="http://schemas.microsoft.com/office/word/2015/wordml/symex" xmlns:wpg="http://schemas.microsoft.com/office/word/2010/wordprocessingGroup" xmlns:wpi="http://schemas.microsoft.com/office/word/2010/wordprocessingInk" xmlns:wne="http://schemas.microsoft.com/office/word/2006/wordml" xmlns:wps="http://schemas.microsoft.com/office/word/2010/wordprocessingShape" mc:Ignorable="w14 w15 w16se w16cid w16 w16cex w16sdtdh wp14">
   <w:p>
     <w:pPr>
       <w:pStyle w:val="Footer"/>
@@ -2989,7 +2989,7 @@
 </file>
 
 <file path=word/footer2.xml><?xml version="1.0" encoding="utf-8"?>
-<w:ftr xmlns:wpc="http://schemas.microsoft.com/office/word/2010/wordprocessingCanvas" xmlns:cx="http://schemas.microsoft.com/office/drawing/2014/chartex" xmlns:cx1="http://schemas.microsoft.com/office/drawing/2015/9/8/chartex" xmlns:cx2="http://schemas.microsoft.com/office/drawing/2015/10/21/chartex" xmlns:cx3="http://schemas.microsoft.com/office/drawing/2016/5/9/chartex" xmlns:cx4="http://schemas.microsoft.com/office/drawing/2016/5/10/chartex" xmlns:cx5="http://schemas.microsoft.com/office/drawing/2016/5/11/chartex" xmlns:cx6="http://schemas.microsoft.com/office/drawing/2016/5/12/chartex" xmlns:cx7="http://schemas.microsoft.com/office/drawing/2016/5/13/chartex" xmlns:cx8="http://schemas.microsoft.com/office/drawing/2016/5/14/chartex" xmlns:mc="http://schemas.openxmlformats.org/markup-compatibility/2006" xmlns:aink="http://schemas.microsoft.com/office/drawing/2016/ink" xmlns:am3d="http://schemas.microsoft.com/office/drawing/2017/model3d" xmlns:o="urn:schemas-microsoft-com:office:office" xmlns:r="http://schemas.openxmlformats.org/officeDocument/2006/relationships" xmlns:m="http://schemas.openxmlformats.org/officeDocument/2006/math" xmlns:v="urn:schemas-microsoft-com:vml" xmlns:wp14="http://schemas.microsoft.com/office/word/2010/wordprocessingDrawing" xmlns:wp="http://schemas.openxmlformats.org/drawingml/2006/wordprocessingDrawing" xmlns:w10="urn:schemas-microsoft-com:office:word" xmlns:w="http://schemas.openxmlformats.org/wordprocessingml/2006/main" xmlns:w14="http://schemas.microsoft.com/office/word/2010/wordml" xmlns:w15="http://schemas.microsoft.com/office/word/2012/wordml" xmlns:w16cex="http://schemas.microsoft.com/office/word/2018/wordml/cex" xmlns:w16cid="http://schemas.microsoft.com/office/word/2016/wordml/cid" xmlns:w16="http://schemas.microsoft.com/office/word/2018/wordml" xmlns:w16sdtdh="http://schemas.microsoft.com/office/word/2020/wordml/sdtdatahash" xmlns:w16se="http://schemas.microsoft.com/office/word/2015/wordml/symex" xmlns:wpg="http://schemas.microsoft.com/office/word/2010/wordprocessingGroup" xmlns:wpi="http://schemas.microsoft.com/office/word/2010/wordprocessingInk" xmlns:wne="http://schemas.microsoft.com/office/word/2006/wordml" xmlns:wps="http://schemas.microsoft.com/office/word/2010/wordprocessingShape" mc:Ignorable="w14 w15 w16se w16cid w16 w16cex w16sdtdh wp14">
+<w:ftr xmlns:wpc="http://schemas.microsoft.com/office/word/2010/wordprocessingCanvas" xmlns:cx="http://schemas.microsoft.com/office/drawing/2014/chartex" xmlns:cx1="http://schemas.microsoft.com/office/drawing/2015/9/8/chartex" xmlns:cx2="http://schemas.microsoft.com/office/drawing/2015/10/21/chartex" xmlns:cx3="http://schemas.microsoft.com/office/drawing/2016/5/9/chartex" xmlns:cx4="http://schemas.microsoft.com/office/drawing/2016/5/10/chartex" xmlns:cx5="http://schemas.microsoft.com/office/drawing/2016/5/11/chartex" xmlns:cx6="http://schemas.microsoft.com/office/drawing/2016/5/12/chartex" xmlns:cx7="http://schemas.microsoft.com/office/drawing/2016/5/13/chartex" xmlns:cx8="http://schemas.microsoft.com/office/drawing/2016/5/14/chartex" xmlns:mc="http://schemas.openxmlformats.org/markup-compatibility/2006" xmlns:aink="http://schemas.microsoft.com/office/drawing/2016/ink" xmlns:am3d="http://schemas.microsoft.com/office/drawing/2017/model3d" xmlns:o="urn:schemas-microsoft-com:office:office" xmlns:oel="http://schemas.microsoft.com/office/2019/extlst" xmlns:r="http://schemas.openxmlformats.org/officeDocument/2006/relationships" xmlns:m="http://schemas.openxmlformats.org/officeDocument/2006/math" xmlns:v="urn:schemas-microsoft-com:vml" xmlns:wp14="http://schemas.microsoft.com/office/word/2010/wordprocessingDrawing" xmlns:wp="http://schemas.openxmlformats.org/drawingml/2006/wordprocessingDrawing" xmlns:w10="urn:schemas-microsoft-com:office:word" xmlns:w="http://schemas.openxmlformats.org/wordprocessingml/2006/main" xmlns:w14="http://schemas.microsoft.com/office/word/2010/wordml" xmlns:w15="http://schemas.microsoft.com/office/word/2012/wordml" xmlns:w16cex="http://schemas.microsoft.com/office/word/2018/wordml/cex" xmlns:w16cid="http://schemas.microsoft.com/office/word/2016/wordml/cid" xmlns:w16="http://schemas.microsoft.com/office/word/2018/wordml" xmlns:w16sdtdh="http://schemas.microsoft.com/office/word/2020/wordml/sdtdatahash" xmlns:w16se="http://schemas.microsoft.com/office/word/2015/wordml/symex" xmlns:wpg="http://schemas.microsoft.com/office/word/2010/wordprocessingGroup" xmlns:wpi="http://schemas.microsoft.com/office/word/2010/wordprocessingInk" xmlns:wne="http://schemas.microsoft.com/office/word/2006/wordml" xmlns:wps="http://schemas.microsoft.com/office/word/2010/wordprocessingShape" mc:Ignorable="w14 w15 w16se w16cid w16 w16cex w16sdtdh wp14">
   <w:p>
     <w:pPr>
       <w:tabs>
@@ -3008,7 +3008,7 @@
 </file>
 
 <file path=word/footer3.xml><?xml version="1.0" encoding="utf-8"?>
-<w:ftr xmlns:wpc="http://schemas.microsoft.com/office/word/2010/wordprocessingCanvas" xmlns:cx="http://schemas.microsoft.com/office/drawing/2014/chartex" xmlns:cx1="http://schemas.microsoft.com/office/drawing/2015/9/8/chartex" xmlns:cx2="http://schemas.microsoft.com/office/drawing/2015/10/21/chartex" xmlns:cx3="http://schemas.microsoft.com/office/drawing/2016/5/9/chartex" xmlns:cx4="http://schemas.microsoft.com/office/drawing/2016/5/10/chartex" xmlns:cx5="http://schemas.microsoft.com/office/drawing/2016/5/11/chartex" xmlns:cx6="http://schemas.microsoft.com/office/drawing/2016/5/12/chartex" xmlns:cx7="http://schemas.microsoft.com/office/drawing/2016/5/13/chartex" xmlns:cx8="http://schemas.microsoft.com/office/drawing/2016/5/14/chartex" xmlns:mc="http://schemas.openxmlformats.org/markup-compatibility/2006" xmlns:aink="http://schemas.microsoft.com/office/drawing/2016/ink" xmlns:am3d="http://schemas.microsoft.com/office/drawing/2017/model3d" xmlns:o="urn:schemas-microsoft-com:office:office" xmlns:r="http://schemas.openxmlformats.org/officeDocument/2006/relationships" xmlns:m="http://schemas.openxmlformats.org/officeDocument/2006/math" xmlns:v="urn:schemas-microsoft-com:vml" xmlns:wp14="http://schemas.microsoft.com/office/word/2010/wordprocessingDrawing" xmlns:wp="http://schemas.openxmlformats.org/drawingml/2006/wordprocessingDrawing" xmlns:w10="urn:schemas-microsoft-com:office:word" xmlns:w="http://schemas.openxmlformats.org/wordprocessingml/2006/main" xmlns:w14="http://schemas.microsoft.com/office/word/2010/wordml" xmlns:w15="http://schemas.microsoft.com/office/word/2012/wordml" xmlns:w16cex="http://schemas.microsoft.com/office/word/2018/wordml/cex" xmlns:w16cid="http://schemas.microsoft.com/office/word/2016/wordml/cid" xmlns:w16="http://schemas.microsoft.com/office/word/2018/wordml" xmlns:w16sdtdh="http://schemas.microsoft.com/office/word/2020/wordml/sdtdatahash" xmlns:w16se="http://schemas.microsoft.com/office/word/2015/wordml/symex" xmlns:wpg="http://schemas.microsoft.com/office/word/2010/wordprocessingGroup" xmlns:wpi="http://schemas.microsoft.com/office/word/2010/wordprocessingInk" xmlns:wne="http://schemas.microsoft.com/office/word/2006/wordml" xmlns:wps="http://schemas.microsoft.com/office/word/2010/wordprocessingShape" mc:Ignorable="w14 w15 w16se w16cid w16 w16cex w16sdtdh wp14">
+<w:ftr xmlns:wpc="http://schemas.microsoft.com/office/word/2010/wordprocessingCanvas" xmlns:cx="http://schemas.microsoft.com/office/drawing/2014/chartex" xmlns:cx1="http://schemas.microsoft.com/office/drawing/2015/9/8/chartex" xmlns:cx2="http://schemas.microsoft.com/office/drawing/2015/10/21/chartex" xmlns:cx3="http://schemas.microsoft.com/office/drawing/2016/5/9/chartex" xmlns:cx4="http://schemas.microsoft.com/office/drawing/2016/5/10/chartex" xmlns:cx5="http://schemas.microsoft.com/office/drawing/2016/5/11/chartex" xmlns:cx6="http://schemas.microsoft.com/office/drawing/2016/5/12/chartex" xmlns:cx7="http://schemas.microsoft.com/office/drawing/2016/5/13/chartex" xmlns:cx8="http://schemas.microsoft.com/office/drawing/2016/5/14/chartex" xmlns:mc="http://schemas.openxmlformats.org/markup-compatibility/2006" xmlns:aink="http://schemas.microsoft.com/office/drawing/2016/ink" xmlns:am3d="http://schemas.microsoft.com/office/drawing/2017/model3d" xmlns:o="urn:schemas-microsoft-com:office:office" xmlns:oel="http://schemas.microsoft.com/office/2019/extlst" xmlns:r="http://schemas.openxmlformats.org/officeDocument/2006/relationships" xmlns:m="http://schemas.openxmlformats.org/officeDocument/2006/math" xmlns:v="urn:schemas-microsoft-com:vml" xmlns:wp14="http://schemas.microsoft.com/office/word/2010/wordprocessingDrawing" xmlns:wp="http://schemas.openxmlformats.org/drawingml/2006/wordprocessingDrawing" xmlns:w10="urn:schemas-microsoft-com:office:word" xmlns:w="http://schemas.openxmlformats.org/wordprocessingml/2006/main" xmlns:w14="http://schemas.microsoft.com/office/word/2010/wordml" xmlns:w15="http://schemas.microsoft.com/office/word/2012/wordml" xmlns:w16cex="http://schemas.microsoft.com/office/word/2018/wordml/cex" xmlns:w16cid="http://schemas.microsoft.com/office/word/2016/wordml/cid" xmlns:w16="http://schemas.microsoft.com/office/word/2018/wordml" xmlns:w16sdtdh="http://schemas.microsoft.com/office/word/2020/wordml/sdtdatahash" xmlns:w16se="http://schemas.microsoft.com/office/word/2015/wordml/symex" xmlns:wpg="http://schemas.microsoft.com/office/word/2010/wordprocessingGroup" xmlns:wpi="http://schemas.microsoft.com/office/word/2010/wordprocessingInk" xmlns:wne="http://schemas.microsoft.com/office/word/2006/wordml" xmlns:wps="http://schemas.microsoft.com/office/word/2010/wordprocessingShape" mc:Ignorable="w14 w15 w16se w16cid w16 w16cex w16sdtdh wp14">
   <w:p>
     <w:pPr>
       <w:pStyle w:val="Footer"/>
@@ -3018,7 +3018,7 @@
 </file>
 
 <file path=word/footnotes.xml><?xml version="1.0" encoding="utf-8"?>
-<w:footnotes xmlns:wpc="http://schemas.microsoft.com/office/word/2010/wordprocessingCanvas" xmlns:cx="http://schemas.microsoft.com/office/drawing/2014/chartex" xmlns:cx1="http://schemas.microsoft.com/office/drawing/2015/9/8/chartex" xmlns:cx2="http://schemas.microsoft.com/office/drawing/2015/10/21/chartex" xmlns:cx3="http://schemas.microsoft.com/office/drawing/2016/5/9/chartex" xmlns:cx4="http://schemas.microsoft.com/office/drawing/2016/5/10/chartex" xmlns:cx5="http://schemas.microsoft.com/office/drawing/2016/5/11/chartex" xmlns:cx6="http://schemas.microsoft.com/office/drawing/2016/5/12/chartex" xmlns:cx7="http://schemas.microsoft.com/office/drawing/2016/5/13/chartex" xmlns:cx8="http://schemas.microsoft.com/office/drawing/2016/5/14/chartex" xmlns:mc="http://schemas.openxmlformats.org/markup-compatibility/2006" xmlns:aink="http://schemas.microsoft.com/office/drawing/2016/ink" xmlns:am3d="http://schemas.microsoft.com/office/drawing/2017/model3d" xmlns:o="urn:schemas-microsoft-com:office:office" xmlns:r="http://schemas.openxmlformats.org/officeDocument/2006/relationships" xmlns:m="http://schemas.openxmlformats.org/officeDocument/2006/math" xmlns:v="urn:schemas-microsoft-com:vml" xmlns:wp14="http://schemas.microsoft.com/office/word/2010/wordprocessingDrawing" xmlns:wp="http://schemas.openxmlformats.org/drawingml/2006/wordprocessingDrawing" xmlns:w10="urn:schemas-microsoft-com:office:word" xmlns:w="http://schemas.openxmlformats.org/wordprocessingml/2006/main" xmlns:w14="http://schemas.microsoft.com/office/word/2010/wordml" xmlns:w15="http://schemas.microsoft.com/office/word/2012/wordml" xmlns:w16cex="http://schemas.microsoft.com/office/word/2018/wordml/cex" xmlns:w16cid="http://schemas.microsoft.com/office/word/2016/wordml/cid" xmlns:w16="http://schemas.microsoft.com/office/word/2018/wordml" xmlns:w16sdtdh="http://schemas.microsoft.com/office/word/2020/wordml/sdtdatahash" xmlns:w16se="http://schemas.microsoft.com/office/word/2015/wordml/symex" xmlns:wpg="http://schemas.microsoft.com/office/word/2010/wordprocessingGroup" xmlns:wpi="http://schemas.microsoft.com/office/word/2010/wordprocessingInk" xmlns:wne="http://schemas.microsoft.com/office/word/2006/wordml" xmlns:wps="http://schemas.microsoft.com/office/word/2010/wordprocessingShape" mc:Ignorable="w14 w15 w16se w16cid w16 w16cex w16sdtdh wp14">
+<w:footnotes xmlns:wpc="http://schemas.microsoft.com/office/word/2010/wordprocessingCanvas" xmlns:cx="http://schemas.microsoft.com/office/drawing/2014/chartex" xmlns:cx1="http://schemas.microsoft.com/office/drawing/2015/9/8/chartex" xmlns:cx2="http://schemas.microsoft.com/office/drawing/2015/10/21/chartex" xmlns:cx3="http://schemas.microsoft.com/office/drawing/2016/5/9/chartex" xmlns:cx4="http://schemas.microsoft.com/office/drawing/2016/5/10/chartex" xmlns:cx5="http://schemas.microsoft.com/office/drawing/2016/5/11/chartex" xmlns:cx6="http://schemas.microsoft.com/office/drawing/2016/5/12/chartex" xmlns:cx7="http://schemas.microsoft.com/office/drawing/2016/5/13/chartex" xmlns:cx8="http://schemas.microsoft.com/office/drawing/2016/5/14/chartex" xmlns:mc="http://schemas.openxmlformats.org/markup-compatibility/2006" xmlns:aink="http://schemas.microsoft.com/office/drawing/2016/ink" xmlns:am3d="http://schemas.microsoft.com/office/drawing/2017/model3d" xmlns:o="urn:schemas-microsoft-com:office:office" xmlns:oel="http://schemas.microsoft.com/office/2019/extlst" xmlns:r="http://schemas.openxmlformats.org/officeDocument/2006/relationships" xmlns:m="http://schemas.openxmlformats.org/officeDocument/2006/math" xmlns:v="urn:schemas-microsoft-com:vml" xmlns:wp14="http://schemas.microsoft.com/office/word/2010/wordprocessingDrawing" xmlns:wp="http://schemas.openxmlformats.org/drawingml/2006/wordprocessingDrawing" xmlns:w10="urn:schemas-microsoft-com:office:word" xmlns:w="http://schemas.openxmlformats.org/wordprocessingml/2006/main" xmlns:w14="http://schemas.microsoft.com/office/word/2010/wordml" xmlns:w15="http://schemas.microsoft.com/office/word/2012/wordml" xmlns:w16cex="http://schemas.microsoft.com/office/word/2018/wordml/cex" xmlns:w16cid="http://schemas.microsoft.com/office/word/2016/wordml/cid" xmlns:w16="http://schemas.microsoft.com/office/word/2018/wordml" xmlns:w16sdtdh="http://schemas.microsoft.com/office/word/2020/wordml/sdtdatahash" xmlns:w16se="http://schemas.microsoft.com/office/word/2015/wordml/symex" xmlns:wpg="http://schemas.microsoft.com/office/word/2010/wordprocessingGroup" xmlns:wpi="http://schemas.microsoft.com/office/word/2010/wordprocessingInk" xmlns:wne="http://schemas.microsoft.com/office/word/2006/wordml" xmlns:wps="http://schemas.microsoft.com/office/word/2010/wordprocessingShape" mc:Ignorable="w14 w15 w16se w16cid w16 w16cex w16sdtdh wp14">
   <w:footnote w:type="separator" w:id="-1">
     <w:p>
       <w:r>
@@ -3037,7 +3037,7 @@
 </file>
 
 <file path=word/header1.xml><?xml version="1.0" encoding="utf-8"?>
-<w:hdr xmlns:wpc="http://schemas.microsoft.com/office/word/2010/wordprocessingCanvas" xmlns:cx="http://schemas.microsoft.com/office/drawing/2014/chartex" xmlns:cx1="http://schemas.microsoft.com/office/drawing/2015/9/8/chartex" xmlns:cx2="http://schemas.microsoft.com/office/drawing/2015/10/21/chartex" xmlns:cx3="http://schemas.microsoft.com/office/drawing/2016/5/9/chartex" xmlns:cx4="http://schemas.microsoft.com/office/drawing/2016/5/10/chartex" xmlns:cx5="http://schemas.microsoft.com/office/drawing/2016/5/11/chartex" xmlns:cx6="http://schemas.microsoft.com/office/drawing/2016/5/12/chartex" xmlns:cx7="http://schemas.microsoft.com/office/drawing/2016/5/13/chartex" xmlns:cx8="http://schemas.microsoft.com/office/drawing/2016/5/14/chartex" xmlns:mc="http://schemas.openxmlformats.org/markup-compatibility/2006" xmlns:aink="http://schemas.microsoft.com/office/drawing/2016/ink" xmlns:am3d="http://schemas.microsoft.com/office/drawing/2017/model3d" xmlns:o="urn:schemas-microsoft-com:office:office" xmlns:r="http://schemas.openxmlformats.org/officeDocument/2006/relationships" xmlns:m="http://schemas.openxmlformats.org/officeDocument/2006/math" xmlns:v="urn:schemas-microsoft-com:vml" xmlns:wp14="http://schemas.microsoft.com/office/word/2010/wordprocessingDrawing" xmlns:wp="http://schemas.openxmlformats.org/drawingml/2006/wordprocessingDrawing" xmlns:w10="urn:schemas-microsoft-com:office:word" xmlns:w="http://schemas.openxmlformats.org/wordprocessingml/2006/main" xmlns:w14="http://schemas.microsoft.com/office/word/2010/wordml" xmlns:w15="http://schemas.microsoft.com/office/word/2012/wordml" xmlns:w16cex="http://schemas.microsoft.com/office/word/2018/wordml/cex" xmlns:w16cid="http://schemas.microsoft.com/office/word/2016/wordml/cid" xmlns:w16="http://schemas.microsoft.com/office/word/2018/wordml" xmlns:w16sdtdh="http://schemas.microsoft.com/office/word/2020/wordml/sdtdatahash" xmlns:w16se="http://schemas.microsoft.com/office/word/2015/wordml/symex" xmlns:wpg="http://schemas.microsoft.com/office/word/2010/wordprocessingGroup" xmlns:wpi="http://schemas.microsoft.com/office/word/2010/wordprocessingInk" xmlns:wne="http://schemas.microsoft.com/office/word/2006/wordml" xmlns:wps="http://schemas.microsoft.com/office/word/2010/wordprocessingShape" mc:Ignorable="w14 w15 w16se w16cid w16 w16cex w16sdtdh wp14">
+<w:hdr xmlns:wpc="http://schemas.microsoft.com/office/word/2010/wordprocessingCanvas" xmlns:cx="http://schemas.microsoft.com/office/drawing/2014/chartex" xmlns:cx1="http://schemas.microsoft.com/office/drawing/2015/9/8/chartex" xmlns:cx2="http://schemas.microsoft.com/office/drawing/2015/10/21/chartex" xmlns:cx3="http://schemas.microsoft.com/office/drawing/2016/5/9/chartex" xmlns:cx4="http://schemas.microsoft.com/office/drawing/2016/5/10/chartex" xmlns:cx5="http://schemas.microsoft.com/office/drawing/2016/5/11/chartex" xmlns:cx6="http://schemas.microsoft.com/office/drawing/2016/5/12/chartex" xmlns:cx7="http://schemas.microsoft.com/office/drawing/2016/5/13/chartex" xmlns:cx8="http://schemas.microsoft.com/office/drawing/2016/5/14/chartex" xmlns:mc="http://schemas.openxmlformats.org/markup-compatibility/2006" xmlns:aink="http://schemas.microsoft.com/office/drawing/2016/ink" xmlns:am3d="http://schemas.microsoft.com/office/drawing/2017/model3d" xmlns:o="urn:schemas-microsoft-com:office:office" xmlns:oel="http://schemas.microsoft.com/office/2019/extlst" xmlns:r="http://schemas.openxmlformats.org/officeDocument/2006/relationships" xmlns:m="http://schemas.openxmlformats.org/officeDocument/2006/math" xmlns:v="urn:schemas-microsoft-com:vml" xmlns:wp14="http://schemas.microsoft.com/office/word/2010/wordprocessingDrawing" xmlns:wp="http://schemas.openxmlformats.org/drawingml/2006/wordprocessingDrawing" xmlns:w10="urn:schemas-microsoft-com:office:word" xmlns:w="http://schemas.openxmlformats.org/wordprocessingml/2006/main" xmlns:w14="http://schemas.microsoft.com/office/word/2010/wordml" xmlns:w15="http://schemas.microsoft.com/office/word/2012/wordml" xmlns:w16cex="http://schemas.microsoft.com/office/word/2018/wordml/cex" xmlns:w16cid="http://schemas.microsoft.com/office/word/2016/wordml/cid" xmlns:w16="http://schemas.microsoft.com/office/word/2018/wordml" xmlns:w16sdtdh="http://schemas.microsoft.com/office/word/2020/wordml/sdtdatahash" xmlns:w16se="http://schemas.microsoft.com/office/word/2015/wordml/symex" xmlns:wpg="http://schemas.microsoft.com/office/word/2010/wordprocessingGroup" xmlns:wpi="http://schemas.microsoft.com/office/word/2010/wordprocessingInk" xmlns:wne="http://schemas.microsoft.com/office/word/2006/wordml" xmlns:wps="http://schemas.microsoft.com/office/word/2010/wordprocessingShape" mc:Ignorable="w14 w15 w16se w16cid w16 w16cex w16sdtdh wp14">
   <w:p>
     <w:pPr>
       <w:pStyle w:val="Header"/>
@@ -3047,7 +3047,7 @@
 </file>
 
 <file path=word/header2.xml><?xml version="1.0" encoding="utf-8"?>
-<w:hdr xmlns:wpc="http://schemas.microsoft.com/office/word/2010/wordprocessingCanvas" xmlns:cx="http://schemas.microsoft.com/office/drawing/2014/chartex" xmlns:cx1="http://schemas.microsoft.com/office/drawing/2015/9/8/chartex" xmlns:cx2="http://schemas.microsoft.com/office/drawing/2015/10/21/chartex" xmlns:cx3="http://schemas.microsoft.com/office/drawing/2016/5/9/chartex" xmlns:cx4="http://schemas.microsoft.com/office/drawing/2016/5/10/chartex" xmlns:cx5="http://schemas.microsoft.com/office/drawing/2016/5/11/chartex" xmlns:cx6="http://schemas.microsoft.com/office/drawing/2016/5/12/chartex" xmlns:cx7="http://schemas.microsoft.com/office/drawing/2016/5/13/chartex" xmlns:cx8="http://schemas.microsoft.com/office/drawing/2016/5/14/chartex" xmlns:mc="http://schemas.openxmlformats.org/markup-compatibility/2006" xmlns:aink="http://schemas.microsoft.com/office/drawing/2016/ink" xmlns:am3d="http://schemas.microsoft.com/office/drawing/2017/model3d" xmlns:o="urn:schemas-microsoft-com:office:office" xmlns:r="http://schemas.openxmlformats.org/officeDocument/2006/relationships" xmlns:m="http://schemas.openxmlformats.org/officeDocument/2006/math" xmlns:v="urn:schemas-microsoft-com:vml" xmlns:wp14="http://schemas.microsoft.com/office/word/2010/wordprocessingDrawing" xmlns:wp="http://schemas.openxmlformats.org/drawingml/2006/wordprocessingDrawing" xmlns:w10="urn:schemas-microsoft-com:office:word" xmlns:w="http://schemas.openxmlformats.org/wordprocessingml/2006/main" xmlns:w14="http://schemas.microsoft.com/office/word/2010/wordml" xmlns:w15="http://schemas.microsoft.com/office/word/2012/wordml" xmlns:w16cex="http://schemas.microsoft.com/office/word/2018/wordml/cex" xmlns:w16cid="http://schemas.microsoft.com/office/word/2016/wordml/cid" xmlns:w16="http://schemas.microsoft.com/office/word/2018/wordml" xmlns:w16sdtdh="http://schemas.microsoft.com/office/word/2020/wordml/sdtdatahash" xmlns:w16se="http://schemas.microsoft.com/office/word/2015/wordml/symex" xmlns:wpg="http://schemas.microsoft.com/office/word/2010/wordprocessingGroup" xmlns:wpi="http://schemas.microsoft.com/office/word/2010/wordprocessingInk" xmlns:wne="http://schemas.microsoft.com/office/word/2006/wordml" xmlns:wps="http://schemas.microsoft.com/office/word/2010/wordprocessingShape" mc:Ignorable="w14 w15 w16se w16cid w16 w16cex w16sdtdh wp14">
+<w:hdr xmlns:wpc="http://schemas.microsoft.com/office/word/2010/wordprocessingCanvas" xmlns:cx="http://schemas.microsoft.com/office/drawing/2014/chartex" xmlns:cx1="http://schemas.microsoft.com/office/drawing/2015/9/8/chartex" xmlns:cx2="http://schemas.microsoft.com/office/drawing/2015/10/21/chartex" xmlns:cx3="http://schemas.microsoft.com/office/drawing/2016/5/9/chartex" xmlns:cx4="http://schemas.microsoft.com/office/drawing/2016/5/10/chartex" xmlns:cx5="http://schemas.microsoft.com/office/drawing/2016/5/11/chartex" xmlns:cx6="http://schemas.microsoft.com/office/drawing/2016/5/12/chartex" xmlns:cx7="http://schemas.microsoft.com/office/drawing/2016/5/13/chartex" xmlns:cx8="http://schemas.microsoft.com/office/drawing/2016/5/14/chartex" xmlns:mc="http://schemas.openxmlformats.org/markup-compatibility/2006" xmlns:aink="http://schemas.microsoft.com/office/drawing/2016/ink" xmlns:am3d="http://schemas.microsoft.com/office/drawing/2017/model3d" xmlns:o="urn:schemas-microsoft-com:office:office" xmlns:oel="http://schemas.microsoft.com/office/2019/extlst" xmlns:r="http://schemas.openxmlformats.org/officeDocument/2006/relationships" xmlns:m="http://schemas.openxmlformats.org/officeDocument/2006/math" xmlns:v="urn:schemas-microsoft-com:vml" xmlns:wp14="http://schemas.microsoft.com/office/word/2010/wordprocessingDrawing" xmlns:wp="http://schemas.openxmlformats.org/drawingml/2006/wordprocessingDrawing" xmlns:w10="urn:schemas-microsoft-com:office:word" xmlns:w="http://schemas.openxmlformats.org/wordprocessingml/2006/main" xmlns:w14="http://schemas.microsoft.com/office/word/2010/wordml" xmlns:w15="http://schemas.microsoft.com/office/word/2012/wordml" xmlns:w16cex="http://schemas.microsoft.com/office/word/2018/wordml/cex" xmlns:w16cid="http://schemas.microsoft.com/office/word/2016/wordml/cid" xmlns:w16="http://schemas.microsoft.com/office/word/2018/wordml" xmlns:w16sdtdh="http://schemas.microsoft.com/office/word/2020/wordml/sdtdatahash" xmlns:w16se="http://schemas.microsoft.com/office/word/2015/wordml/symex" xmlns:wpg="http://schemas.microsoft.com/office/word/2010/wordprocessingGroup" xmlns:wpi="http://schemas.microsoft.com/office/word/2010/wordprocessingInk" xmlns:wne="http://schemas.microsoft.com/office/word/2006/wordml" xmlns:wps="http://schemas.microsoft.com/office/word/2010/wordprocessingShape" mc:Ignorable="w14 w15 w16se w16cid w16 w16cex w16sdtdh wp14">
   <w:p>
     <w:pPr>
       <w:pStyle w:val="Header"/>
@@ -3063,7 +3063,7 @@
 </file>
 
 <file path=word/header3.xml><?xml version="1.0" encoding="utf-8"?>
-<w:hdr xmlns:wpc="http://schemas.microsoft.com/office/word/2010/wordprocessingCanvas" xmlns:cx="http://schemas.microsoft.com/office/drawing/2014/chartex" xmlns:cx1="http://schemas.microsoft.com/office/drawing/2015/9/8/chartex" xmlns:cx2="http://schemas.microsoft.com/office/drawing/2015/10/21/chartex" xmlns:cx3="http://schemas.microsoft.com/office/drawing/2016/5/9/chartex" xmlns:cx4="http://schemas.microsoft.com/office/drawing/2016/5/10/chartex" xmlns:cx5="http://schemas.microsoft.com/office/drawing/2016/5/11/chartex" xmlns:cx6="http://schemas.microsoft.com/office/drawing/2016/5/12/chartex" xmlns:cx7="http://schemas.microsoft.com/office/drawing/2016/5/13/chartex" xmlns:cx8="http://schemas.microsoft.com/office/drawing/2016/5/14/chartex" xmlns:mc="http://schemas.openxmlformats.org/markup-compatibility/2006" xmlns:aink="http://schemas.microsoft.com/office/drawing/2016/ink" xmlns:am3d="http://schemas.microsoft.com/office/drawing/2017/model3d" xmlns:o="urn:schemas-microsoft-com:office:office" xmlns:r="http://schemas.openxmlformats.org/officeDocument/2006/relationships" xmlns:m="http://schemas.openxmlformats.org/officeDocument/2006/math" xmlns:v="urn:schemas-microsoft-com:vml" xmlns:wp14="http://schemas.microsoft.com/office/word/2010/wordprocessingDrawing" xmlns:wp="http://schemas.openxmlformats.org/drawingml/2006/wordprocessingDrawing" xmlns:w10="urn:schemas-microsoft-com:office:word" xmlns:w="http://schemas.openxmlformats.org/wordprocessingml/2006/main" xmlns:w14="http://schemas.microsoft.com/office/word/2010/wordml" xmlns:w15="http://schemas.microsoft.com/office/word/2012/wordml" xmlns:w16cex="http://schemas.microsoft.com/office/word/2018/wordml/cex" xmlns:w16cid="http://schemas.microsoft.com/office/word/2016/wordml/cid" xmlns:w16="http://schemas.microsoft.com/office/word/2018/wordml" xmlns:w16sdtdh="http://schemas.microsoft.com/office/word/2020/wordml/sdtdatahash" xmlns:w16se="http://schemas.microsoft.com/office/word/2015/wordml/symex" xmlns:wpg="http://schemas.microsoft.com/office/word/2010/wordprocessingGroup" xmlns:wpi="http://schemas.microsoft.com/office/word/2010/wordprocessingInk" xmlns:wne="http://schemas.microsoft.com/office/word/2006/wordml" xmlns:wps="http://schemas.microsoft.com/office/word/2010/wordprocessingShape" mc:Ignorable="w14 w15 w16se w16cid w16 w16cex w16sdtdh wp14">
+<w:hdr xmlns:wpc="http://schemas.microsoft.com/office/word/2010/wordprocessingCanvas" xmlns:cx="http://schemas.microsoft.com/office/drawing/2014/chartex" xmlns:cx1="http://schemas.microsoft.com/office/drawing/2015/9/8/chartex" xmlns:cx2="http://schemas.microsoft.com/office/drawing/2015/10/21/chartex" xmlns:cx3="http://schemas.microsoft.com/office/drawing/2016/5/9/chartex" xmlns:cx4="http://schemas.microsoft.com/office/drawing/2016/5/10/chartex" xmlns:cx5="http://schemas.microsoft.com/office/drawing/2016/5/11/chartex" xmlns:cx6="http://schemas.microsoft.com/office/drawing/2016/5/12/chartex" xmlns:cx7="http://schemas.microsoft.com/office/drawing/2016/5/13/chartex" xmlns:cx8="http://schemas.microsoft.com/office/drawing/2016/5/14/chartex" xmlns:mc="http://schemas.openxmlformats.org/markup-compatibility/2006" xmlns:aink="http://schemas.microsoft.com/office/drawing/2016/ink" xmlns:am3d="http://schemas.microsoft.com/office/drawing/2017/model3d" xmlns:o="urn:schemas-microsoft-com:office:office" xmlns:oel="http://schemas.microsoft.com/office/2019/extlst" xmlns:r="http://schemas.openxmlformats.org/officeDocument/2006/relationships" xmlns:m="http://schemas.openxmlformats.org/officeDocument/2006/math" xmlns:v="urn:schemas-microsoft-com:vml" xmlns:wp14="http://schemas.microsoft.com/office/word/2010/wordprocessingDrawing" xmlns:wp="http://schemas.openxmlformats.org/drawingml/2006/wordprocessingDrawing" xmlns:w10="urn:schemas-microsoft-com:office:word" xmlns:w="http://schemas.openxmlformats.org/wordprocessingml/2006/main" xmlns:w14="http://schemas.microsoft.com/office/word/2010/wordml" xmlns:w15="http://schemas.microsoft.com/office/word/2012/wordml" xmlns:w16cex="http://schemas.microsoft.com/office/word/2018/wordml/cex" xmlns:w16cid="http://schemas.microsoft.com/office/word/2016/wordml/cid" xmlns:w16="http://schemas.microsoft.com/office/word/2018/wordml" xmlns:w16sdtdh="http://schemas.microsoft.com/office/word/2020/wordml/sdtdatahash" xmlns:w16se="http://schemas.microsoft.com/office/word/2015/wordml/symex" xmlns:wpg="http://schemas.microsoft.com/office/word/2010/wordprocessingGroup" xmlns:wpi="http://schemas.microsoft.com/office/word/2010/wordprocessingInk" xmlns:wne="http://schemas.microsoft.com/office/word/2006/wordml" xmlns:wps="http://schemas.microsoft.com/office/word/2010/wordprocessingShape" mc:Ignorable="w14 w15 w16se w16cid w16 w16cex w16sdtdh wp14">
   <w:p>
     <w:pPr>
       <w:pStyle w:val="Header"/>
@@ -3073,7 +3073,7 @@
 </file>
 
 <file path=word/numbering.xml><?xml version="1.0" encoding="utf-8"?>
-<w:numbering xmlns:wpc="http://schemas.microsoft.com/office/word/2010/wordprocessingCanvas" xmlns:cx="http://schemas.microsoft.com/office/drawing/2014/chartex" xmlns:cx1="http://schemas.microsoft.com/office/drawing/2015/9/8/chartex" xmlns:cx2="http://schemas.microsoft.com/office/drawing/2015/10/21/chartex" xmlns:cx3="http://schemas.microsoft.com/office/drawing/2016/5/9/chartex" xmlns:cx4="http://schemas.microsoft.com/office/drawing/2016/5/10/chartex" xmlns:cx5="http://schemas.microsoft.com/office/drawing/2016/5/11/chartex" xmlns:cx6="http://schemas.microsoft.com/office/drawing/2016/5/12/chartex" xmlns:cx7="http://schemas.microsoft.com/office/drawing/2016/5/13/chartex" xmlns:cx8="http://schemas.microsoft.com/office/drawing/2016/5/14/chartex" xmlns:mc="http://schemas.openxmlformats.org/markup-compatibility/2006" xmlns:aink="http://schemas.microsoft.com/office/drawing/2016/ink" xmlns:am3d="http://schemas.microsoft.com/office/drawing/2017/model3d" xmlns:o="urn:schemas-microsoft-com:office:office" xmlns:r="http://schemas.openxmlformats.org/officeDocument/2006/relationships" xmlns:m="http://schemas.openxmlformats.org/officeDocument/2006/math" xmlns:v="urn:schemas-microsoft-com:vml" xmlns:wp14="http://schemas.microsoft.com/office/word/2010/wordprocessingDrawing" xmlns:wp="http://schemas.openxmlformats.org/drawingml/2006/wordprocessingDrawing" xmlns:w10="urn:schemas-microsoft-com:office:word" xmlns:w="http://schemas.openxmlformats.org/wordprocessingml/2006/main" xmlns:w14="http://schemas.microsoft.com/office/word/2010/wordml" xmlns:w15="http://schemas.microsoft.com/office/word/2012/wordml" xmlns:w16cex="http://schemas.microsoft.com/office/word/2018/wordml/cex" xmlns:w16cid="http://schemas.microsoft.com/office/word/2016/wordml/cid" xmlns:w16="http://schemas.microsoft.com/office/word/2018/wordml" xmlns:w16sdtdh="http://schemas.microsoft.com/office/word/2020/wordml/sdtdatahash" xmlns:w16se="http://schemas.microsoft.com/office/word/2015/wordml/symex" xmlns:wpg="http://schemas.microsoft.com/office/word/2010/wordprocessingGroup" xmlns:wpi="http://schemas.microsoft.com/office/word/2010/wordprocessingInk" xmlns:wne="http://schemas.microsoft.com/office/word/2006/wordml" xmlns:wps="http://schemas.microsoft.com/office/word/2010/wordprocessingShape" mc:Ignorable="w14 w15 w16se w16cid w16 w16cex w16sdtdh wp14">
+<w:numbering xmlns:wpc="http://schemas.microsoft.com/office/word/2010/wordprocessingCanvas" xmlns:cx="http://schemas.microsoft.com/office/drawing/2014/chartex" xmlns:cx1="http://schemas.microsoft.com/office/drawing/2015/9/8/chartex" xmlns:cx2="http://schemas.microsoft.com/office/drawing/2015/10/21/chartex" xmlns:cx3="http://schemas.microsoft.com/office/drawing/2016/5/9/chartex" xmlns:cx4="http://schemas.microsoft.com/office/drawing/2016/5/10/chartex" xmlns:cx5="http://schemas.microsoft.com/office/drawing/2016/5/11/chartex" xmlns:cx6="http://schemas.microsoft.com/office/drawing/2016/5/12/chartex" xmlns:cx7="http://schemas.microsoft.com/office/drawing/2016/5/13/chartex" xmlns:cx8="http://schemas.microsoft.com/office/drawing/2016/5/14/chartex" xmlns:mc="http://schemas.openxmlformats.org/markup-compatibility/2006" xmlns:aink="http://schemas.microsoft.com/office/drawing/2016/ink" xmlns:am3d="http://schemas.microsoft.com/office/drawing/2017/model3d" xmlns:o="urn:schemas-microsoft-com:office:office" xmlns:oel="http://schemas.microsoft.com/office/2019/extlst" xmlns:r="http://schemas.openxmlformats.org/officeDocument/2006/relationships" xmlns:m="http://schemas.openxmlformats.org/officeDocument/2006/math" xmlns:v="urn:schemas-microsoft-com:vml" xmlns:wp14="http://schemas.microsoft.com/office/word/2010/wordprocessingDrawing" xmlns:wp="http://schemas.openxmlformats.org/drawingml/2006/wordprocessingDrawing" xmlns:w10="urn:schemas-microsoft-com:office:word" xmlns:w="http://schemas.openxmlformats.org/wordprocessingml/2006/main" xmlns:w14="http://schemas.microsoft.com/office/word/2010/wordml" xmlns:w15="http://schemas.microsoft.com/office/word/2012/wordml" xmlns:w16cex="http://schemas.microsoft.com/office/word/2018/wordml/cex" xmlns:w16cid="http://schemas.microsoft.com/office/word/2016/wordml/cid" xmlns:w16="http://schemas.microsoft.com/office/word/2018/wordml" xmlns:w16sdtdh="http://schemas.microsoft.com/office/word/2020/wordml/sdtdatahash" xmlns:w16se="http://schemas.microsoft.com/office/word/2015/wordml/symex" xmlns:wpg="http://schemas.microsoft.com/office/word/2010/wordprocessingGroup" xmlns:wpi="http://schemas.microsoft.com/office/word/2010/wordprocessingInk" xmlns:wne="http://schemas.microsoft.com/office/word/2006/wordml" xmlns:wps="http://schemas.microsoft.com/office/word/2010/wordprocessingShape" mc:Ignorable="w14 w15 w16se w16cid w16 w16cex w16sdtdh wp14">
   <w:abstractNum w:abstractNumId="0" w15:restartNumberingAfterBreak="0">
     <w:nsid w:val="01164B5E"/>
     <w:multiLevelType w:val="hybridMultilevel"/>

</xml_diff>

<commit_message>
chore: updated qsys core help file
</commit_message>
<xml_diff>
--- a/QscQsys/SIMPL/Qsys Core Help File.docx
+++ b/QscQsys/SIMPL/Qsys Core Help File.docx
@@ -1,6 +1,6 @@
 
 <file path=word/document.xml><?xml version="1.0" encoding="utf-8"?>
-<w:document xmlns:wpc="http://schemas.microsoft.com/office/word/2010/wordprocessingCanvas" xmlns:cx="http://schemas.microsoft.com/office/drawing/2014/chartex" xmlns:cx1="http://schemas.microsoft.com/office/drawing/2015/9/8/chartex" xmlns:cx2="http://schemas.microsoft.com/office/drawing/2015/10/21/chartex" xmlns:cx3="http://schemas.microsoft.com/office/drawing/2016/5/9/chartex" xmlns:cx4="http://schemas.microsoft.com/office/drawing/2016/5/10/chartex" xmlns:cx5="http://schemas.microsoft.com/office/drawing/2016/5/11/chartex" xmlns:cx6="http://schemas.microsoft.com/office/drawing/2016/5/12/chartex" xmlns:cx7="http://schemas.microsoft.com/office/drawing/2016/5/13/chartex" xmlns:cx8="http://schemas.microsoft.com/office/drawing/2016/5/14/chartex" xmlns:mc="http://schemas.openxmlformats.org/markup-compatibility/2006" xmlns:aink="http://schemas.microsoft.com/office/drawing/2016/ink" xmlns:am3d="http://schemas.microsoft.com/office/drawing/2017/model3d" xmlns:o="urn:schemas-microsoft-com:office:office" xmlns:r="http://schemas.openxmlformats.org/officeDocument/2006/relationships" xmlns:m="http://schemas.openxmlformats.org/officeDocument/2006/math" xmlns:v="urn:schemas-microsoft-com:vml" xmlns:wp14="http://schemas.microsoft.com/office/word/2010/wordprocessingDrawing" xmlns:wp="http://schemas.openxmlformats.org/drawingml/2006/wordprocessingDrawing" xmlns:w10="urn:schemas-microsoft-com:office:word" xmlns:w="http://schemas.openxmlformats.org/wordprocessingml/2006/main" xmlns:w14="http://schemas.microsoft.com/office/word/2010/wordml" xmlns:w15="http://schemas.microsoft.com/office/word/2012/wordml" xmlns:w16cex="http://schemas.microsoft.com/office/word/2018/wordml/cex" xmlns:w16cid="http://schemas.microsoft.com/office/word/2016/wordml/cid" xmlns:w16="http://schemas.microsoft.com/office/word/2018/wordml" xmlns:w16sdtdh="http://schemas.microsoft.com/office/word/2020/wordml/sdtdatahash" xmlns:w16se="http://schemas.microsoft.com/office/word/2015/wordml/symex" xmlns:wpg="http://schemas.microsoft.com/office/word/2010/wordprocessingGroup" xmlns:wpi="http://schemas.microsoft.com/office/word/2010/wordprocessingInk" xmlns:wne="http://schemas.microsoft.com/office/word/2006/wordml" xmlns:wps="http://schemas.microsoft.com/office/word/2010/wordprocessingShape" mc:Ignorable="w14 w15 w16se w16cid w16 w16cex w16sdtdh wp14">
+<w:document xmlns:wpc="http://schemas.microsoft.com/office/word/2010/wordprocessingCanvas" xmlns:cx="http://schemas.microsoft.com/office/drawing/2014/chartex" xmlns:cx1="http://schemas.microsoft.com/office/drawing/2015/9/8/chartex" xmlns:cx2="http://schemas.microsoft.com/office/drawing/2015/10/21/chartex" xmlns:cx3="http://schemas.microsoft.com/office/drawing/2016/5/9/chartex" xmlns:cx4="http://schemas.microsoft.com/office/drawing/2016/5/10/chartex" xmlns:cx5="http://schemas.microsoft.com/office/drawing/2016/5/11/chartex" xmlns:cx6="http://schemas.microsoft.com/office/drawing/2016/5/12/chartex" xmlns:cx7="http://schemas.microsoft.com/office/drawing/2016/5/13/chartex" xmlns:cx8="http://schemas.microsoft.com/office/drawing/2016/5/14/chartex" xmlns:mc="http://schemas.openxmlformats.org/markup-compatibility/2006" xmlns:aink="http://schemas.microsoft.com/office/drawing/2016/ink" xmlns:am3d="http://schemas.microsoft.com/office/drawing/2017/model3d" xmlns:o="urn:schemas-microsoft-com:office:office" xmlns:oel="http://schemas.microsoft.com/office/2019/extlst" xmlns:r="http://schemas.openxmlformats.org/officeDocument/2006/relationships" xmlns:m="http://schemas.openxmlformats.org/officeDocument/2006/math" xmlns:v="urn:schemas-microsoft-com:vml" xmlns:wp14="http://schemas.microsoft.com/office/word/2010/wordprocessingDrawing" xmlns:wp="http://schemas.openxmlformats.org/drawingml/2006/wordprocessingDrawing" xmlns:w10="urn:schemas-microsoft-com:office:word" xmlns:w="http://schemas.openxmlformats.org/wordprocessingml/2006/main" xmlns:w14="http://schemas.microsoft.com/office/word/2010/wordml" xmlns:w15="http://schemas.microsoft.com/office/word/2012/wordml" xmlns:w16cex="http://schemas.microsoft.com/office/word/2018/wordml/cex" xmlns:w16cid="http://schemas.microsoft.com/office/word/2016/wordml/cid" xmlns:w16="http://schemas.microsoft.com/office/word/2018/wordml" xmlns:w16sdtdh="http://schemas.microsoft.com/office/word/2020/wordml/sdtdatahash" xmlns:w16se="http://schemas.microsoft.com/office/word/2015/wordml/symex" xmlns:wpg="http://schemas.microsoft.com/office/word/2010/wordprocessingGroup" xmlns:wpi="http://schemas.microsoft.com/office/word/2010/wordprocessingInk" xmlns:wne="http://schemas.microsoft.com/office/word/2006/wordml" xmlns:wps="http://schemas.microsoft.com/office/word/2010/wordprocessingShape" mc:Ignorable="w14 w15 w16se w16cid w16 w16cex w16sdtdh wp14">
   <w:body>
     <w:tbl>
       <w:tblPr>
@@ -251,16 +251,7 @@
                 <w:sz w:val="15"/>
                 <w:szCs w:val="24"/>
               </w:rPr>
-              <w:t>2.2.</w:t>
-            </w:r>
-            <w:r>
-              <w:rPr>
-                <w:rFonts w:ascii="Verdana" w:hAnsi="Verdana"/>
-                <w:color w:val="000000"/>
-                <w:sz w:val="15"/>
-                <w:szCs w:val="24"/>
-              </w:rPr>
-              <w:t>2</w:t>
+              <w:t>3.0.0</w:t>
             </w:r>
           </w:p>
         </w:tc>
@@ -839,7 +830,25 @@
                 <w:sz w:val="16"/>
                 <w:szCs w:val="24"/>
               </w:rPr>
-              <w:t xml:space="preserve"> Pulse this after DeploymentHost, TestingHost, DeploymentMode, and UseExternalConnection have been set to their desired states.</w:t>
+              <w:t xml:space="preserve"> Pulse this after</w:t>
+            </w:r>
+            <w:r>
+              <w:rPr>
+                <w:rFonts w:ascii="Arial" w:hAnsi="Arial" w:cs="Arial"/>
+                <w:color w:val="000000"/>
+                <w:sz w:val="16"/>
+                <w:szCs w:val="24"/>
+              </w:rPr>
+              <w:t xml:space="preserve"> </w:t>
+            </w:r>
+            <w:r>
+              <w:rPr>
+                <w:rFonts w:ascii="Arial" w:hAnsi="Arial" w:cs="Arial"/>
+                <w:color w:val="000000"/>
+                <w:sz w:val="16"/>
+                <w:szCs w:val="24"/>
+              </w:rPr>
+              <w:t>UseExternalConnection have been set to their desired states.</w:t>
             </w:r>
           </w:p>
         </w:tc>
@@ -870,7 +879,17 @@
                 <w:sz w:val="16"/>
                 <w:szCs w:val="16"/>
               </w:rPr>
-              <w:t>DeploymentHost</w:t>
+              <w:t>[PrimaryCoreI</w:t>
+            </w:r>
+            <w:r>
+              <w:rPr>
+                <w:rFonts w:ascii="Arial" w:hAnsi="Arial" w:cs="Arial"/>
+                <w:b/>
+                <w:bCs/>
+                <w:sz w:val="16"/>
+                <w:szCs w:val="16"/>
+              </w:rPr>
+              <w:t>pAddress]</w:t>
             </w:r>
           </w:p>
         </w:tc>
@@ -921,25 +940,52 @@
                 <w:sz w:val="16"/>
                 <w:szCs w:val="24"/>
               </w:rPr>
-              <w:t xml:space="preserve">IP Address or Hostname of the Q-SYS Core to connect to for Deployment. This value will be used when DeploymentMode is </w:t>
-            </w:r>
-            <w:r>
-              <w:rPr>
-                <w:rFonts w:ascii="Arial" w:hAnsi="Arial" w:cs="Arial"/>
-                <w:color w:val="000000"/>
-                <w:sz w:val="16"/>
-                <w:szCs w:val="24"/>
-              </w:rPr>
-              <w:t>1</w:t>
-            </w:r>
-            <w:r>
-              <w:rPr>
-                <w:rFonts w:ascii="Arial" w:hAnsi="Arial" w:cs="Arial"/>
-                <w:color w:val="000000"/>
-                <w:sz w:val="16"/>
-                <w:szCs w:val="24"/>
-              </w:rPr>
-              <w:t>.</w:t>
+              <w:t xml:space="preserve">IP Address or Hostname of the </w:t>
+            </w:r>
+            <w:r>
+              <w:rPr>
+                <w:rFonts w:ascii="Arial" w:hAnsi="Arial" w:cs="Arial"/>
+                <w:color w:val="000000"/>
+                <w:sz w:val="16"/>
+                <w:szCs w:val="24"/>
+              </w:rPr>
+              <w:t xml:space="preserve">primary </w:t>
+            </w:r>
+            <w:r>
+              <w:rPr>
+                <w:rFonts w:ascii="Arial" w:hAnsi="Arial" w:cs="Arial"/>
+                <w:color w:val="000000"/>
+                <w:sz w:val="16"/>
+                <w:szCs w:val="24"/>
+              </w:rPr>
+              <w:t>Q-SYS Core to connect to</w:t>
+            </w:r>
+            <w:r>
+              <w:rPr>
+                <w:rFonts w:ascii="Arial" w:hAnsi="Arial" w:cs="Arial"/>
+                <w:color w:val="000000"/>
+                <w:sz w:val="16"/>
+                <w:szCs w:val="24"/>
+              </w:rPr>
+              <w:t>. This will cause the</w:t>
+            </w:r>
+            <w:r>
+              <w:rPr>
+                <w:rFonts w:ascii="Arial" w:hAnsi="Arial" w:cs="Arial"/>
+                <w:color w:val="000000"/>
+                <w:sz w:val="16"/>
+                <w:szCs w:val="24"/>
+              </w:rPr>
+              <w:t xml:space="preserve"> module to reconnect</w:t>
+            </w:r>
+            <w:r>
+              <w:rPr>
+                <w:rFonts w:ascii="Arial" w:hAnsi="Arial" w:cs="Arial"/>
+                <w:color w:val="000000"/>
+                <w:sz w:val="16"/>
+                <w:szCs w:val="24"/>
+              </w:rPr>
+              <w:t xml:space="preserve"> when changed.</w:t>
             </w:r>
           </w:p>
         </w:tc>
@@ -970,7 +1016,27 @@
                 <w:sz w:val="16"/>
                 <w:szCs w:val="16"/>
               </w:rPr>
-              <w:t>[TestingHost]</w:t>
+              <w:t>[</w:t>
+            </w:r>
+            <w:r>
+              <w:rPr>
+                <w:rFonts w:ascii="Arial" w:hAnsi="Arial" w:cs="Arial"/>
+                <w:b/>
+                <w:bCs/>
+                <w:sz w:val="16"/>
+                <w:szCs w:val="16"/>
+              </w:rPr>
+              <w:t>Backup</w:t>
+            </w:r>
+            <w:r>
+              <w:rPr>
+                <w:rFonts w:ascii="Arial" w:hAnsi="Arial" w:cs="Arial"/>
+                <w:b/>
+                <w:bCs/>
+                <w:sz w:val="16"/>
+                <w:szCs w:val="16"/>
+              </w:rPr>
+              <w:t>CoreIpAddress]</w:t>
             </w:r>
           </w:p>
         </w:tc>
@@ -1021,25 +1087,34 @@
                 <w:sz w:val="16"/>
                 <w:szCs w:val="24"/>
               </w:rPr>
-              <w:t xml:space="preserve">IP Address or Hostname of the Q-SYS Core to connect to for Testing. This value will be used when DeploymentMode is </w:t>
-            </w:r>
-            <w:r>
-              <w:rPr>
-                <w:rFonts w:ascii="Arial" w:hAnsi="Arial" w:cs="Arial"/>
-                <w:color w:val="000000"/>
-                <w:sz w:val="16"/>
-                <w:szCs w:val="24"/>
-              </w:rPr>
-              <w:t>0</w:t>
-            </w:r>
-            <w:r>
-              <w:rPr>
-                <w:rFonts w:ascii="Arial" w:hAnsi="Arial" w:cs="Arial"/>
-                <w:color w:val="000000"/>
-                <w:sz w:val="16"/>
-                <w:szCs w:val="24"/>
-              </w:rPr>
-              <w:t>.</w:t>
+              <w:t xml:space="preserve">IP Address or Hostname of the </w:t>
+            </w:r>
+            <w:r>
+              <w:rPr>
+                <w:rFonts w:ascii="Arial" w:hAnsi="Arial" w:cs="Arial"/>
+                <w:color w:val="000000"/>
+                <w:sz w:val="16"/>
+                <w:szCs w:val="24"/>
+              </w:rPr>
+              <w:t xml:space="preserve">backup </w:t>
+            </w:r>
+            <w:r>
+              <w:rPr>
+                <w:rFonts w:ascii="Arial" w:hAnsi="Arial" w:cs="Arial"/>
+                <w:color w:val="000000"/>
+                <w:sz w:val="16"/>
+                <w:szCs w:val="24"/>
+              </w:rPr>
+              <w:t xml:space="preserve">Q-SYS Core to connect to. </w:t>
+            </w:r>
+            <w:r>
+              <w:rPr>
+                <w:rFonts w:ascii="Arial" w:hAnsi="Arial" w:cs="Arial"/>
+                <w:color w:val="000000"/>
+                <w:sz w:val="16"/>
+                <w:szCs w:val="24"/>
+              </w:rPr>
+              <w:t>This will cause the module to reconnect when changed.</w:t>
             </w:r>
           </w:p>
         </w:tc>
@@ -1070,7 +1145,7 @@
                 <w:sz w:val="16"/>
                 <w:szCs w:val="16"/>
               </w:rPr>
-              <w:t>DeploymentMode</w:t>
+              <w:t>[Port]</w:t>
             </w:r>
           </w:p>
           <w:p>
@@ -1131,65 +1206,25 @@
                 <w:sz w:val="16"/>
                 <w:szCs w:val="24"/>
               </w:rPr>
-              <w:t xml:space="preserve">Specifies whether to use DeploymentHost or Testing Host. </w:t>
-            </w:r>
-          </w:p>
-          <w:p>
-            <w:pPr>
-              <w:spacing w:before="100" w:after="100"/>
-              <w:rPr>
-                <w:rFonts w:ascii="Arial" w:hAnsi="Arial" w:cs="Arial"/>
-                <w:color w:val="000000"/>
-                <w:sz w:val="16"/>
-                <w:szCs w:val="24"/>
-              </w:rPr>
-            </w:pPr>
-            <w:r>
-              <w:rPr>
-                <w:rFonts w:ascii="Arial" w:hAnsi="Arial" w:cs="Arial"/>
-                <w:color w:val="000000"/>
-                <w:sz w:val="16"/>
-                <w:szCs w:val="24"/>
-              </w:rPr>
-              <w:t>1</w:t>
-            </w:r>
-            <w:r>
-              <w:rPr>
-                <w:rFonts w:ascii="Arial" w:hAnsi="Arial" w:cs="Arial"/>
-                <w:color w:val="000000"/>
-                <w:sz w:val="16"/>
-                <w:szCs w:val="24"/>
-              </w:rPr>
-              <w:t>: DeploymentHost</w:t>
-            </w:r>
-          </w:p>
-          <w:p>
-            <w:pPr>
-              <w:spacing w:before="100" w:after="100"/>
-              <w:rPr>
-                <w:rFonts w:ascii="Arial" w:hAnsi="Arial" w:cs="Arial"/>
-                <w:color w:val="000000"/>
-                <w:sz w:val="16"/>
-                <w:szCs w:val="24"/>
-              </w:rPr>
-            </w:pPr>
-            <w:r>
-              <w:rPr>
-                <w:rFonts w:ascii="Arial" w:hAnsi="Arial" w:cs="Arial"/>
-                <w:color w:val="000000"/>
-                <w:sz w:val="16"/>
-                <w:szCs w:val="24"/>
-              </w:rPr>
-              <w:t>0</w:t>
-            </w:r>
-            <w:r>
-              <w:rPr>
-                <w:rFonts w:ascii="Arial" w:hAnsi="Arial" w:cs="Arial"/>
-                <w:color w:val="000000"/>
-                <w:sz w:val="16"/>
-                <w:szCs w:val="24"/>
-              </w:rPr>
-              <w:t>: TestingHost</w:t>
+              <w:t>Port used to connect on both the primary and backup core.</w:t>
+            </w:r>
+            <w:r>
+              <w:rPr>
+                <w:rFonts w:ascii="Arial" w:hAnsi="Arial" w:cs="Arial"/>
+                <w:color w:val="000000"/>
+                <w:sz w:val="16"/>
+                <w:szCs w:val="24"/>
+              </w:rPr>
+              <w:t xml:space="preserve"> </w:t>
+            </w:r>
+            <w:r>
+              <w:rPr>
+                <w:rFonts w:ascii="Arial" w:hAnsi="Arial" w:cs="Arial"/>
+                <w:color w:val="000000"/>
+                <w:sz w:val="16"/>
+                <w:szCs w:val="24"/>
+              </w:rPr>
+              <w:t>This will cause the module to reconnect when changed.</w:t>
             </w:r>
           </w:p>
         </w:tc>
@@ -1204,6 +1239,160 @@
           </w:tcPr>
           <w:p>
             <w:pPr>
+              <w:rPr>
+                <w:rFonts w:ascii="Arial" w:hAnsi="Arial" w:cs="Arial"/>
+                <w:b/>
+                <w:bCs/>
+                <w:sz w:val="16"/>
+                <w:szCs w:val="16"/>
+              </w:rPr>
+            </w:pPr>
+            <w:r>
+              <w:rPr>
+                <w:rFonts w:ascii="Arial" w:hAnsi="Arial" w:cs="Arial"/>
+                <w:b/>
+                <w:bCs/>
+                <w:sz w:val="16"/>
+                <w:szCs w:val="16"/>
+              </w:rPr>
+              <w:t>[Username]</w:t>
+            </w:r>
+          </w:p>
+        </w:tc>
+        <w:tc>
+          <w:tcPr>
+            <w:tcW w:w="404" w:type="dxa"/>
+          </w:tcPr>
+          <w:p>
+            <w:pPr>
+              <w:spacing w:before="100" w:after="100"/>
+              <w:jc w:val="center"/>
+              <w:rPr>
+                <w:rFonts w:ascii="Arial" w:hAnsi="Arial" w:cs="Arial"/>
+                <w:color w:val="000000"/>
+                <w:sz w:val="16"/>
+                <w:szCs w:val="24"/>
+              </w:rPr>
+            </w:pPr>
+            <w:r>
+              <w:rPr>
+                <w:rFonts w:ascii="Arial" w:hAnsi="Arial" w:cs="Arial"/>
+                <w:color w:val="000000"/>
+                <w:sz w:val="16"/>
+                <w:szCs w:val="24"/>
+              </w:rPr>
+              <w:t>S</w:t>
+            </w:r>
+          </w:p>
+        </w:tc>
+        <w:tc>
+          <w:tcPr>
+            <w:tcW w:w="6126" w:type="dxa"/>
+          </w:tcPr>
+          <w:p>
+            <w:pPr>
+              <w:spacing w:before="100" w:after="100"/>
+              <w:rPr>
+                <w:rFonts w:ascii="Arial" w:hAnsi="Arial" w:cs="Arial"/>
+                <w:color w:val="000000"/>
+                <w:sz w:val="16"/>
+                <w:szCs w:val="24"/>
+              </w:rPr>
+            </w:pPr>
+            <w:r>
+              <w:rPr>
+                <w:rFonts w:ascii="Arial" w:hAnsi="Arial" w:cs="Arial"/>
+                <w:color w:val="000000"/>
+                <w:sz w:val="16"/>
+                <w:szCs w:val="24"/>
+              </w:rPr>
+              <w:t>Username used to log into the Q-SYS Core.</w:t>
+            </w:r>
+          </w:p>
+        </w:tc>
+      </w:tr>
+      <w:tr>
+        <w:trPr>
+          <w:cnfStyle w:val="000000100000" w:firstRow="0" w:lastRow="0" w:firstColumn="0" w:lastColumn="0" w:oddVBand="0" w:evenVBand="0" w:oddHBand="1" w:evenHBand="0" w:firstRowFirstColumn="0" w:firstRowLastColumn="0" w:lastRowFirstColumn="0" w:lastRowLastColumn="0"/>
+        </w:trPr>
+        <w:tc>
+          <w:tcPr>
+            <w:tcW w:w="3378" w:type="dxa"/>
+          </w:tcPr>
+          <w:p>
+            <w:pPr>
+              <w:rPr>
+                <w:rFonts w:ascii="Arial" w:hAnsi="Arial" w:cs="Arial"/>
+                <w:b/>
+                <w:bCs/>
+                <w:sz w:val="16"/>
+                <w:szCs w:val="16"/>
+              </w:rPr>
+            </w:pPr>
+          </w:p>
+        </w:tc>
+        <w:tc>
+          <w:tcPr>
+            <w:tcW w:w="404" w:type="dxa"/>
+          </w:tcPr>
+          <w:p>
+            <w:pPr>
+              <w:spacing w:before="100" w:after="100"/>
+              <w:jc w:val="center"/>
+              <w:rPr>
+                <w:rFonts w:ascii="Arial" w:hAnsi="Arial" w:cs="Arial"/>
+                <w:color w:val="000000"/>
+                <w:sz w:val="16"/>
+                <w:szCs w:val="24"/>
+              </w:rPr>
+            </w:pPr>
+            <w:r>
+              <w:rPr>
+                <w:rFonts w:ascii="Arial" w:hAnsi="Arial" w:cs="Arial"/>
+                <w:color w:val="000000"/>
+                <w:sz w:val="16"/>
+                <w:szCs w:val="24"/>
+              </w:rPr>
+              <w:t>S</w:t>
+            </w:r>
+          </w:p>
+        </w:tc>
+        <w:tc>
+          <w:tcPr>
+            <w:tcW w:w="6126" w:type="dxa"/>
+          </w:tcPr>
+          <w:p>
+            <w:pPr>
+              <w:spacing w:before="100" w:after="100"/>
+              <w:rPr>
+                <w:rFonts w:ascii="Arial" w:hAnsi="Arial" w:cs="Arial"/>
+                <w:color w:val="000000"/>
+                <w:sz w:val="16"/>
+                <w:szCs w:val="24"/>
+              </w:rPr>
+            </w:pPr>
+            <w:r>
+              <w:rPr>
+                <w:rFonts w:ascii="Arial" w:hAnsi="Arial" w:cs="Arial"/>
+                <w:color w:val="000000"/>
+                <w:sz w:val="16"/>
+                <w:szCs w:val="24"/>
+              </w:rPr>
+              <w:t>Password used to log into the Q-SYS Core.</w:t>
+            </w:r>
+          </w:p>
+        </w:tc>
+      </w:tr>
+      <w:tr>
+        <w:trPr>
+          <w:cnfStyle w:val="000000010000" w:firstRow="0" w:lastRow="0" w:firstColumn="0" w:lastColumn="0" w:oddVBand="0" w:evenVBand="0" w:oddHBand="0" w:evenHBand="1" w:firstRowFirstColumn="0" w:firstRowLastColumn="0" w:lastRowFirstColumn="0" w:lastRowLastColumn="0"/>
+        </w:trPr>
+        <w:tc>
+          <w:tcPr>
+            <w:tcW w:w="3378" w:type="dxa"/>
+          </w:tcPr>
+          <w:p>
+            <w:pPr>
               <w:tabs>
                 <w:tab w:val="left" w:pos="639"/>
               </w:tabs>
@@ -1275,6 +1464,15 @@
                 <w:szCs w:val="24"/>
               </w:rPr>
               <w:t>Specifies the Debug level for the program</w:t>
+            </w:r>
+            <w:r>
+              <w:rPr>
+                <w:rFonts w:ascii="Arial" w:hAnsi="Arial" w:cs="Arial"/>
+                <w:color w:val="000000"/>
+                <w:sz w:val="16"/>
+                <w:szCs w:val="24"/>
+              </w:rPr>
+              <w:t>:</w:t>
             </w:r>
           </w:p>
           <w:p>
@@ -1608,7 +1806,6 @@
               <w:rPr>
                 <w:rFonts w:ascii="Arial" w:hAnsi="Arial" w:cs="Arial"/>
               </w:rPr>
-              <w:lastRenderedPageBreak/>
               <w:br w:type="page"/>
             </w:r>
             <w:r>
@@ -1772,7 +1969,17 @@
                 <w:sz w:val="16"/>
                 <w:szCs w:val="16"/>
               </w:rPr>
-              <w:t>[IsConnected]</w:t>
+              <w:t>[PrimaryCoreIsConnected</w:t>
+            </w:r>
+            <w:r>
+              <w:rPr>
+                <w:rFonts w:ascii="Arial" w:hAnsi="Arial" w:cs="Arial"/>
+                <w:b/>
+                <w:bCs/>
+                <w:sz w:val="16"/>
+                <w:szCs w:val="16"/>
+              </w:rPr>
+              <w:t>]</w:t>
             </w:r>
           </w:p>
         </w:tc>
@@ -1826,7 +2033,25 @@
                 <w:sz w:val="16"/>
                 <w:szCs w:val="24"/>
               </w:rPr>
-              <w:t>Signal used to show if the Q-SYS Core is communicating.</w:t>
+              <w:t xml:space="preserve">Signal used to show if the </w:t>
+            </w:r>
+            <w:r>
+              <w:rPr>
+                <w:rFonts w:ascii="Arial" w:hAnsi="Arial" w:cs="Arial"/>
+                <w:color w:val="000000"/>
+                <w:sz w:val="16"/>
+                <w:szCs w:val="24"/>
+              </w:rPr>
+              <w:t xml:space="preserve">primary </w:t>
+            </w:r>
+            <w:r>
+              <w:rPr>
+                <w:rFonts w:ascii="Arial" w:hAnsi="Arial" w:cs="Arial"/>
+                <w:color w:val="000000"/>
+                <w:sz w:val="16"/>
+                <w:szCs w:val="24"/>
+              </w:rPr>
+              <w:t>Q-SYS Core is communicating.</w:t>
             </w:r>
           </w:p>
         </w:tc>
@@ -1857,7 +2082,17 @@
                 <w:sz w:val="16"/>
                 <w:szCs w:val="16"/>
               </w:rPr>
-              <w:t>[IsLoggedIn]</w:t>
+              <w:t>[Back</w:t>
+            </w:r>
+            <w:r>
+              <w:rPr>
+                <w:rFonts w:ascii="Arial" w:hAnsi="Arial" w:cs="Arial"/>
+                <w:b/>
+                <w:bCs/>
+                <w:sz w:val="16"/>
+                <w:szCs w:val="16"/>
+              </w:rPr>
+              <w:t>upCoreIsConnected]</w:t>
             </w:r>
           </w:p>
         </w:tc>
@@ -1894,7 +2129,7 @@
           <w:p>
             <w:pPr>
               <w:tabs>
-                <w:tab w:val="left" w:pos="4776"/>
+                <w:tab w:val="right" w:pos="5910"/>
               </w:tabs>
               <w:spacing w:before="100" w:after="100"/>
               <w:rPr>
@@ -1911,7 +2146,25 @@
                 <w:sz w:val="16"/>
                 <w:szCs w:val="24"/>
               </w:rPr>
-              <w:t>Signal used to show if this module is logged in with the Q-SYS Core.</w:t>
+              <w:t xml:space="preserve">Signal used to show if the </w:t>
+            </w:r>
+            <w:r>
+              <w:rPr>
+                <w:rFonts w:ascii="Arial" w:hAnsi="Arial" w:cs="Arial"/>
+                <w:color w:val="000000"/>
+                <w:sz w:val="16"/>
+                <w:szCs w:val="24"/>
+              </w:rPr>
+              <w:t>backup</w:t>
+            </w:r>
+            <w:r>
+              <w:rPr>
+                <w:rFonts w:ascii="Arial" w:hAnsi="Arial" w:cs="Arial"/>
+                <w:color w:val="000000"/>
+                <w:sz w:val="16"/>
+                <w:szCs w:val="24"/>
+              </w:rPr>
+              <w:t xml:space="preserve"> Q-SYS Core is communicating.</w:t>
             </w:r>
           </w:p>
         </w:tc>
@@ -1942,7 +2195,7 @@
                 <w:sz w:val="16"/>
                 <w:szCs w:val="16"/>
               </w:rPr>
-              <w:t>[IsRedundant]</w:t>
+              <w:t>[PrimaryCoreIsActive]</w:t>
             </w:r>
           </w:p>
         </w:tc>
@@ -1978,6 +2231,9 @@
           </w:tcPr>
           <w:p>
             <w:pPr>
+              <w:tabs>
+                <w:tab w:val="right" w:pos="5910"/>
+              </w:tabs>
               <w:spacing w:before="100" w:after="100"/>
               <w:rPr>
                 <w:rFonts w:ascii="Arial" w:hAnsi="Arial" w:cs="Arial"/>
@@ -1993,7 +2249,16 @@
                 <w:sz w:val="16"/>
                 <w:szCs w:val="24"/>
               </w:rPr>
-              <w:t>Signal used to show if the Q-SYS Core is redundant.</w:t>
+              <w:t xml:space="preserve">Signal used to show if the primary Q-SYS Core is </w:t>
+            </w:r>
+            <w:r>
+              <w:rPr>
+                <w:rFonts w:ascii="Arial" w:hAnsi="Arial" w:cs="Arial"/>
+                <w:color w:val="000000"/>
+                <w:sz w:val="16"/>
+                <w:szCs w:val="24"/>
+              </w:rPr>
+              <w:t>actively running the design.</w:t>
             </w:r>
           </w:p>
         </w:tc>
@@ -2010,6 +2275,8 @@
             <w:pPr>
               <w:rPr>
                 <w:rFonts w:ascii="Arial" w:hAnsi="Arial" w:cs="Arial"/>
+                <w:b/>
+                <w:bCs/>
                 <w:sz w:val="16"/>
                 <w:szCs w:val="16"/>
               </w:rPr>
@@ -2022,27 +2289,7 @@
                 <w:sz w:val="16"/>
                 <w:szCs w:val="16"/>
               </w:rPr>
-              <w:t>[</w:t>
-            </w:r>
-            <w:r>
-              <w:rPr>
-                <w:rFonts w:ascii="Arial" w:hAnsi="Arial" w:cs="Arial"/>
-                <w:b/>
-                <w:bCs/>
-                <w:sz w:val="16"/>
-                <w:szCs w:val="16"/>
-              </w:rPr>
-              <w:t>IsEmulator</w:t>
-            </w:r>
-            <w:r>
-              <w:rPr>
-                <w:rFonts w:ascii="Arial" w:hAnsi="Arial" w:cs="Arial"/>
-                <w:b/>
-                <w:bCs/>
-                <w:sz w:val="16"/>
-                <w:szCs w:val="16"/>
-              </w:rPr>
-              <w:t>]</w:t>
+              <w:t>[BackupCoreIsActive]</w:t>
             </w:r>
           </w:p>
         </w:tc>
@@ -2078,6 +2325,9 @@
           </w:tcPr>
           <w:p>
             <w:pPr>
+              <w:tabs>
+                <w:tab w:val="right" w:pos="5910"/>
+              </w:tabs>
               <w:spacing w:before="100" w:after="100"/>
               <w:rPr>
                 <w:rFonts w:ascii="Arial" w:hAnsi="Arial" w:cs="Arial"/>
@@ -2093,7 +2343,25 @@
                 <w:sz w:val="16"/>
                 <w:szCs w:val="24"/>
               </w:rPr>
-              <w:t>Signal used to show if the Q-SYS Core is connected to an emulated file.</w:t>
+              <w:t xml:space="preserve">Signal used to show if the </w:t>
+            </w:r>
+            <w:r>
+              <w:rPr>
+                <w:rFonts w:ascii="Arial" w:hAnsi="Arial" w:cs="Arial"/>
+                <w:color w:val="000000"/>
+                <w:sz w:val="16"/>
+                <w:szCs w:val="24"/>
+              </w:rPr>
+              <w:t>backup</w:t>
+            </w:r>
+            <w:r>
+              <w:rPr>
+                <w:rFonts w:ascii="Arial" w:hAnsi="Arial" w:cs="Arial"/>
+                <w:color w:val="000000"/>
+                <w:sz w:val="16"/>
+                <w:szCs w:val="24"/>
+              </w:rPr>
+              <w:t xml:space="preserve"> Q-SYS Core is actively running the design.</w:t>
             </w:r>
           </w:p>
         </w:tc>
@@ -2124,17 +2392,7 @@
                 <w:sz w:val="16"/>
                 <w:szCs w:val="16"/>
               </w:rPr>
-              <w:t>[DesignName</w:t>
-            </w:r>
-            <w:r>
-              <w:rPr>
-                <w:rFonts w:ascii="Arial" w:hAnsi="Arial" w:cs="Arial"/>
-                <w:b/>
-                <w:bCs/>
-                <w:sz w:val="16"/>
-                <w:szCs w:val="16"/>
-              </w:rPr>
-              <w:t>]</w:t>
+              <w:t>[IsLoggedIn]</w:t>
             </w:r>
           </w:p>
         </w:tc>
@@ -2160,7 +2418,7 @@
                 <w:sz w:val="16"/>
                 <w:szCs w:val="24"/>
               </w:rPr>
-              <w:t>S</w:t>
+              <w:t>D</w:t>
             </w:r>
           </w:p>
         </w:tc>
@@ -2170,6 +2428,9 @@
           </w:tcPr>
           <w:p>
             <w:pPr>
+              <w:tabs>
+                <w:tab w:val="left" w:pos="4776"/>
+              </w:tabs>
               <w:spacing w:before="100" w:after="100"/>
               <w:rPr>
                 <w:rFonts w:ascii="Arial" w:hAnsi="Arial" w:cs="Arial"/>
@@ -2185,7 +2446,7 @@
                 <w:sz w:val="16"/>
                 <w:szCs w:val="24"/>
               </w:rPr>
-              <w:t>Signal used to show the current running design on the Q-SYS Core.</w:t>
+              <w:t>Signal used to show if this module is logged in with the Q-SYS Core.</w:t>
             </w:r>
           </w:p>
         </w:tc>
@@ -2193,6 +2454,280 @@
       <w:tr>
         <w:trPr>
           <w:cnfStyle w:val="000000010000" w:firstRow="0" w:lastRow="0" w:firstColumn="0" w:lastColumn="0" w:oddVBand="0" w:evenVBand="0" w:oddHBand="0" w:evenHBand="1" w:firstRowFirstColumn="0" w:firstRowLastColumn="0" w:lastRowFirstColumn="0" w:lastRowLastColumn="0"/>
+        </w:trPr>
+        <w:tc>
+          <w:tcPr>
+            <w:tcW w:w="3403" w:type="dxa"/>
+          </w:tcPr>
+          <w:p>
+            <w:pPr>
+              <w:rPr>
+                <w:rFonts w:ascii="Arial" w:hAnsi="Arial" w:cs="Arial"/>
+                <w:b/>
+                <w:bCs/>
+                <w:sz w:val="16"/>
+                <w:szCs w:val="16"/>
+              </w:rPr>
+            </w:pPr>
+            <w:r>
+              <w:rPr>
+                <w:rFonts w:ascii="Arial" w:hAnsi="Arial" w:cs="Arial"/>
+                <w:b/>
+                <w:bCs/>
+                <w:sz w:val="16"/>
+                <w:szCs w:val="16"/>
+              </w:rPr>
+              <w:t>[IsRedundant]</w:t>
+            </w:r>
+          </w:p>
+        </w:tc>
+        <w:tc>
+          <w:tcPr>
+            <w:tcW w:w="379" w:type="dxa"/>
+          </w:tcPr>
+          <w:p>
+            <w:pPr>
+              <w:spacing w:before="100" w:after="100"/>
+              <w:jc w:val="center"/>
+              <w:rPr>
+                <w:rFonts w:ascii="Arial" w:hAnsi="Arial" w:cs="Arial"/>
+                <w:color w:val="000000"/>
+                <w:sz w:val="16"/>
+                <w:szCs w:val="24"/>
+              </w:rPr>
+            </w:pPr>
+            <w:r>
+              <w:rPr>
+                <w:rFonts w:ascii="Arial" w:hAnsi="Arial" w:cs="Arial"/>
+                <w:color w:val="000000"/>
+                <w:sz w:val="16"/>
+                <w:szCs w:val="24"/>
+              </w:rPr>
+              <w:t>D</w:t>
+            </w:r>
+          </w:p>
+        </w:tc>
+        <w:tc>
+          <w:tcPr>
+            <w:tcW w:w="6126" w:type="dxa"/>
+          </w:tcPr>
+          <w:p>
+            <w:pPr>
+              <w:spacing w:before="100" w:after="100"/>
+              <w:rPr>
+                <w:rFonts w:ascii="Arial" w:hAnsi="Arial" w:cs="Arial"/>
+                <w:color w:val="000000"/>
+                <w:sz w:val="16"/>
+                <w:szCs w:val="24"/>
+              </w:rPr>
+            </w:pPr>
+            <w:r>
+              <w:rPr>
+                <w:rFonts w:ascii="Arial" w:hAnsi="Arial" w:cs="Arial"/>
+                <w:color w:val="000000"/>
+                <w:sz w:val="16"/>
+                <w:szCs w:val="24"/>
+              </w:rPr>
+              <w:t>Signal used to show if the Q-SYS Core is redundant.</w:t>
+            </w:r>
+          </w:p>
+        </w:tc>
+      </w:tr>
+      <w:tr>
+        <w:trPr>
+          <w:cnfStyle w:val="000000100000" w:firstRow="0" w:lastRow="0" w:firstColumn="0" w:lastColumn="0" w:oddVBand="0" w:evenVBand="0" w:oddHBand="1" w:evenHBand="0" w:firstRowFirstColumn="0" w:firstRowLastColumn="0" w:lastRowFirstColumn="0" w:lastRowLastColumn="0"/>
+        </w:trPr>
+        <w:tc>
+          <w:tcPr>
+            <w:tcW w:w="3403" w:type="dxa"/>
+          </w:tcPr>
+          <w:p>
+            <w:pPr>
+              <w:rPr>
+                <w:rFonts w:ascii="Arial" w:hAnsi="Arial" w:cs="Arial"/>
+                <w:sz w:val="16"/>
+                <w:szCs w:val="16"/>
+              </w:rPr>
+            </w:pPr>
+            <w:r>
+              <w:rPr>
+                <w:rFonts w:ascii="Arial" w:hAnsi="Arial" w:cs="Arial"/>
+                <w:b/>
+                <w:bCs/>
+                <w:sz w:val="16"/>
+                <w:szCs w:val="16"/>
+              </w:rPr>
+              <w:t>[</w:t>
+            </w:r>
+            <w:r>
+              <w:rPr>
+                <w:rFonts w:ascii="Arial" w:hAnsi="Arial" w:cs="Arial"/>
+                <w:b/>
+                <w:bCs/>
+                <w:sz w:val="16"/>
+                <w:szCs w:val="16"/>
+              </w:rPr>
+              <w:t>IsEmulator</w:t>
+            </w:r>
+            <w:r>
+              <w:rPr>
+                <w:rFonts w:ascii="Arial" w:hAnsi="Arial" w:cs="Arial"/>
+                <w:b/>
+                <w:bCs/>
+                <w:sz w:val="16"/>
+                <w:szCs w:val="16"/>
+              </w:rPr>
+              <w:t>]</w:t>
+            </w:r>
+          </w:p>
+        </w:tc>
+        <w:tc>
+          <w:tcPr>
+            <w:tcW w:w="379" w:type="dxa"/>
+          </w:tcPr>
+          <w:p>
+            <w:pPr>
+              <w:spacing w:before="100" w:after="100"/>
+              <w:jc w:val="center"/>
+              <w:rPr>
+                <w:rFonts w:ascii="Arial" w:hAnsi="Arial" w:cs="Arial"/>
+                <w:color w:val="000000"/>
+                <w:sz w:val="16"/>
+                <w:szCs w:val="24"/>
+              </w:rPr>
+            </w:pPr>
+            <w:r>
+              <w:rPr>
+                <w:rFonts w:ascii="Arial" w:hAnsi="Arial" w:cs="Arial"/>
+                <w:color w:val="000000"/>
+                <w:sz w:val="16"/>
+                <w:szCs w:val="24"/>
+              </w:rPr>
+              <w:t>D</w:t>
+            </w:r>
+          </w:p>
+        </w:tc>
+        <w:tc>
+          <w:tcPr>
+            <w:tcW w:w="6126" w:type="dxa"/>
+          </w:tcPr>
+          <w:p>
+            <w:pPr>
+              <w:spacing w:before="100" w:after="100"/>
+              <w:rPr>
+                <w:rFonts w:ascii="Arial" w:hAnsi="Arial" w:cs="Arial"/>
+                <w:color w:val="000000"/>
+                <w:sz w:val="16"/>
+                <w:szCs w:val="24"/>
+              </w:rPr>
+            </w:pPr>
+            <w:r>
+              <w:rPr>
+                <w:rFonts w:ascii="Arial" w:hAnsi="Arial" w:cs="Arial"/>
+                <w:color w:val="000000"/>
+                <w:sz w:val="16"/>
+                <w:szCs w:val="24"/>
+              </w:rPr>
+              <w:t>Signal used to show if the Q-SYS Core is connected to an emulated file.</w:t>
+            </w:r>
+          </w:p>
+        </w:tc>
+      </w:tr>
+      <w:tr>
+        <w:trPr>
+          <w:cnfStyle w:val="000000010000" w:firstRow="0" w:lastRow="0" w:firstColumn="0" w:lastColumn="0" w:oddVBand="0" w:evenVBand="0" w:oddHBand="0" w:evenHBand="1" w:firstRowFirstColumn="0" w:firstRowLastColumn="0" w:lastRowFirstColumn="0" w:lastRowLastColumn="0"/>
+        </w:trPr>
+        <w:tc>
+          <w:tcPr>
+            <w:tcW w:w="3403" w:type="dxa"/>
+          </w:tcPr>
+          <w:p>
+            <w:pPr>
+              <w:rPr>
+                <w:rFonts w:ascii="Arial" w:hAnsi="Arial" w:cs="Arial"/>
+                <w:b/>
+                <w:bCs/>
+                <w:sz w:val="16"/>
+                <w:szCs w:val="16"/>
+              </w:rPr>
+            </w:pPr>
+            <w:r>
+              <w:rPr>
+                <w:rFonts w:ascii="Arial" w:hAnsi="Arial" w:cs="Arial"/>
+                <w:b/>
+                <w:bCs/>
+                <w:sz w:val="16"/>
+                <w:szCs w:val="16"/>
+              </w:rPr>
+              <w:t>[DesignName</w:t>
+            </w:r>
+            <w:r>
+              <w:rPr>
+                <w:rFonts w:ascii="Arial" w:hAnsi="Arial" w:cs="Arial"/>
+                <w:b/>
+                <w:bCs/>
+                <w:sz w:val="16"/>
+                <w:szCs w:val="16"/>
+              </w:rPr>
+              <w:t>]</w:t>
+            </w:r>
+          </w:p>
+        </w:tc>
+        <w:tc>
+          <w:tcPr>
+            <w:tcW w:w="379" w:type="dxa"/>
+          </w:tcPr>
+          <w:p>
+            <w:pPr>
+              <w:spacing w:before="100" w:after="100"/>
+              <w:jc w:val="center"/>
+              <w:rPr>
+                <w:rFonts w:ascii="Arial" w:hAnsi="Arial" w:cs="Arial"/>
+                <w:color w:val="000000"/>
+                <w:sz w:val="16"/>
+                <w:szCs w:val="24"/>
+              </w:rPr>
+            </w:pPr>
+            <w:r>
+              <w:rPr>
+                <w:rFonts w:ascii="Arial" w:hAnsi="Arial" w:cs="Arial"/>
+                <w:color w:val="000000"/>
+                <w:sz w:val="16"/>
+                <w:szCs w:val="24"/>
+              </w:rPr>
+              <w:t>S</w:t>
+            </w:r>
+          </w:p>
+        </w:tc>
+        <w:tc>
+          <w:tcPr>
+            <w:tcW w:w="6126" w:type="dxa"/>
+          </w:tcPr>
+          <w:p>
+            <w:pPr>
+              <w:spacing w:before="100" w:after="100"/>
+              <w:rPr>
+                <w:rFonts w:ascii="Arial" w:hAnsi="Arial" w:cs="Arial"/>
+                <w:color w:val="000000"/>
+                <w:sz w:val="16"/>
+                <w:szCs w:val="24"/>
+              </w:rPr>
+            </w:pPr>
+            <w:r>
+              <w:rPr>
+                <w:rFonts w:ascii="Arial" w:hAnsi="Arial" w:cs="Arial"/>
+                <w:color w:val="000000"/>
+                <w:sz w:val="16"/>
+                <w:szCs w:val="24"/>
+              </w:rPr>
+              <w:t>Signal used to show the current running design on the Q-SYS Core.</w:t>
+            </w:r>
+          </w:p>
+        </w:tc>
+      </w:tr>
+      <w:tr>
+        <w:trPr>
+          <w:cnfStyle w:val="000000100000" w:firstRow="0" w:lastRow="0" w:firstColumn="0" w:lastColumn="0" w:oddVBand="0" w:evenVBand="0" w:oddHBand="1" w:evenHBand="0" w:firstRowFirstColumn="0" w:firstRowLastColumn="0" w:lastRowFirstColumn="0" w:lastRowLastColumn="0"/>
         </w:trPr>
         <w:tc>
           <w:tcPr>
@@ -2360,7 +2895,27 @@
                 <w:sz w:val="16"/>
                 <w:szCs w:val="16"/>
               </w:rPr>
-              <w:t>CoreID</w:t>
+              <w:t>Core</w:t>
+            </w:r>
+            <w:r>
+              <w:rPr>
+                <w:rFonts w:ascii="Arial" w:hAnsi="Arial" w:cs="Arial"/>
+                <w:b/>
+                <w:bCs/>
+                <w:sz w:val="16"/>
+                <w:szCs w:val="16"/>
+              </w:rPr>
+              <w:t xml:space="preserve"> </w:t>
+            </w:r>
+            <w:r>
+              <w:rPr>
+                <w:rFonts w:ascii="Arial" w:hAnsi="Arial" w:cs="Arial"/>
+                <w:b/>
+                <w:bCs/>
+                <w:sz w:val="16"/>
+                <w:szCs w:val="16"/>
+              </w:rPr>
+              <w:t>ID</w:t>
             </w:r>
           </w:p>
         </w:tc>
@@ -2412,6 +2967,15 @@
                 <w:szCs w:val="24"/>
               </w:rPr>
               <w:t>Used to Address Core Module to Control Modules</w:t>
+            </w:r>
+            <w:r>
+              <w:rPr>
+                <w:rFonts w:ascii="Arial" w:hAnsi="Arial" w:cs="Arial"/>
+                <w:color w:val="000000"/>
+                <w:sz w:val="16"/>
+                <w:szCs w:val="24"/>
+              </w:rPr>
+              <w:t>. Note: this is not associated with the Cores hostname.</w:t>
             </w:r>
           </w:p>
         </w:tc>
@@ -2426,9 +2990,6 @@
           </w:tcPr>
           <w:p>
             <w:pPr>
-              <w:tabs>
-                <w:tab w:val="left" w:pos="870"/>
-              </w:tabs>
               <w:rPr>
                 <w:rFonts w:ascii="Arial" w:hAnsi="Arial" w:cs="Arial"/>
                 <w:b/>
@@ -2445,7 +3006,7 @@
                 <w:sz w:val="16"/>
                 <w:szCs w:val="16"/>
               </w:rPr>
-              <w:t>Username</w:t>
+              <w:t>Default Primary Core IP Address</w:t>
             </w:r>
           </w:p>
         </w:tc>
@@ -2496,7 +3057,16 @@
                 <w:sz w:val="16"/>
                 <w:szCs w:val="24"/>
               </w:rPr>
-              <w:t>Username for the Core (if required)</w:t>
+              <w:t xml:space="preserve">The default </w:t>
+            </w:r>
+            <w:r>
+              <w:rPr>
+                <w:rFonts w:ascii="Arial" w:hAnsi="Arial" w:cs="Arial"/>
+                <w:color w:val="000000"/>
+                <w:sz w:val="16"/>
+                <w:szCs w:val="24"/>
+              </w:rPr>
+              <w:t>IP Address or Hostname of the primary Q-SYS Core to connect to.</w:t>
             </w:r>
           </w:p>
         </w:tc>
@@ -2527,7 +3097,7 @@
                 <w:sz w:val="16"/>
                 <w:szCs w:val="16"/>
               </w:rPr>
-              <w:t>Password</w:t>
+              <w:t>Default Backup Core IP Address</w:t>
             </w:r>
           </w:p>
         </w:tc>
@@ -2578,7 +3148,34 @@
                 <w:sz w:val="16"/>
                 <w:szCs w:val="24"/>
               </w:rPr>
-              <w:t>Password for the Core (if required)</w:t>
+              <w:t xml:space="preserve">The default IP Address or Hostname of the </w:t>
+            </w:r>
+            <w:r>
+              <w:rPr>
+                <w:rFonts w:ascii="Arial" w:hAnsi="Arial" w:cs="Arial"/>
+                <w:color w:val="000000"/>
+                <w:sz w:val="16"/>
+                <w:szCs w:val="24"/>
+              </w:rPr>
+              <w:t>backup</w:t>
+            </w:r>
+            <w:r>
+              <w:rPr>
+                <w:rFonts w:ascii="Arial" w:hAnsi="Arial" w:cs="Arial"/>
+                <w:color w:val="000000"/>
+                <w:sz w:val="16"/>
+                <w:szCs w:val="24"/>
+              </w:rPr>
+              <w:t xml:space="preserve"> Q-SYS Core to connect to.</w:t>
+            </w:r>
+            <w:r>
+              <w:rPr>
+                <w:rFonts w:ascii="Arial" w:hAnsi="Arial" w:cs="Arial"/>
+                <w:color w:val="000000"/>
+                <w:sz w:val="16"/>
+                <w:szCs w:val="24"/>
+              </w:rPr>
+              <w:t xml:space="preserve"> Set this parameter to an empty string if the design is not redundant.</w:t>
             </w:r>
           </w:p>
         </w:tc>
@@ -2609,7 +3206,7 @@
                 <w:sz w:val="16"/>
                 <w:szCs w:val="16"/>
               </w:rPr>
-              <w:t>Port</w:t>
+              <w:t>Default Port</w:t>
             </w:r>
           </w:p>
         </w:tc>
@@ -2628,15 +3225,6 @@
                 <w:szCs w:val="24"/>
               </w:rPr>
             </w:pPr>
-            <w:r>
-              <w:rPr>
-                <w:rFonts w:ascii="Arial" w:hAnsi="Arial" w:cs="Arial"/>
-                <w:color w:val="000000"/>
-                <w:sz w:val="16"/>
-                <w:szCs w:val="24"/>
-              </w:rPr>
-              <w:t>Dec</w:t>
-            </w:r>
           </w:p>
         </w:tc>
         <w:tc>
@@ -2660,27 +3248,259 @@
                 <w:sz w:val="16"/>
                 <w:szCs w:val="24"/>
               </w:rPr>
-              <w:t>Default: 1710</w:t>
-            </w:r>
-          </w:p>
+              <w:t>The default p</w:t>
+            </w:r>
+            <w:r>
+              <w:rPr>
+                <w:rFonts w:ascii="Arial" w:hAnsi="Arial" w:cs="Arial"/>
+                <w:color w:val="000000"/>
+                <w:sz w:val="16"/>
+                <w:szCs w:val="24"/>
+              </w:rPr>
+              <w:t>ort used to connect on both the primary and backup core.</w:t>
+            </w:r>
+            <w:r>
+              <w:rPr>
+                <w:rFonts w:ascii="Arial" w:hAnsi="Arial" w:cs="Arial"/>
+                <w:color w:val="000000"/>
+                <w:sz w:val="16"/>
+                <w:szCs w:val="24"/>
+              </w:rPr>
+              <w:t xml:space="preserve"> The default port is set to 1710</w:t>
+            </w:r>
+            <w:r>
+              <w:rPr>
+                <w:rFonts w:ascii="Arial" w:hAnsi="Arial" w:cs="Arial"/>
+                <w:color w:val="000000"/>
+                <w:sz w:val="16"/>
+                <w:szCs w:val="24"/>
+              </w:rPr>
+              <w:t>d.</w:t>
+            </w:r>
+          </w:p>
+        </w:tc>
+      </w:tr>
+      <w:tr>
+        <w:trPr>
+          <w:cnfStyle w:val="000000010000" w:firstRow="0" w:lastRow="0" w:firstColumn="0" w:lastColumn="0" w:oddVBand="0" w:evenVBand="0" w:oddHBand="0" w:evenHBand="1" w:firstRowFirstColumn="0" w:firstRowLastColumn="0" w:lastRowFirstColumn="0" w:lastRowLastColumn="0"/>
+        </w:trPr>
+        <w:tc>
+          <w:tcPr>
+            <w:tcW w:w="3363" w:type="dxa"/>
+          </w:tcPr>
+          <w:p>
+            <w:pPr>
+              <w:tabs>
+                <w:tab w:val="left" w:pos="870"/>
+              </w:tabs>
+              <w:rPr>
+                <w:rFonts w:ascii="Arial" w:hAnsi="Arial" w:cs="Arial"/>
+                <w:b/>
+                <w:bCs/>
+                <w:sz w:val="16"/>
+                <w:szCs w:val="16"/>
+              </w:rPr>
+            </w:pPr>
+            <w:r>
+              <w:rPr>
+                <w:rFonts w:ascii="Arial" w:hAnsi="Arial" w:cs="Arial"/>
+                <w:b/>
+                <w:bCs/>
+                <w:sz w:val="16"/>
+                <w:szCs w:val="16"/>
+              </w:rPr>
+              <w:t>Default</w:t>
+            </w:r>
+            <w:r>
+              <w:rPr>
+                <w:rFonts w:ascii="Arial" w:hAnsi="Arial" w:cs="Arial"/>
+                <w:b/>
+                <w:bCs/>
+                <w:sz w:val="16"/>
+                <w:szCs w:val="16"/>
+              </w:rPr>
+              <w:t xml:space="preserve"> </w:t>
+            </w:r>
+            <w:r>
+              <w:rPr>
+                <w:rFonts w:ascii="Arial" w:hAnsi="Arial" w:cs="Arial"/>
+                <w:b/>
+                <w:bCs/>
+                <w:sz w:val="16"/>
+                <w:szCs w:val="16"/>
+              </w:rPr>
+              <w:t>Username</w:t>
+            </w:r>
+          </w:p>
+        </w:tc>
+        <w:tc>
+          <w:tcPr>
+            <w:tcW w:w="501" w:type="dxa"/>
+          </w:tcPr>
           <w:p>
             <w:pPr>
               <w:spacing w:before="100" w:after="100"/>
-              <w:rPr>
-                <w:rFonts w:ascii="Arial" w:hAnsi="Arial" w:cs="Arial"/>
-                <w:color w:val="000000"/>
-                <w:sz w:val="16"/>
-                <w:szCs w:val="24"/>
-              </w:rPr>
-            </w:pPr>
-            <w:r>
-              <w:rPr>
-                <w:rFonts w:ascii="Arial" w:hAnsi="Arial" w:cs="Arial"/>
-                <w:color w:val="000000"/>
-                <w:sz w:val="16"/>
-                <w:szCs w:val="24"/>
-              </w:rPr>
-              <w:t>Can be changed if doing port forwarding to get to a Q-SYS Core</w:t>
+              <w:jc w:val="center"/>
+              <w:rPr>
+                <w:rFonts w:ascii="Arial" w:hAnsi="Arial" w:cs="Arial"/>
+                <w:color w:val="000000"/>
+                <w:sz w:val="16"/>
+                <w:szCs w:val="24"/>
+              </w:rPr>
+            </w:pPr>
+            <w:r>
+              <w:rPr>
+                <w:rFonts w:ascii="Arial" w:hAnsi="Arial" w:cs="Arial"/>
+                <w:color w:val="000000"/>
+                <w:sz w:val="16"/>
+                <w:szCs w:val="24"/>
+              </w:rPr>
+              <w:t>S</w:t>
+            </w:r>
+          </w:p>
+        </w:tc>
+        <w:tc>
+          <w:tcPr>
+            <w:tcW w:w="6044" w:type="dxa"/>
+          </w:tcPr>
+          <w:p>
+            <w:pPr>
+              <w:spacing w:before="100" w:after="100"/>
+              <w:rPr>
+                <w:rFonts w:ascii="Arial" w:hAnsi="Arial" w:cs="Arial"/>
+                <w:color w:val="000000"/>
+                <w:sz w:val="16"/>
+                <w:szCs w:val="24"/>
+              </w:rPr>
+            </w:pPr>
+            <w:r>
+              <w:rPr>
+                <w:rFonts w:ascii="Arial" w:hAnsi="Arial" w:cs="Arial"/>
+                <w:color w:val="000000"/>
+                <w:sz w:val="16"/>
+                <w:szCs w:val="24"/>
+              </w:rPr>
+              <w:t>Default username used to log into the Q-SYS Core.</w:t>
+            </w:r>
+          </w:p>
+        </w:tc>
+      </w:tr>
+      <w:tr>
+        <w:trPr>
+          <w:cnfStyle w:val="000000100000" w:firstRow="0" w:lastRow="0" w:firstColumn="0" w:lastColumn="0" w:oddVBand="0" w:evenVBand="0" w:oddHBand="1" w:evenHBand="0" w:firstRowFirstColumn="0" w:firstRowLastColumn="0" w:lastRowFirstColumn="0" w:lastRowLastColumn="0"/>
+        </w:trPr>
+        <w:tc>
+          <w:tcPr>
+            <w:tcW w:w="3363" w:type="dxa"/>
+          </w:tcPr>
+          <w:p>
+            <w:pPr>
+              <w:rPr>
+                <w:rFonts w:ascii="Arial" w:hAnsi="Arial" w:cs="Arial"/>
+                <w:b/>
+                <w:bCs/>
+                <w:sz w:val="16"/>
+                <w:szCs w:val="16"/>
+              </w:rPr>
+            </w:pPr>
+            <w:r>
+              <w:rPr>
+                <w:rFonts w:ascii="Arial" w:hAnsi="Arial" w:cs="Arial"/>
+                <w:b/>
+                <w:bCs/>
+                <w:sz w:val="16"/>
+                <w:szCs w:val="16"/>
+              </w:rPr>
+              <w:t>Default</w:t>
+            </w:r>
+            <w:r>
+              <w:rPr>
+                <w:rFonts w:ascii="Arial" w:hAnsi="Arial" w:cs="Arial"/>
+                <w:b/>
+                <w:bCs/>
+                <w:sz w:val="16"/>
+                <w:szCs w:val="16"/>
+              </w:rPr>
+              <w:t xml:space="preserve"> </w:t>
+            </w:r>
+            <w:r>
+              <w:rPr>
+                <w:rFonts w:ascii="Arial" w:hAnsi="Arial" w:cs="Arial"/>
+                <w:b/>
+                <w:bCs/>
+                <w:sz w:val="16"/>
+                <w:szCs w:val="16"/>
+              </w:rPr>
+              <w:t>Password</w:t>
+            </w:r>
+          </w:p>
+        </w:tc>
+        <w:tc>
+          <w:tcPr>
+            <w:tcW w:w="501" w:type="dxa"/>
+          </w:tcPr>
+          <w:p>
+            <w:pPr>
+              <w:spacing w:before="100" w:after="100"/>
+              <w:jc w:val="center"/>
+              <w:rPr>
+                <w:rFonts w:ascii="Arial" w:hAnsi="Arial" w:cs="Arial"/>
+                <w:color w:val="000000"/>
+                <w:sz w:val="16"/>
+                <w:szCs w:val="24"/>
+              </w:rPr>
+            </w:pPr>
+            <w:r>
+              <w:rPr>
+                <w:rFonts w:ascii="Arial" w:hAnsi="Arial" w:cs="Arial"/>
+                <w:color w:val="000000"/>
+                <w:sz w:val="16"/>
+                <w:szCs w:val="24"/>
+              </w:rPr>
+              <w:t>S</w:t>
+            </w:r>
+          </w:p>
+        </w:tc>
+        <w:tc>
+          <w:tcPr>
+            <w:tcW w:w="6044" w:type="dxa"/>
+          </w:tcPr>
+          <w:p>
+            <w:pPr>
+              <w:spacing w:before="100" w:after="100"/>
+              <w:rPr>
+                <w:rFonts w:ascii="Arial" w:hAnsi="Arial" w:cs="Arial"/>
+                <w:color w:val="000000"/>
+                <w:sz w:val="16"/>
+                <w:szCs w:val="24"/>
+              </w:rPr>
+            </w:pPr>
+            <w:r>
+              <w:rPr>
+                <w:rFonts w:ascii="Arial" w:hAnsi="Arial" w:cs="Arial"/>
+                <w:color w:val="000000"/>
+                <w:sz w:val="16"/>
+                <w:szCs w:val="24"/>
+              </w:rPr>
+              <w:t xml:space="preserve">Default </w:t>
+            </w:r>
+            <w:r>
+              <w:rPr>
+                <w:rFonts w:ascii="Arial" w:hAnsi="Arial" w:cs="Arial"/>
+                <w:color w:val="000000"/>
+                <w:sz w:val="16"/>
+                <w:szCs w:val="24"/>
+              </w:rPr>
+              <w:t>password</w:t>
+            </w:r>
+            <w:r>
+              <w:rPr>
+                <w:rFonts w:ascii="Arial" w:hAnsi="Arial" w:cs="Arial"/>
+                <w:color w:val="000000"/>
+                <w:sz w:val="16"/>
+                <w:szCs w:val="24"/>
+              </w:rPr>
+              <w:t xml:space="preserve"> used to log into the Q-SYS Core.</w:t>
             </w:r>
           </w:p>
         </w:tc>
@@ -2960,7 +3780,7 @@
 </file>
 
 <file path=word/endnotes.xml><?xml version="1.0" encoding="utf-8"?>
-<w:endnotes xmlns:wpc="http://schemas.microsoft.com/office/word/2010/wordprocessingCanvas" xmlns:cx="http://schemas.microsoft.com/office/drawing/2014/chartex" xmlns:cx1="http://schemas.microsoft.com/office/drawing/2015/9/8/chartex" xmlns:cx2="http://schemas.microsoft.com/office/drawing/2015/10/21/chartex" xmlns:cx3="http://schemas.microsoft.com/office/drawing/2016/5/9/chartex" xmlns:cx4="http://schemas.microsoft.com/office/drawing/2016/5/10/chartex" xmlns:cx5="http://schemas.microsoft.com/office/drawing/2016/5/11/chartex" xmlns:cx6="http://schemas.microsoft.com/office/drawing/2016/5/12/chartex" xmlns:cx7="http://schemas.microsoft.com/office/drawing/2016/5/13/chartex" xmlns:cx8="http://schemas.microsoft.com/office/drawing/2016/5/14/chartex" xmlns:mc="http://schemas.openxmlformats.org/markup-compatibility/2006" xmlns:aink="http://schemas.microsoft.com/office/drawing/2016/ink" xmlns:am3d="http://schemas.microsoft.com/office/drawing/2017/model3d" xmlns:o="urn:schemas-microsoft-com:office:office" xmlns:r="http://schemas.openxmlformats.org/officeDocument/2006/relationships" xmlns:m="http://schemas.openxmlformats.org/officeDocument/2006/math" xmlns:v="urn:schemas-microsoft-com:vml" xmlns:wp14="http://schemas.microsoft.com/office/word/2010/wordprocessingDrawing" xmlns:wp="http://schemas.openxmlformats.org/drawingml/2006/wordprocessingDrawing" xmlns:w10="urn:schemas-microsoft-com:office:word" xmlns:w="http://schemas.openxmlformats.org/wordprocessingml/2006/main" xmlns:w14="http://schemas.microsoft.com/office/word/2010/wordml" xmlns:w15="http://schemas.microsoft.com/office/word/2012/wordml" xmlns:w16cex="http://schemas.microsoft.com/office/word/2018/wordml/cex" xmlns:w16cid="http://schemas.microsoft.com/office/word/2016/wordml/cid" xmlns:w16="http://schemas.microsoft.com/office/word/2018/wordml" xmlns:w16sdtdh="http://schemas.microsoft.com/office/word/2020/wordml/sdtdatahash" xmlns:w16se="http://schemas.microsoft.com/office/word/2015/wordml/symex" xmlns:wpg="http://schemas.microsoft.com/office/word/2010/wordprocessingGroup" xmlns:wpi="http://schemas.microsoft.com/office/word/2010/wordprocessingInk" xmlns:wne="http://schemas.microsoft.com/office/word/2006/wordml" xmlns:wps="http://schemas.microsoft.com/office/word/2010/wordprocessingShape" mc:Ignorable="w14 w15 w16se w16cid w16 w16cex w16sdtdh wp14">
+<w:endnotes xmlns:wpc="http://schemas.microsoft.com/office/word/2010/wordprocessingCanvas" xmlns:cx="http://schemas.microsoft.com/office/drawing/2014/chartex" xmlns:cx1="http://schemas.microsoft.com/office/drawing/2015/9/8/chartex" xmlns:cx2="http://schemas.microsoft.com/office/drawing/2015/10/21/chartex" xmlns:cx3="http://schemas.microsoft.com/office/drawing/2016/5/9/chartex" xmlns:cx4="http://schemas.microsoft.com/office/drawing/2016/5/10/chartex" xmlns:cx5="http://schemas.microsoft.com/office/drawing/2016/5/11/chartex" xmlns:cx6="http://schemas.microsoft.com/office/drawing/2016/5/12/chartex" xmlns:cx7="http://schemas.microsoft.com/office/drawing/2016/5/13/chartex" xmlns:cx8="http://schemas.microsoft.com/office/drawing/2016/5/14/chartex" xmlns:mc="http://schemas.openxmlformats.org/markup-compatibility/2006" xmlns:aink="http://schemas.microsoft.com/office/drawing/2016/ink" xmlns:am3d="http://schemas.microsoft.com/office/drawing/2017/model3d" xmlns:o="urn:schemas-microsoft-com:office:office" xmlns:oel="http://schemas.microsoft.com/office/2019/extlst" xmlns:r="http://schemas.openxmlformats.org/officeDocument/2006/relationships" xmlns:m="http://schemas.openxmlformats.org/officeDocument/2006/math" xmlns:v="urn:schemas-microsoft-com:vml" xmlns:wp14="http://schemas.microsoft.com/office/word/2010/wordprocessingDrawing" xmlns:wp="http://schemas.openxmlformats.org/drawingml/2006/wordprocessingDrawing" xmlns:w10="urn:schemas-microsoft-com:office:word" xmlns:w="http://schemas.openxmlformats.org/wordprocessingml/2006/main" xmlns:w14="http://schemas.microsoft.com/office/word/2010/wordml" xmlns:w15="http://schemas.microsoft.com/office/word/2012/wordml" xmlns:w16cex="http://schemas.microsoft.com/office/word/2018/wordml/cex" xmlns:w16cid="http://schemas.microsoft.com/office/word/2016/wordml/cid" xmlns:w16="http://schemas.microsoft.com/office/word/2018/wordml" xmlns:w16sdtdh="http://schemas.microsoft.com/office/word/2020/wordml/sdtdatahash" xmlns:w16se="http://schemas.microsoft.com/office/word/2015/wordml/symex" xmlns:wpg="http://schemas.microsoft.com/office/word/2010/wordprocessingGroup" xmlns:wpi="http://schemas.microsoft.com/office/word/2010/wordprocessingInk" xmlns:wne="http://schemas.microsoft.com/office/word/2006/wordml" xmlns:wps="http://schemas.microsoft.com/office/word/2010/wordprocessingShape" mc:Ignorable="w14 w15 w16se w16cid w16 w16cex w16sdtdh wp14">
   <w:endnote w:type="separator" w:id="-1">
     <w:p>
       <w:r>
@@ -2979,7 +3799,7 @@
 </file>
 
 <file path=word/footer1.xml><?xml version="1.0" encoding="utf-8"?>
-<w:ftr xmlns:wpc="http://schemas.microsoft.com/office/word/2010/wordprocessingCanvas" xmlns:cx="http://schemas.microsoft.com/office/drawing/2014/chartex" xmlns:cx1="http://schemas.microsoft.com/office/drawing/2015/9/8/chartex" xmlns:cx2="http://schemas.microsoft.com/office/drawing/2015/10/21/chartex" xmlns:cx3="http://schemas.microsoft.com/office/drawing/2016/5/9/chartex" xmlns:cx4="http://schemas.microsoft.com/office/drawing/2016/5/10/chartex" xmlns:cx5="http://schemas.microsoft.com/office/drawing/2016/5/11/chartex" xmlns:cx6="http://schemas.microsoft.com/office/drawing/2016/5/12/chartex" xmlns:cx7="http://schemas.microsoft.com/office/drawing/2016/5/13/chartex" xmlns:cx8="http://schemas.microsoft.com/office/drawing/2016/5/14/chartex" xmlns:mc="http://schemas.openxmlformats.org/markup-compatibility/2006" xmlns:aink="http://schemas.microsoft.com/office/drawing/2016/ink" xmlns:am3d="http://schemas.microsoft.com/office/drawing/2017/model3d" xmlns:o="urn:schemas-microsoft-com:office:office" xmlns:r="http://schemas.openxmlformats.org/officeDocument/2006/relationships" xmlns:m="http://schemas.openxmlformats.org/officeDocument/2006/math" xmlns:v="urn:schemas-microsoft-com:vml" xmlns:wp14="http://schemas.microsoft.com/office/word/2010/wordprocessingDrawing" xmlns:wp="http://schemas.openxmlformats.org/drawingml/2006/wordprocessingDrawing" xmlns:w10="urn:schemas-microsoft-com:office:word" xmlns:w="http://schemas.openxmlformats.org/wordprocessingml/2006/main" xmlns:w14="http://schemas.microsoft.com/office/word/2010/wordml" xmlns:w15="http://schemas.microsoft.com/office/word/2012/wordml" xmlns:w16cex="http://schemas.microsoft.com/office/word/2018/wordml/cex" xmlns:w16cid="http://schemas.microsoft.com/office/word/2016/wordml/cid" xmlns:w16="http://schemas.microsoft.com/office/word/2018/wordml" xmlns:w16sdtdh="http://schemas.microsoft.com/office/word/2020/wordml/sdtdatahash" xmlns:w16se="http://schemas.microsoft.com/office/word/2015/wordml/symex" xmlns:wpg="http://schemas.microsoft.com/office/word/2010/wordprocessingGroup" xmlns:wpi="http://schemas.microsoft.com/office/word/2010/wordprocessingInk" xmlns:wne="http://schemas.microsoft.com/office/word/2006/wordml" xmlns:wps="http://schemas.microsoft.com/office/word/2010/wordprocessingShape" mc:Ignorable="w14 w15 w16se w16cid w16 w16cex w16sdtdh wp14">
+<w:ftr xmlns:wpc="http://schemas.microsoft.com/office/word/2010/wordprocessingCanvas" xmlns:cx="http://schemas.microsoft.com/office/drawing/2014/chartex" xmlns:cx1="http://schemas.microsoft.com/office/drawing/2015/9/8/chartex" xmlns:cx2="http://schemas.microsoft.com/office/drawing/2015/10/21/chartex" xmlns:cx3="http://schemas.microsoft.com/office/drawing/2016/5/9/chartex" xmlns:cx4="http://schemas.microsoft.com/office/drawing/2016/5/10/chartex" xmlns:cx5="http://schemas.microsoft.com/office/drawing/2016/5/11/chartex" xmlns:cx6="http://schemas.microsoft.com/office/drawing/2016/5/12/chartex" xmlns:cx7="http://schemas.microsoft.com/office/drawing/2016/5/13/chartex" xmlns:cx8="http://schemas.microsoft.com/office/drawing/2016/5/14/chartex" xmlns:mc="http://schemas.openxmlformats.org/markup-compatibility/2006" xmlns:aink="http://schemas.microsoft.com/office/drawing/2016/ink" xmlns:am3d="http://schemas.microsoft.com/office/drawing/2017/model3d" xmlns:o="urn:schemas-microsoft-com:office:office" xmlns:oel="http://schemas.microsoft.com/office/2019/extlst" xmlns:r="http://schemas.openxmlformats.org/officeDocument/2006/relationships" xmlns:m="http://schemas.openxmlformats.org/officeDocument/2006/math" xmlns:v="urn:schemas-microsoft-com:vml" xmlns:wp14="http://schemas.microsoft.com/office/word/2010/wordprocessingDrawing" xmlns:wp="http://schemas.openxmlformats.org/drawingml/2006/wordprocessingDrawing" xmlns:w10="urn:schemas-microsoft-com:office:word" xmlns:w="http://schemas.openxmlformats.org/wordprocessingml/2006/main" xmlns:w14="http://schemas.microsoft.com/office/word/2010/wordml" xmlns:w15="http://schemas.microsoft.com/office/word/2012/wordml" xmlns:w16cex="http://schemas.microsoft.com/office/word/2018/wordml/cex" xmlns:w16cid="http://schemas.microsoft.com/office/word/2016/wordml/cid" xmlns:w16="http://schemas.microsoft.com/office/word/2018/wordml" xmlns:w16sdtdh="http://schemas.microsoft.com/office/word/2020/wordml/sdtdatahash" xmlns:w16se="http://schemas.microsoft.com/office/word/2015/wordml/symex" xmlns:wpg="http://schemas.microsoft.com/office/word/2010/wordprocessingGroup" xmlns:wpi="http://schemas.microsoft.com/office/word/2010/wordprocessingInk" xmlns:wne="http://schemas.microsoft.com/office/word/2006/wordml" xmlns:wps="http://schemas.microsoft.com/office/word/2010/wordprocessingShape" mc:Ignorable="w14 w15 w16se w16cid w16 w16cex w16sdtdh wp14">
   <w:p>
     <w:pPr>
       <w:pStyle w:val="Footer"/>
@@ -2989,7 +3809,7 @@
 </file>
 
 <file path=word/footer2.xml><?xml version="1.0" encoding="utf-8"?>
-<w:ftr xmlns:wpc="http://schemas.microsoft.com/office/word/2010/wordprocessingCanvas" xmlns:cx="http://schemas.microsoft.com/office/drawing/2014/chartex" xmlns:cx1="http://schemas.microsoft.com/office/drawing/2015/9/8/chartex" xmlns:cx2="http://schemas.microsoft.com/office/drawing/2015/10/21/chartex" xmlns:cx3="http://schemas.microsoft.com/office/drawing/2016/5/9/chartex" xmlns:cx4="http://schemas.microsoft.com/office/drawing/2016/5/10/chartex" xmlns:cx5="http://schemas.microsoft.com/office/drawing/2016/5/11/chartex" xmlns:cx6="http://schemas.microsoft.com/office/drawing/2016/5/12/chartex" xmlns:cx7="http://schemas.microsoft.com/office/drawing/2016/5/13/chartex" xmlns:cx8="http://schemas.microsoft.com/office/drawing/2016/5/14/chartex" xmlns:mc="http://schemas.openxmlformats.org/markup-compatibility/2006" xmlns:aink="http://schemas.microsoft.com/office/drawing/2016/ink" xmlns:am3d="http://schemas.microsoft.com/office/drawing/2017/model3d" xmlns:o="urn:schemas-microsoft-com:office:office" xmlns:r="http://schemas.openxmlformats.org/officeDocument/2006/relationships" xmlns:m="http://schemas.openxmlformats.org/officeDocument/2006/math" xmlns:v="urn:schemas-microsoft-com:vml" xmlns:wp14="http://schemas.microsoft.com/office/word/2010/wordprocessingDrawing" xmlns:wp="http://schemas.openxmlformats.org/drawingml/2006/wordprocessingDrawing" xmlns:w10="urn:schemas-microsoft-com:office:word" xmlns:w="http://schemas.openxmlformats.org/wordprocessingml/2006/main" xmlns:w14="http://schemas.microsoft.com/office/word/2010/wordml" xmlns:w15="http://schemas.microsoft.com/office/word/2012/wordml" xmlns:w16cex="http://schemas.microsoft.com/office/word/2018/wordml/cex" xmlns:w16cid="http://schemas.microsoft.com/office/word/2016/wordml/cid" xmlns:w16="http://schemas.microsoft.com/office/word/2018/wordml" xmlns:w16sdtdh="http://schemas.microsoft.com/office/word/2020/wordml/sdtdatahash" xmlns:w16se="http://schemas.microsoft.com/office/word/2015/wordml/symex" xmlns:wpg="http://schemas.microsoft.com/office/word/2010/wordprocessingGroup" xmlns:wpi="http://schemas.microsoft.com/office/word/2010/wordprocessingInk" xmlns:wne="http://schemas.microsoft.com/office/word/2006/wordml" xmlns:wps="http://schemas.microsoft.com/office/word/2010/wordprocessingShape" mc:Ignorable="w14 w15 w16se w16cid w16 w16cex w16sdtdh wp14">
+<w:ftr xmlns:wpc="http://schemas.microsoft.com/office/word/2010/wordprocessingCanvas" xmlns:cx="http://schemas.microsoft.com/office/drawing/2014/chartex" xmlns:cx1="http://schemas.microsoft.com/office/drawing/2015/9/8/chartex" xmlns:cx2="http://schemas.microsoft.com/office/drawing/2015/10/21/chartex" xmlns:cx3="http://schemas.microsoft.com/office/drawing/2016/5/9/chartex" xmlns:cx4="http://schemas.microsoft.com/office/drawing/2016/5/10/chartex" xmlns:cx5="http://schemas.microsoft.com/office/drawing/2016/5/11/chartex" xmlns:cx6="http://schemas.microsoft.com/office/drawing/2016/5/12/chartex" xmlns:cx7="http://schemas.microsoft.com/office/drawing/2016/5/13/chartex" xmlns:cx8="http://schemas.microsoft.com/office/drawing/2016/5/14/chartex" xmlns:mc="http://schemas.openxmlformats.org/markup-compatibility/2006" xmlns:aink="http://schemas.microsoft.com/office/drawing/2016/ink" xmlns:am3d="http://schemas.microsoft.com/office/drawing/2017/model3d" xmlns:o="urn:schemas-microsoft-com:office:office" xmlns:oel="http://schemas.microsoft.com/office/2019/extlst" xmlns:r="http://schemas.openxmlformats.org/officeDocument/2006/relationships" xmlns:m="http://schemas.openxmlformats.org/officeDocument/2006/math" xmlns:v="urn:schemas-microsoft-com:vml" xmlns:wp14="http://schemas.microsoft.com/office/word/2010/wordprocessingDrawing" xmlns:wp="http://schemas.openxmlformats.org/drawingml/2006/wordprocessingDrawing" xmlns:w10="urn:schemas-microsoft-com:office:word" xmlns:w="http://schemas.openxmlformats.org/wordprocessingml/2006/main" xmlns:w14="http://schemas.microsoft.com/office/word/2010/wordml" xmlns:w15="http://schemas.microsoft.com/office/word/2012/wordml" xmlns:w16cex="http://schemas.microsoft.com/office/word/2018/wordml/cex" xmlns:w16cid="http://schemas.microsoft.com/office/word/2016/wordml/cid" xmlns:w16="http://schemas.microsoft.com/office/word/2018/wordml" xmlns:w16sdtdh="http://schemas.microsoft.com/office/word/2020/wordml/sdtdatahash" xmlns:w16se="http://schemas.microsoft.com/office/word/2015/wordml/symex" xmlns:wpg="http://schemas.microsoft.com/office/word/2010/wordprocessingGroup" xmlns:wpi="http://schemas.microsoft.com/office/word/2010/wordprocessingInk" xmlns:wne="http://schemas.microsoft.com/office/word/2006/wordml" xmlns:wps="http://schemas.microsoft.com/office/word/2010/wordprocessingShape" mc:Ignorable="w14 w15 w16se w16cid w16 w16cex w16sdtdh wp14">
   <w:p>
     <w:pPr>
       <w:tabs>
@@ -3008,7 +3828,7 @@
 </file>
 
 <file path=word/footer3.xml><?xml version="1.0" encoding="utf-8"?>
-<w:ftr xmlns:wpc="http://schemas.microsoft.com/office/word/2010/wordprocessingCanvas" xmlns:cx="http://schemas.microsoft.com/office/drawing/2014/chartex" xmlns:cx1="http://schemas.microsoft.com/office/drawing/2015/9/8/chartex" xmlns:cx2="http://schemas.microsoft.com/office/drawing/2015/10/21/chartex" xmlns:cx3="http://schemas.microsoft.com/office/drawing/2016/5/9/chartex" xmlns:cx4="http://schemas.microsoft.com/office/drawing/2016/5/10/chartex" xmlns:cx5="http://schemas.microsoft.com/office/drawing/2016/5/11/chartex" xmlns:cx6="http://schemas.microsoft.com/office/drawing/2016/5/12/chartex" xmlns:cx7="http://schemas.microsoft.com/office/drawing/2016/5/13/chartex" xmlns:cx8="http://schemas.microsoft.com/office/drawing/2016/5/14/chartex" xmlns:mc="http://schemas.openxmlformats.org/markup-compatibility/2006" xmlns:aink="http://schemas.microsoft.com/office/drawing/2016/ink" xmlns:am3d="http://schemas.microsoft.com/office/drawing/2017/model3d" xmlns:o="urn:schemas-microsoft-com:office:office" xmlns:r="http://schemas.openxmlformats.org/officeDocument/2006/relationships" xmlns:m="http://schemas.openxmlformats.org/officeDocument/2006/math" xmlns:v="urn:schemas-microsoft-com:vml" xmlns:wp14="http://schemas.microsoft.com/office/word/2010/wordprocessingDrawing" xmlns:wp="http://schemas.openxmlformats.org/drawingml/2006/wordprocessingDrawing" xmlns:w10="urn:schemas-microsoft-com:office:word" xmlns:w="http://schemas.openxmlformats.org/wordprocessingml/2006/main" xmlns:w14="http://schemas.microsoft.com/office/word/2010/wordml" xmlns:w15="http://schemas.microsoft.com/office/word/2012/wordml" xmlns:w16cex="http://schemas.microsoft.com/office/word/2018/wordml/cex" xmlns:w16cid="http://schemas.microsoft.com/office/word/2016/wordml/cid" xmlns:w16="http://schemas.microsoft.com/office/word/2018/wordml" xmlns:w16sdtdh="http://schemas.microsoft.com/office/word/2020/wordml/sdtdatahash" xmlns:w16se="http://schemas.microsoft.com/office/word/2015/wordml/symex" xmlns:wpg="http://schemas.microsoft.com/office/word/2010/wordprocessingGroup" xmlns:wpi="http://schemas.microsoft.com/office/word/2010/wordprocessingInk" xmlns:wne="http://schemas.microsoft.com/office/word/2006/wordml" xmlns:wps="http://schemas.microsoft.com/office/word/2010/wordprocessingShape" mc:Ignorable="w14 w15 w16se w16cid w16 w16cex w16sdtdh wp14">
+<w:ftr xmlns:wpc="http://schemas.microsoft.com/office/word/2010/wordprocessingCanvas" xmlns:cx="http://schemas.microsoft.com/office/drawing/2014/chartex" xmlns:cx1="http://schemas.microsoft.com/office/drawing/2015/9/8/chartex" xmlns:cx2="http://schemas.microsoft.com/office/drawing/2015/10/21/chartex" xmlns:cx3="http://schemas.microsoft.com/office/drawing/2016/5/9/chartex" xmlns:cx4="http://schemas.microsoft.com/office/drawing/2016/5/10/chartex" xmlns:cx5="http://schemas.microsoft.com/office/drawing/2016/5/11/chartex" xmlns:cx6="http://schemas.microsoft.com/office/drawing/2016/5/12/chartex" xmlns:cx7="http://schemas.microsoft.com/office/drawing/2016/5/13/chartex" xmlns:cx8="http://schemas.microsoft.com/office/drawing/2016/5/14/chartex" xmlns:mc="http://schemas.openxmlformats.org/markup-compatibility/2006" xmlns:aink="http://schemas.microsoft.com/office/drawing/2016/ink" xmlns:am3d="http://schemas.microsoft.com/office/drawing/2017/model3d" xmlns:o="urn:schemas-microsoft-com:office:office" xmlns:oel="http://schemas.microsoft.com/office/2019/extlst" xmlns:r="http://schemas.openxmlformats.org/officeDocument/2006/relationships" xmlns:m="http://schemas.openxmlformats.org/officeDocument/2006/math" xmlns:v="urn:schemas-microsoft-com:vml" xmlns:wp14="http://schemas.microsoft.com/office/word/2010/wordprocessingDrawing" xmlns:wp="http://schemas.openxmlformats.org/drawingml/2006/wordprocessingDrawing" xmlns:w10="urn:schemas-microsoft-com:office:word" xmlns:w="http://schemas.openxmlformats.org/wordprocessingml/2006/main" xmlns:w14="http://schemas.microsoft.com/office/word/2010/wordml" xmlns:w15="http://schemas.microsoft.com/office/word/2012/wordml" xmlns:w16cex="http://schemas.microsoft.com/office/word/2018/wordml/cex" xmlns:w16cid="http://schemas.microsoft.com/office/word/2016/wordml/cid" xmlns:w16="http://schemas.microsoft.com/office/word/2018/wordml" xmlns:w16sdtdh="http://schemas.microsoft.com/office/word/2020/wordml/sdtdatahash" xmlns:w16se="http://schemas.microsoft.com/office/word/2015/wordml/symex" xmlns:wpg="http://schemas.microsoft.com/office/word/2010/wordprocessingGroup" xmlns:wpi="http://schemas.microsoft.com/office/word/2010/wordprocessingInk" xmlns:wne="http://schemas.microsoft.com/office/word/2006/wordml" xmlns:wps="http://schemas.microsoft.com/office/word/2010/wordprocessingShape" mc:Ignorable="w14 w15 w16se w16cid w16 w16cex w16sdtdh wp14">
   <w:p>
     <w:pPr>
       <w:pStyle w:val="Footer"/>
@@ -3018,7 +3838,7 @@
 </file>
 
 <file path=word/footnotes.xml><?xml version="1.0" encoding="utf-8"?>
-<w:footnotes xmlns:wpc="http://schemas.microsoft.com/office/word/2010/wordprocessingCanvas" xmlns:cx="http://schemas.microsoft.com/office/drawing/2014/chartex" xmlns:cx1="http://schemas.microsoft.com/office/drawing/2015/9/8/chartex" xmlns:cx2="http://schemas.microsoft.com/office/drawing/2015/10/21/chartex" xmlns:cx3="http://schemas.microsoft.com/office/drawing/2016/5/9/chartex" xmlns:cx4="http://schemas.microsoft.com/office/drawing/2016/5/10/chartex" xmlns:cx5="http://schemas.microsoft.com/office/drawing/2016/5/11/chartex" xmlns:cx6="http://schemas.microsoft.com/office/drawing/2016/5/12/chartex" xmlns:cx7="http://schemas.microsoft.com/office/drawing/2016/5/13/chartex" xmlns:cx8="http://schemas.microsoft.com/office/drawing/2016/5/14/chartex" xmlns:mc="http://schemas.openxmlformats.org/markup-compatibility/2006" xmlns:aink="http://schemas.microsoft.com/office/drawing/2016/ink" xmlns:am3d="http://schemas.microsoft.com/office/drawing/2017/model3d" xmlns:o="urn:schemas-microsoft-com:office:office" xmlns:r="http://schemas.openxmlformats.org/officeDocument/2006/relationships" xmlns:m="http://schemas.openxmlformats.org/officeDocument/2006/math" xmlns:v="urn:schemas-microsoft-com:vml" xmlns:wp14="http://schemas.microsoft.com/office/word/2010/wordprocessingDrawing" xmlns:wp="http://schemas.openxmlformats.org/drawingml/2006/wordprocessingDrawing" xmlns:w10="urn:schemas-microsoft-com:office:word" xmlns:w="http://schemas.openxmlformats.org/wordprocessingml/2006/main" xmlns:w14="http://schemas.microsoft.com/office/word/2010/wordml" xmlns:w15="http://schemas.microsoft.com/office/word/2012/wordml" xmlns:w16cex="http://schemas.microsoft.com/office/word/2018/wordml/cex" xmlns:w16cid="http://schemas.microsoft.com/office/word/2016/wordml/cid" xmlns:w16="http://schemas.microsoft.com/office/word/2018/wordml" xmlns:w16sdtdh="http://schemas.microsoft.com/office/word/2020/wordml/sdtdatahash" xmlns:w16se="http://schemas.microsoft.com/office/word/2015/wordml/symex" xmlns:wpg="http://schemas.microsoft.com/office/word/2010/wordprocessingGroup" xmlns:wpi="http://schemas.microsoft.com/office/word/2010/wordprocessingInk" xmlns:wne="http://schemas.microsoft.com/office/word/2006/wordml" xmlns:wps="http://schemas.microsoft.com/office/word/2010/wordprocessingShape" mc:Ignorable="w14 w15 w16se w16cid w16 w16cex w16sdtdh wp14">
+<w:footnotes xmlns:wpc="http://schemas.microsoft.com/office/word/2010/wordprocessingCanvas" xmlns:cx="http://schemas.microsoft.com/office/drawing/2014/chartex" xmlns:cx1="http://schemas.microsoft.com/office/drawing/2015/9/8/chartex" xmlns:cx2="http://schemas.microsoft.com/office/drawing/2015/10/21/chartex" xmlns:cx3="http://schemas.microsoft.com/office/drawing/2016/5/9/chartex" xmlns:cx4="http://schemas.microsoft.com/office/drawing/2016/5/10/chartex" xmlns:cx5="http://schemas.microsoft.com/office/drawing/2016/5/11/chartex" xmlns:cx6="http://schemas.microsoft.com/office/drawing/2016/5/12/chartex" xmlns:cx7="http://schemas.microsoft.com/office/drawing/2016/5/13/chartex" xmlns:cx8="http://schemas.microsoft.com/office/drawing/2016/5/14/chartex" xmlns:mc="http://schemas.openxmlformats.org/markup-compatibility/2006" xmlns:aink="http://schemas.microsoft.com/office/drawing/2016/ink" xmlns:am3d="http://schemas.microsoft.com/office/drawing/2017/model3d" xmlns:o="urn:schemas-microsoft-com:office:office" xmlns:oel="http://schemas.microsoft.com/office/2019/extlst" xmlns:r="http://schemas.openxmlformats.org/officeDocument/2006/relationships" xmlns:m="http://schemas.openxmlformats.org/officeDocument/2006/math" xmlns:v="urn:schemas-microsoft-com:vml" xmlns:wp14="http://schemas.microsoft.com/office/word/2010/wordprocessingDrawing" xmlns:wp="http://schemas.openxmlformats.org/drawingml/2006/wordprocessingDrawing" xmlns:w10="urn:schemas-microsoft-com:office:word" xmlns:w="http://schemas.openxmlformats.org/wordprocessingml/2006/main" xmlns:w14="http://schemas.microsoft.com/office/word/2010/wordml" xmlns:w15="http://schemas.microsoft.com/office/word/2012/wordml" xmlns:w16cex="http://schemas.microsoft.com/office/word/2018/wordml/cex" xmlns:w16cid="http://schemas.microsoft.com/office/word/2016/wordml/cid" xmlns:w16="http://schemas.microsoft.com/office/word/2018/wordml" xmlns:w16sdtdh="http://schemas.microsoft.com/office/word/2020/wordml/sdtdatahash" xmlns:w16se="http://schemas.microsoft.com/office/word/2015/wordml/symex" xmlns:wpg="http://schemas.microsoft.com/office/word/2010/wordprocessingGroup" xmlns:wpi="http://schemas.microsoft.com/office/word/2010/wordprocessingInk" xmlns:wne="http://schemas.microsoft.com/office/word/2006/wordml" xmlns:wps="http://schemas.microsoft.com/office/word/2010/wordprocessingShape" mc:Ignorable="w14 w15 w16se w16cid w16 w16cex w16sdtdh wp14">
   <w:footnote w:type="separator" w:id="-1">
     <w:p>
       <w:r>
@@ -3037,7 +3857,7 @@
 </file>
 
 <file path=word/header1.xml><?xml version="1.0" encoding="utf-8"?>
-<w:hdr xmlns:wpc="http://schemas.microsoft.com/office/word/2010/wordprocessingCanvas" xmlns:cx="http://schemas.microsoft.com/office/drawing/2014/chartex" xmlns:cx1="http://schemas.microsoft.com/office/drawing/2015/9/8/chartex" xmlns:cx2="http://schemas.microsoft.com/office/drawing/2015/10/21/chartex" xmlns:cx3="http://schemas.microsoft.com/office/drawing/2016/5/9/chartex" xmlns:cx4="http://schemas.microsoft.com/office/drawing/2016/5/10/chartex" xmlns:cx5="http://schemas.microsoft.com/office/drawing/2016/5/11/chartex" xmlns:cx6="http://schemas.microsoft.com/office/drawing/2016/5/12/chartex" xmlns:cx7="http://schemas.microsoft.com/office/drawing/2016/5/13/chartex" xmlns:cx8="http://schemas.microsoft.com/office/drawing/2016/5/14/chartex" xmlns:mc="http://schemas.openxmlformats.org/markup-compatibility/2006" xmlns:aink="http://schemas.microsoft.com/office/drawing/2016/ink" xmlns:am3d="http://schemas.microsoft.com/office/drawing/2017/model3d" xmlns:o="urn:schemas-microsoft-com:office:office" xmlns:r="http://schemas.openxmlformats.org/officeDocument/2006/relationships" xmlns:m="http://schemas.openxmlformats.org/officeDocument/2006/math" xmlns:v="urn:schemas-microsoft-com:vml" xmlns:wp14="http://schemas.microsoft.com/office/word/2010/wordprocessingDrawing" xmlns:wp="http://schemas.openxmlformats.org/drawingml/2006/wordprocessingDrawing" xmlns:w10="urn:schemas-microsoft-com:office:word" xmlns:w="http://schemas.openxmlformats.org/wordprocessingml/2006/main" xmlns:w14="http://schemas.microsoft.com/office/word/2010/wordml" xmlns:w15="http://schemas.microsoft.com/office/word/2012/wordml" xmlns:w16cex="http://schemas.microsoft.com/office/word/2018/wordml/cex" xmlns:w16cid="http://schemas.microsoft.com/office/word/2016/wordml/cid" xmlns:w16="http://schemas.microsoft.com/office/word/2018/wordml" xmlns:w16sdtdh="http://schemas.microsoft.com/office/word/2020/wordml/sdtdatahash" xmlns:w16se="http://schemas.microsoft.com/office/word/2015/wordml/symex" xmlns:wpg="http://schemas.microsoft.com/office/word/2010/wordprocessingGroup" xmlns:wpi="http://schemas.microsoft.com/office/word/2010/wordprocessingInk" xmlns:wne="http://schemas.microsoft.com/office/word/2006/wordml" xmlns:wps="http://schemas.microsoft.com/office/word/2010/wordprocessingShape" mc:Ignorable="w14 w15 w16se w16cid w16 w16cex w16sdtdh wp14">
+<w:hdr xmlns:wpc="http://schemas.microsoft.com/office/word/2010/wordprocessingCanvas" xmlns:cx="http://schemas.microsoft.com/office/drawing/2014/chartex" xmlns:cx1="http://schemas.microsoft.com/office/drawing/2015/9/8/chartex" xmlns:cx2="http://schemas.microsoft.com/office/drawing/2015/10/21/chartex" xmlns:cx3="http://schemas.microsoft.com/office/drawing/2016/5/9/chartex" xmlns:cx4="http://schemas.microsoft.com/office/drawing/2016/5/10/chartex" xmlns:cx5="http://schemas.microsoft.com/office/drawing/2016/5/11/chartex" xmlns:cx6="http://schemas.microsoft.com/office/drawing/2016/5/12/chartex" xmlns:cx7="http://schemas.microsoft.com/office/drawing/2016/5/13/chartex" xmlns:cx8="http://schemas.microsoft.com/office/drawing/2016/5/14/chartex" xmlns:mc="http://schemas.openxmlformats.org/markup-compatibility/2006" xmlns:aink="http://schemas.microsoft.com/office/drawing/2016/ink" xmlns:am3d="http://schemas.microsoft.com/office/drawing/2017/model3d" xmlns:o="urn:schemas-microsoft-com:office:office" xmlns:oel="http://schemas.microsoft.com/office/2019/extlst" xmlns:r="http://schemas.openxmlformats.org/officeDocument/2006/relationships" xmlns:m="http://schemas.openxmlformats.org/officeDocument/2006/math" xmlns:v="urn:schemas-microsoft-com:vml" xmlns:wp14="http://schemas.microsoft.com/office/word/2010/wordprocessingDrawing" xmlns:wp="http://schemas.openxmlformats.org/drawingml/2006/wordprocessingDrawing" xmlns:w10="urn:schemas-microsoft-com:office:word" xmlns:w="http://schemas.openxmlformats.org/wordprocessingml/2006/main" xmlns:w14="http://schemas.microsoft.com/office/word/2010/wordml" xmlns:w15="http://schemas.microsoft.com/office/word/2012/wordml" xmlns:w16cex="http://schemas.microsoft.com/office/word/2018/wordml/cex" xmlns:w16cid="http://schemas.microsoft.com/office/word/2016/wordml/cid" xmlns:w16="http://schemas.microsoft.com/office/word/2018/wordml" xmlns:w16sdtdh="http://schemas.microsoft.com/office/word/2020/wordml/sdtdatahash" xmlns:w16se="http://schemas.microsoft.com/office/word/2015/wordml/symex" xmlns:wpg="http://schemas.microsoft.com/office/word/2010/wordprocessingGroup" xmlns:wpi="http://schemas.microsoft.com/office/word/2010/wordprocessingInk" xmlns:wne="http://schemas.microsoft.com/office/word/2006/wordml" xmlns:wps="http://schemas.microsoft.com/office/word/2010/wordprocessingShape" mc:Ignorable="w14 w15 w16se w16cid w16 w16cex w16sdtdh wp14">
   <w:p>
     <w:pPr>
       <w:pStyle w:val="Header"/>
@@ -3047,7 +3867,7 @@
 </file>
 
 <file path=word/header2.xml><?xml version="1.0" encoding="utf-8"?>
-<w:hdr xmlns:wpc="http://schemas.microsoft.com/office/word/2010/wordprocessingCanvas" xmlns:cx="http://schemas.microsoft.com/office/drawing/2014/chartex" xmlns:cx1="http://schemas.microsoft.com/office/drawing/2015/9/8/chartex" xmlns:cx2="http://schemas.microsoft.com/office/drawing/2015/10/21/chartex" xmlns:cx3="http://schemas.microsoft.com/office/drawing/2016/5/9/chartex" xmlns:cx4="http://schemas.microsoft.com/office/drawing/2016/5/10/chartex" xmlns:cx5="http://schemas.microsoft.com/office/drawing/2016/5/11/chartex" xmlns:cx6="http://schemas.microsoft.com/office/drawing/2016/5/12/chartex" xmlns:cx7="http://schemas.microsoft.com/office/drawing/2016/5/13/chartex" xmlns:cx8="http://schemas.microsoft.com/office/drawing/2016/5/14/chartex" xmlns:mc="http://schemas.openxmlformats.org/markup-compatibility/2006" xmlns:aink="http://schemas.microsoft.com/office/drawing/2016/ink" xmlns:am3d="http://schemas.microsoft.com/office/drawing/2017/model3d" xmlns:o="urn:schemas-microsoft-com:office:office" xmlns:r="http://schemas.openxmlformats.org/officeDocument/2006/relationships" xmlns:m="http://schemas.openxmlformats.org/officeDocument/2006/math" xmlns:v="urn:schemas-microsoft-com:vml" xmlns:wp14="http://schemas.microsoft.com/office/word/2010/wordprocessingDrawing" xmlns:wp="http://schemas.openxmlformats.org/drawingml/2006/wordprocessingDrawing" xmlns:w10="urn:schemas-microsoft-com:office:word" xmlns:w="http://schemas.openxmlformats.org/wordprocessingml/2006/main" xmlns:w14="http://schemas.microsoft.com/office/word/2010/wordml" xmlns:w15="http://schemas.microsoft.com/office/word/2012/wordml" xmlns:w16cex="http://schemas.microsoft.com/office/word/2018/wordml/cex" xmlns:w16cid="http://schemas.microsoft.com/office/word/2016/wordml/cid" xmlns:w16="http://schemas.microsoft.com/office/word/2018/wordml" xmlns:w16sdtdh="http://schemas.microsoft.com/office/word/2020/wordml/sdtdatahash" xmlns:w16se="http://schemas.microsoft.com/office/word/2015/wordml/symex" xmlns:wpg="http://schemas.microsoft.com/office/word/2010/wordprocessingGroup" xmlns:wpi="http://schemas.microsoft.com/office/word/2010/wordprocessingInk" xmlns:wne="http://schemas.microsoft.com/office/word/2006/wordml" xmlns:wps="http://schemas.microsoft.com/office/word/2010/wordprocessingShape" mc:Ignorable="w14 w15 w16se w16cid w16 w16cex w16sdtdh wp14">
+<w:hdr xmlns:wpc="http://schemas.microsoft.com/office/word/2010/wordprocessingCanvas" xmlns:cx="http://schemas.microsoft.com/office/drawing/2014/chartex" xmlns:cx1="http://schemas.microsoft.com/office/drawing/2015/9/8/chartex" xmlns:cx2="http://schemas.microsoft.com/office/drawing/2015/10/21/chartex" xmlns:cx3="http://schemas.microsoft.com/office/drawing/2016/5/9/chartex" xmlns:cx4="http://schemas.microsoft.com/office/drawing/2016/5/10/chartex" xmlns:cx5="http://schemas.microsoft.com/office/drawing/2016/5/11/chartex" xmlns:cx6="http://schemas.microsoft.com/office/drawing/2016/5/12/chartex" xmlns:cx7="http://schemas.microsoft.com/office/drawing/2016/5/13/chartex" xmlns:cx8="http://schemas.microsoft.com/office/drawing/2016/5/14/chartex" xmlns:mc="http://schemas.openxmlformats.org/markup-compatibility/2006" xmlns:aink="http://schemas.microsoft.com/office/drawing/2016/ink" xmlns:am3d="http://schemas.microsoft.com/office/drawing/2017/model3d" xmlns:o="urn:schemas-microsoft-com:office:office" xmlns:oel="http://schemas.microsoft.com/office/2019/extlst" xmlns:r="http://schemas.openxmlformats.org/officeDocument/2006/relationships" xmlns:m="http://schemas.openxmlformats.org/officeDocument/2006/math" xmlns:v="urn:schemas-microsoft-com:vml" xmlns:wp14="http://schemas.microsoft.com/office/word/2010/wordprocessingDrawing" xmlns:wp="http://schemas.openxmlformats.org/drawingml/2006/wordprocessingDrawing" xmlns:w10="urn:schemas-microsoft-com:office:word" xmlns:w="http://schemas.openxmlformats.org/wordprocessingml/2006/main" xmlns:w14="http://schemas.microsoft.com/office/word/2010/wordml" xmlns:w15="http://schemas.microsoft.com/office/word/2012/wordml" xmlns:w16cex="http://schemas.microsoft.com/office/word/2018/wordml/cex" xmlns:w16cid="http://schemas.microsoft.com/office/word/2016/wordml/cid" xmlns:w16="http://schemas.microsoft.com/office/word/2018/wordml" xmlns:w16sdtdh="http://schemas.microsoft.com/office/word/2020/wordml/sdtdatahash" xmlns:w16se="http://schemas.microsoft.com/office/word/2015/wordml/symex" xmlns:wpg="http://schemas.microsoft.com/office/word/2010/wordprocessingGroup" xmlns:wpi="http://schemas.microsoft.com/office/word/2010/wordprocessingInk" xmlns:wne="http://schemas.microsoft.com/office/word/2006/wordml" xmlns:wps="http://schemas.microsoft.com/office/word/2010/wordprocessingShape" mc:Ignorable="w14 w15 w16se w16cid w16 w16cex w16sdtdh wp14">
   <w:p>
     <w:pPr>
       <w:pStyle w:val="Header"/>
@@ -3063,7 +3883,7 @@
 </file>
 
 <file path=word/header3.xml><?xml version="1.0" encoding="utf-8"?>
-<w:hdr xmlns:wpc="http://schemas.microsoft.com/office/word/2010/wordprocessingCanvas" xmlns:cx="http://schemas.microsoft.com/office/drawing/2014/chartex" xmlns:cx1="http://schemas.microsoft.com/office/drawing/2015/9/8/chartex" xmlns:cx2="http://schemas.microsoft.com/office/drawing/2015/10/21/chartex" xmlns:cx3="http://schemas.microsoft.com/office/drawing/2016/5/9/chartex" xmlns:cx4="http://schemas.microsoft.com/office/drawing/2016/5/10/chartex" xmlns:cx5="http://schemas.microsoft.com/office/drawing/2016/5/11/chartex" xmlns:cx6="http://schemas.microsoft.com/office/drawing/2016/5/12/chartex" xmlns:cx7="http://schemas.microsoft.com/office/drawing/2016/5/13/chartex" xmlns:cx8="http://schemas.microsoft.com/office/drawing/2016/5/14/chartex" xmlns:mc="http://schemas.openxmlformats.org/markup-compatibility/2006" xmlns:aink="http://schemas.microsoft.com/office/drawing/2016/ink" xmlns:am3d="http://schemas.microsoft.com/office/drawing/2017/model3d" xmlns:o="urn:schemas-microsoft-com:office:office" xmlns:r="http://schemas.openxmlformats.org/officeDocument/2006/relationships" xmlns:m="http://schemas.openxmlformats.org/officeDocument/2006/math" xmlns:v="urn:schemas-microsoft-com:vml" xmlns:wp14="http://schemas.microsoft.com/office/word/2010/wordprocessingDrawing" xmlns:wp="http://schemas.openxmlformats.org/drawingml/2006/wordprocessingDrawing" xmlns:w10="urn:schemas-microsoft-com:office:word" xmlns:w="http://schemas.openxmlformats.org/wordprocessingml/2006/main" xmlns:w14="http://schemas.microsoft.com/office/word/2010/wordml" xmlns:w15="http://schemas.microsoft.com/office/word/2012/wordml" xmlns:w16cex="http://schemas.microsoft.com/office/word/2018/wordml/cex" xmlns:w16cid="http://schemas.microsoft.com/office/word/2016/wordml/cid" xmlns:w16="http://schemas.microsoft.com/office/word/2018/wordml" xmlns:w16sdtdh="http://schemas.microsoft.com/office/word/2020/wordml/sdtdatahash" xmlns:w16se="http://schemas.microsoft.com/office/word/2015/wordml/symex" xmlns:wpg="http://schemas.microsoft.com/office/word/2010/wordprocessingGroup" xmlns:wpi="http://schemas.microsoft.com/office/word/2010/wordprocessingInk" xmlns:wne="http://schemas.microsoft.com/office/word/2006/wordml" xmlns:wps="http://schemas.microsoft.com/office/word/2010/wordprocessingShape" mc:Ignorable="w14 w15 w16se w16cid w16 w16cex w16sdtdh wp14">
+<w:hdr xmlns:wpc="http://schemas.microsoft.com/office/word/2010/wordprocessingCanvas" xmlns:cx="http://schemas.microsoft.com/office/drawing/2014/chartex" xmlns:cx1="http://schemas.microsoft.com/office/drawing/2015/9/8/chartex" xmlns:cx2="http://schemas.microsoft.com/office/drawing/2015/10/21/chartex" xmlns:cx3="http://schemas.microsoft.com/office/drawing/2016/5/9/chartex" xmlns:cx4="http://schemas.microsoft.com/office/drawing/2016/5/10/chartex" xmlns:cx5="http://schemas.microsoft.com/office/drawing/2016/5/11/chartex" xmlns:cx6="http://schemas.microsoft.com/office/drawing/2016/5/12/chartex" xmlns:cx7="http://schemas.microsoft.com/office/drawing/2016/5/13/chartex" xmlns:cx8="http://schemas.microsoft.com/office/drawing/2016/5/14/chartex" xmlns:mc="http://schemas.openxmlformats.org/markup-compatibility/2006" xmlns:aink="http://schemas.microsoft.com/office/drawing/2016/ink" xmlns:am3d="http://schemas.microsoft.com/office/drawing/2017/model3d" xmlns:o="urn:schemas-microsoft-com:office:office" xmlns:oel="http://schemas.microsoft.com/office/2019/extlst" xmlns:r="http://schemas.openxmlformats.org/officeDocument/2006/relationships" xmlns:m="http://schemas.openxmlformats.org/officeDocument/2006/math" xmlns:v="urn:schemas-microsoft-com:vml" xmlns:wp14="http://schemas.microsoft.com/office/word/2010/wordprocessingDrawing" xmlns:wp="http://schemas.openxmlformats.org/drawingml/2006/wordprocessingDrawing" xmlns:w10="urn:schemas-microsoft-com:office:word" xmlns:w="http://schemas.openxmlformats.org/wordprocessingml/2006/main" xmlns:w14="http://schemas.microsoft.com/office/word/2010/wordml" xmlns:w15="http://schemas.microsoft.com/office/word/2012/wordml" xmlns:w16cex="http://schemas.microsoft.com/office/word/2018/wordml/cex" xmlns:w16cid="http://schemas.microsoft.com/office/word/2016/wordml/cid" xmlns:w16="http://schemas.microsoft.com/office/word/2018/wordml" xmlns:w16sdtdh="http://schemas.microsoft.com/office/word/2020/wordml/sdtdatahash" xmlns:w16se="http://schemas.microsoft.com/office/word/2015/wordml/symex" xmlns:wpg="http://schemas.microsoft.com/office/word/2010/wordprocessingGroup" xmlns:wpi="http://schemas.microsoft.com/office/word/2010/wordprocessingInk" xmlns:wne="http://schemas.microsoft.com/office/word/2006/wordml" xmlns:wps="http://schemas.microsoft.com/office/word/2010/wordprocessingShape" mc:Ignorable="w14 w15 w16se w16cid w16 w16cex w16sdtdh wp14">
   <w:p>
     <w:pPr>
       <w:pStyle w:val="Header"/>
@@ -3073,7 +3893,7 @@
 </file>
 
 <file path=word/numbering.xml><?xml version="1.0" encoding="utf-8"?>
-<w:numbering xmlns:wpc="http://schemas.microsoft.com/office/word/2010/wordprocessingCanvas" xmlns:cx="http://schemas.microsoft.com/office/drawing/2014/chartex" xmlns:cx1="http://schemas.microsoft.com/office/drawing/2015/9/8/chartex" xmlns:cx2="http://schemas.microsoft.com/office/drawing/2015/10/21/chartex" xmlns:cx3="http://schemas.microsoft.com/office/drawing/2016/5/9/chartex" xmlns:cx4="http://schemas.microsoft.com/office/drawing/2016/5/10/chartex" xmlns:cx5="http://schemas.microsoft.com/office/drawing/2016/5/11/chartex" xmlns:cx6="http://schemas.microsoft.com/office/drawing/2016/5/12/chartex" xmlns:cx7="http://schemas.microsoft.com/office/drawing/2016/5/13/chartex" xmlns:cx8="http://schemas.microsoft.com/office/drawing/2016/5/14/chartex" xmlns:mc="http://schemas.openxmlformats.org/markup-compatibility/2006" xmlns:aink="http://schemas.microsoft.com/office/drawing/2016/ink" xmlns:am3d="http://schemas.microsoft.com/office/drawing/2017/model3d" xmlns:o="urn:schemas-microsoft-com:office:office" xmlns:r="http://schemas.openxmlformats.org/officeDocument/2006/relationships" xmlns:m="http://schemas.openxmlformats.org/officeDocument/2006/math" xmlns:v="urn:schemas-microsoft-com:vml" xmlns:wp14="http://schemas.microsoft.com/office/word/2010/wordprocessingDrawing" xmlns:wp="http://schemas.openxmlformats.org/drawingml/2006/wordprocessingDrawing" xmlns:w10="urn:schemas-microsoft-com:office:word" xmlns:w="http://schemas.openxmlformats.org/wordprocessingml/2006/main" xmlns:w14="http://schemas.microsoft.com/office/word/2010/wordml" xmlns:w15="http://schemas.microsoft.com/office/word/2012/wordml" xmlns:w16cex="http://schemas.microsoft.com/office/word/2018/wordml/cex" xmlns:w16cid="http://schemas.microsoft.com/office/word/2016/wordml/cid" xmlns:w16="http://schemas.microsoft.com/office/word/2018/wordml" xmlns:w16sdtdh="http://schemas.microsoft.com/office/word/2020/wordml/sdtdatahash" xmlns:w16se="http://schemas.microsoft.com/office/word/2015/wordml/symex" xmlns:wpg="http://schemas.microsoft.com/office/word/2010/wordprocessingGroup" xmlns:wpi="http://schemas.microsoft.com/office/word/2010/wordprocessingInk" xmlns:wne="http://schemas.microsoft.com/office/word/2006/wordml" xmlns:wps="http://schemas.microsoft.com/office/word/2010/wordprocessingShape" mc:Ignorable="w14 w15 w16se w16cid w16 w16cex w16sdtdh wp14">
+<w:numbering xmlns:wpc="http://schemas.microsoft.com/office/word/2010/wordprocessingCanvas" xmlns:cx="http://schemas.microsoft.com/office/drawing/2014/chartex" xmlns:cx1="http://schemas.microsoft.com/office/drawing/2015/9/8/chartex" xmlns:cx2="http://schemas.microsoft.com/office/drawing/2015/10/21/chartex" xmlns:cx3="http://schemas.microsoft.com/office/drawing/2016/5/9/chartex" xmlns:cx4="http://schemas.microsoft.com/office/drawing/2016/5/10/chartex" xmlns:cx5="http://schemas.microsoft.com/office/drawing/2016/5/11/chartex" xmlns:cx6="http://schemas.microsoft.com/office/drawing/2016/5/12/chartex" xmlns:cx7="http://schemas.microsoft.com/office/drawing/2016/5/13/chartex" xmlns:cx8="http://schemas.microsoft.com/office/drawing/2016/5/14/chartex" xmlns:mc="http://schemas.openxmlformats.org/markup-compatibility/2006" xmlns:aink="http://schemas.microsoft.com/office/drawing/2016/ink" xmlns:am3d="http://schemas.microsoft.com/office/drawing/2017/model3d" xmlns:o="urn:schemas-microsoft-com:office:office" xmlns:oel="http://schemas.microsoft.com/office/2019/extlst" xmlns:r="http://schemas.openxmlformats.org/officeDocument/2006/relationships" xmlns:m="http://schemas.openxmlformats.org/officeDocument/2006/math" xmlns:v="urn:schemas-microsoft-com:vml" xmlns:wp14="http://schemas.microsoft.com/office/word/2010/wordprocessingDrawing" xmlns:wp="http://schemas.openxmlformats.org/drawingml/2006/wordprocessingDrawing" xmlns:w10="urn:schemas-microsoft-com:office:word" xmlns:w="http://schemas.openxmlformats.org/wordprocessingml/2006/main" xmlns:w14="http://schemas.microsoft.com/office/word/2010/wordml" xmlns:w15="http://schemas.microsoft.com/office/word/2012/wordml" xmlns:w16cex="http://schemas.microsoft.com/office/word/2018/wordml/cex" xmlns:w16cid="http://schemas.microsoft.com/office/word/2016/wordml/cid" xmlns:w16="http://schemas.microsoft.com/office/word/2018/wordml" xmlns:w16sdtdh="http://schemas.microsoft.com/office/word/2020/wordml/sdtdatahash" xmlns:w16se="http://schemas.microsoft.com/office/word/2015/wordml/symex" xmlns:wpg="http://schemas.microsoft.com/office/word/2010/wordprocessingGroup" xmlns:wpi="http://schemas.microsoft.com/office/word/2010/wordprocessingInk" xmlns:wne="http://schemas.microsoft.com/office/word/2006/wordml" xmlns:wps="http://schemas.microsoft.com/office/word/2010/wordprocessingShape" mc:Ignorable="w14 w15 w16se w16cid w16 w16cex w16sdtdh wp14">
   <w:abstractNum w:abstractNumId="0" w15:restartNumberingAfterBreak="0">
     <w:nsid w:val="01164B5E"/>
     <w:multiLevelType w:val="hybridMultilevel"/>

</xml_diff>

<commit_message>
fix: backup core tcp client now disposes properly
</commit_message>
<xml_diff>
--- a/QscQsys/SIMPL/Qsys Core Help File.docx
+++ b/QscQsys/SIMPL/Qsys Core Help File.docx
@@ -1,6 +1,6 @@
 
 <file path=word/document.xml><?xml version="1.0" encoding="utf-8"?>
-<w:document xmlns:wpc="http://schemas.microsoft.com/office/word/2010/wordprocessingCanvas" xmlns:cx="http://schemas.microsoft.com/office/drawing/2014/chartex" xmlns:cx1="http://schemas.microsoft.com/office/drawing/2015/9/8/chartex" xmlns:cx2="http://schemas.microsoft.com/office/drawing/2015/10/21/chartex" xmlns:cx3="http://schemas.microsoft.com/office/drawing/2016/5/9/chartex" xmlns:cx4="http://schemas.microsoft.com/office/drawing/2016/5/10/chartex" xmlns:cx5="http://schemas.microsoft.com/office/drawing/2016/5/11/chartex" xmlns:cx6="http://schemas.microsoft.com/office/drawing/2016/5/12/chartex" xmlns:cx7="http://schemas.microsoft.com/office/drawing/2016/5/13/chartex" xmlns:cx8="http://schemas.microsoft.com/office/drawing/2016/5/14/chartex" xmlns:mc="http://schemas.openxmlformats.org/markup-compatibility/2006" xmlns:aink="http://schemas.microsoft.com/office/drawing/2016/ink" xmlns:am3d="http://schemas.microsoft.com/office/drawing/2017/model3d" xmlns:o="urn:schemas-microsoft-com:office:office" xmlns:oel="http://schemas.microsoft.com/office/2019/extlst" xmlns:r="http://schemas.openxmlformats.org/officeDocument/2006/relationships" xmlns:m="http://schemas.openxmlformats.org/officeDocument/2006/math" xmlns:v="urn:schemas-microsoft-com:vml" xmlns:wp14="http://schemas.microsoft.com/office/word/2010/wordprocessingDrawing" xmlns:wp="http://schemas.openxmlformats.org/drawingml/2006/wordprocessingDrawing" xmlns:w10="urn:schemas-microsoft-com:office:word" xmlns:w="http://schemas.openxmlformats.org/wordprocessingml/2006/main" xmlns:w14="http://schemas.microsoft.com/office/word/2010/wordml" xmlns:w15="http://schemas.microsoft.com/office/word/2012/wordml" xmlns:w16cex="http://schemas.microsoft.com/office/word/2018/wordml/cex" xmlns:w16cid="http://schemas.microsoft.com/office/word/2016/wordml/cid" xmlns:w16="http://schemas.microsoft.com/office/word/2018/wordml" xmlns:w16sdtdh="http://schemas.microsoft.com/office/word/2020/wordml/sdtdatahash" xmlns:w16se="http://schemas.microsoft.com/office/word/2015/wordml/symex" xmlns:wpg="http://schemas.microsoft.com/office/word/2010/wordprocessingGroup" xmlns:wpi="http://schemas.microsoft.com/office/word/2010/wordprocessingInk" xmlns:wne="http://schemas.microsoft.com/office/word/2006/wordml" xmlns:wps="http://schemas.microsoft.com/office/word/2010/wordprocessingShape" mc:Ignorable="w14 w15 w16se w16cid w16 w16cex w16sdtdh wp14">
+<w:document xmlns:wpc="http://schemas.microsoft.com/office/word/2010/wordprocessingCanvas" xmlns:cx="http://schemas.microsoft.com/office/drawing/2014/chartex" xmlns:cx1="http://schemas.microsoft.com/office/drawing/2015/9/8/chartex" xmlns:cx2="http://schemas.microsoft.com/office/drawing/2015/10/21/chartex" xmlns:cx3="http://schemas.microsoft.com/office/drawing/2016/5/9/chartex" xmlns:cx4="http://schemas.microsoft.com/office/drawing/2016/5/10/chartex" xmlns:cx5="http://schemas.microsoft.com/office/drawing/2016/5/11/chartex" xmlns:cx6="http://schemas.microsoft.com/office/drawing/2016/5/12/chartex" xmlns:cx7="http://schemas.microsoft.com/office/drawing/2016/5/13/chartex" xmlns:cx8="http://schemas.microsoft.com/office/drawing/2016/5/14/chartex" xmlns:mc="http://schemas.openxmlformats.org/markup-compatibility/2006" xmlns:aink="http://schemas.microsoft.com/office/drawing/2016/ink" xmlns:am3d="http://schemas.microsoft.com/office/drawing/2017/model3d" xmlns:o="urn:schemas-microsoft-com:office:office" xmlns:r="http://schemas.openxmlformats.org/officeDocument/2006/relationships" xmlns:m="http://schemas.openxmlformats.org/officeDocument/2006/math" xmlns:v="urn:schemas-microsoft-com:vml" xmlns:wp14="http://schemas.microsoft.com/office/word/2010/wordprocessingDrawing" xmlns:wp="http://schemas.openxmlformats.org/drawingml/2006/wordprocessingDrawing" xmlns:w10="urn:schemas-microsoft-com:office:word" xmlns:w="http://schemas.openxmlformats.org/wordprocessingml/2006/main" xmlns:w14="http://schemas.microsoft.com/office/word/2010/wordml" xmlns:w15="http://schemas.microsoft.com/office/word/2012/wordml" xmlns:w16cex="http://schemas.microsoft.com/office/word/2018/wordml/cex" xmlns:w16cid="http://schemas.microsoft.com/office/word/2016/wordml/cid" xmlns:w16="http://schemas.microsoft.com/office/word/2018/wordml" xmlns:w16sdtdh="http://schemas.microsoft.com/office/word/2020/wordml/sdtdatahash" xmlns:w16se="http://schemas.microsoft.com/office/word/2015/wordml/symex" xmlns:wpg="http://schemas.microsoft.com/office/word/2010/wordprocessingGroup" xmlns:wpi="http://schemas.microsoft.com/office/word/2010/wordprocessingInk" xmlns:wne="http://schemas.microsoft.com/office/word/2006/wordml" xmlns:wps="http://schemas.microsoft.com/office/word/2010/wordprocessingShape" mc:Ignorable="w14 w15 w16se w16cid w16 w16cex w16sdtdh wp14">
   <w:body>
     <w:tbl>
       <w:tblPr>
@@ -251,7 +251,16 @@
                 <w:sz w:val="15"/>
                 <w:szCs w:val="24"/>
               </w:rPr>
-              <w:t>3.0.0</w:t>
+              <w:t>2.2.</w:t>
+            </w:r>
+            <w:r>
+              <w:rPr>
+                <w:rFonts w:ascii="Verdana" w:hAnsi="Verdana"/>
+                <w:color w:val="000000"/>
+                <w:sz w:val="15"/>
+                <w:szCs w:val="24"/>
+              </w:rPr>
+              <w:t>2</w:t>
             </w:r>
           </w:p>
         </w:tc>
@@ -830,25 +839,7 @@
                 <w:sz w:val="16"/>
                 <w:szCs w:val="24"/>
               </w:rPr>
-              <w:t xml:space="preserve"> Pulse this after</w:t>
-            </w:r>
-            <w:r>
-              <w:rPr>
-                <w:rFonts w:ascii="Arial" w:hAnsi="Arial" w:cs="Arial"/>
-                <w:color w:val="000000"/>
-                <w:sz w:val="16"/>
-                <w:szCs w:val="24"/>
-              </w:rPr>
-              <w:t xml:space="preserve"> </w:t>
-            </w:r>
-            <w:r>
-              <w:rPr>
-                <w:rFonts w:ascii="Arial" w:hAnsi="Arial" w:cs="Arial"/>
-                <w:color w:val="000000"/>
-                <w:sz w:val="16"/>
-                <w:szCs w:val="24"/>
-              </w:rPr>
-              <w:t>UseExternalConnection have been set to their desired states.</w:t>
+              <w:t xml:space="preserve"> Pulse this after DeploymentHost, TestingHost, DeploymentMode, and UseExternalConnection have been set to their desired states.</w:t>
             </w:r>
           </w:p>
         </w:tc>
@@ -879,17 +870,7 @@
                 <w:sz w:val="16"/>
                 <w:szCs w:val="16"/>
               </w:rPr>
-              <w:t>[PrimaryCoreI</w:t>
-            </w:r>
-            <w:r>
-              <w:rPr>
-                <w:rFonts w:ascii="Arial" w:hAnsi="Arial" w:cs="Arial"/>
-                <w:b/>
-                <w:bCs/>
-                <w:sz w:val="16"/>
-                <w:szCs w:val="16"/>
-              </w:rPr>
-              <w:t>pAddress]</w:t>
+              <w:t>DeploymentHost</w:t>
             </w:r>
           </w:p>
         </w:tc>
@@ -940,52 +921,25 @@
                 <w:sz w:val="16"/>
                 <w:szCs w:val="24"/>
               </w:rPr>
-              <w:t xml:space="preserve">IP Address or Hostname of the </w:t>
-            </w:r>
-            <w:r>
-              <w:rPr>
-                <w:rFonts w:ascii="Arial" w:hAnsi="Arial" w:cs="Arial"/>
-                <w:color w:val="000000"/>
-                <w:sz w:val="16"/>
-                <w:szCs w:val="24"/>
-              </w:rPr>
-              <w:t xml:space="preserve">primary </w:t>
-            </w:r>
-            <w:r>
-              <w:rPr>
-                <w:rFonts w:ascii="Arial" w:hAnsi="Arial" w:cs="Arial"/>
-                <w:color w:val="000000"/>
-                <w:sz w:val="16"/>
-                <w:szCs w:val="24"/>
-              </w:rPr>
-              <w:t>Q-SYS Core to connect to</w:t>
-            </w:r>
-            <w:r>
-              <w:rPr>
-                <w:rFonts w:ascii="Arial" w:hAnsi="Arial" w:cs="Arial"/>
-                <w:color w:val="000000"/>
-                <w:sz w:val="16"/>
-                <w:szCs w:val="24"/>
-              </w:rPr>
-              <w:t>. This will cause the</w:t>
-            </w:r>
-            <w:r>
-              <w:rPr>
-                <w:rFonts w:ascii="Arial" w:hAnsi="Arial" w:cs="Arial"/>
-                <w:color w:val="000000"/>
-                <w:sz w:val="16"/>
-                <w:szCs w:val="24"/>
-              </w:rPr>
-              <w:t xml:space="preserve"> module to reconnect</w:t>
-            </w:r>
-            <w:r>
-              <w:rPr>
-                <w:rFonts w:ascii="Arial" w:hAnsi="Arial" w:cs="Arial"/>
-                <w:color w:val="000000"/>
-                <w:sz w:val="16"/>
-                <w:szCs w:val="24"/>
-              </w:rPr>
-              <w:t xml:space="preserve"> when changed.</w:t>
+              <w:t xml:space="preserve">IP Address or Hostname of the Q-SYS Core to connect to for Deployment. This value will be used when DeploymentMode is </w:t>
+            </w:r>
+            <w:r>
+              <w:rPr>
+                <w:rFonts w:ascii="Arial" w:hAnsi="Arial" w:cs="Arial"/>
+                <w:color w:val="000000"/>
+                <w:sz w:val="16"/>
+                <w:szCs w:val="24"/>
+              </w:rPr>
+              <w:t>1</w:t>
+            </w:r>
+            <w:r>
+              <w:rPr>
+                <w:rFonts w:ascii="Arial" w:hAnsi="Arial" w:cs="Arial"/>
+                <w:color w:val="000000"/>
+                <w:sz w:val="16"/>
+                <w:szCs w:val="24"/>
+              </w:rPr>
+              <w:t>.</w:t>
             </w:r>
           </w:p>
         </w:tc>
@@ -1016,27 +970,7 @@
                 <w:sz w:val="16"/>
                 <w:szCs w:val="16"/>
               </w:rPr>
-              <w:t>[</w:t>
-            </w:r>
-            <w:r>
-              <w:rPr>
-                <w:rFonts w:ascii="Arial" w:hAnsi="Arial" w:cs="Arial"/>
-                <w:b/>
-                <w:bCs/>
-                <w:sz w:val="16"/>
-                <w:szCs w:val="16"/>
-              </w:rPr>
-              <w:t>Backup</w:t>
-            </w:r>
-            <w:r>
-              <w:rPr>
-                <w:rFonts w:ascii="Arial" w:hAnsi="Arial" w:cs="Arial"/>
-                <w:b/>
-                <w:bCs/>
-                <w:sz w:val="16"/>
-                <w:szCs w:val="16"/>
-              </w:rPr>
-              <w:t>CoreIpAddress]</w:t>
+              <w:t>[TestingHost]</w:t>
             </w:r>
           </w:p>
         </w:tc>
@@ -1087,34 +1021,25 @@
                 <w:sz w:val="16"/>
                 <w:szCs w:val="24"/>
               </w:rPr>
-              <w:t xml:space="preserve">IP Address or Hostname of the </w:t>
-            </w:r>
-            <w:r>
-              <w:rPr>
-                <w:rFonts w:ascii="Arial" w:hAnsi="Arial" w:cs="Arial"/>
-                <w:color w:val="000000"/>
-                <w:sz w:val="16"/>
-                <w:szCs w:val="24"/>
-              </w:rPr>
-              <w:t xml:space="preserve">backup </w:t>
-            </w:r>
-            <w:r>
-              <w:rPr>
-                <w:rFonts w:ascii="Arial" w:hAnsi="Arial" w:cs="Arial"/>
-                <w:color w:val="000000"/>
-                <w:sz w:val="16"/>
-                <w:szCs w:val="24"/>
-              </w:rPr>
-              <w:t xml:space="preserve">Q-SYS Core to connect to. </w:t>
-            </w:r>
-            <w:r>
-              <w:rPr>
-                <w:rFonts w:ascii="Arial" w:hAnsi="Arial" w:cs="Arial"/>
-                <w:color w:val="000000"/>
-                <w:sz w:val="16"/>
-                <w:szCs w:val="24"/>
-              </w:rPr>
-              <w:t>This will cause the module to reconnect when changed.</w:t>
+              <w:t xml:space="preserve">IP Address or Hostname of the Q-SYS Core to connect to for Testing. This value will be used when DeploymentMode is </w:t>
+            </w:r>
+            <w:r>
+              <w:rPr>
+                <w:rFonts w:ascii="Arial" w:hAnsi="Arial" w:cs="Arial"/>
+                <w:color w:val="000000"/>
+                <w:sz w:val="16"/>
+                <w:szCs w:val="24"/>
+              </w:rPr>
+              <w:t>0</w:t>
+            </w:r>
+            <w:r>
+              <w:rPr>
+                <w:rFonts w:ascii="Arial" w:hAnsi="Arial" w:cs="Arial"/>
+                <w:color w:val="000000"/>
+                <w:sz w:val="16"/>
+                <w:szCs w:val="24"/>
+              </w:rPr>
+              <w:t>.</w:t>
             </w:r>
           </w:p>
         </w:tc>
@@ -1145,7 +1070,7 @@
                 <w:sz w:val="16"/>
                 <w:szCs w:val="16"/>
               </w:rPr>
-              <w:t>[Port]</w:t>
+              <w:t>DeploymentMode</w:t>
             </w:r>
           </w:p>
           <w:p>
@@ -1206,25 +1131,65 @@
                 <w:sz w:val="16"/>
                 <w:szCs w:val="24"/>
               </w:rPr>
-              <w:t>Port used to connect on both the primary and backup core.</w:t>
-            </w:r>
-            <w:r>
-              <w:rPr>
-                <w:rFonts w:ascii="Arial" w:hAnsi="Arial" w:cs="Arial"/>
-                <w:color w:val="000000"/>
-                <w:sz w:val="16"/>
-                <w:szCs w:val="24"/>
-              </w:rPr>
-              <w:t xml:space="preserve"> </w:t>
-            </w:r>
-            <w:r>
-              <w:rPr>
-                <w:rFonts w:ascii="Arial" w:hAnsi="Arial" w:cs="Arial"/>
-                <w:color w:val="000000"/>
-                <w:sz w:val="16"/>
-                <w:szCs w:val="24"/>
-              </w:rPr>
-              <w:t>This will cause the module to reconnect when changed.</w:t>
+              <w:t xml:space="preserve">Specifies whether to use DeploymentHost or Testing Host. </w:t>
+            </w:r>
+          </w:p>
+          <w:p>
+            <w:pPr>
+              <w:spacing w:before="100" w:after="100"/>
+              <w:rPr>
+                <w:rFonts w:ascii="Arial" w:hAnsi="Arial" w:cs="Arial"/>
+                <w:color w:val="000000"/>
+                <w:sz w:val="16"/>
+                <w:szCs w:val="24"/>
+              </w:rPr>
+            </w:pPr>
+            <w:r>
+              <w:rPr>
+                <w:rFonts w:ascii="Arial" w:hAnsi="Arial" w:cs="Arial"/>
+                <w:color w:val="000000"/>
+                <w:sz w:val="16"/>
+                <w:szCs w:val="24"/>
+              </w:rPr>
+              <w:t>1</w:t>
+            </w:r>
+            <w:r>
+              <w:rPr>
+                <w:rFonts w:ascii="Arial" w:hAnsi="Arial" w:cs="Arial"/>
+                <w:color w:val="000000"/>
+                <w:sz w:val="16"/>
+                <w:szCs w:val="24"/>
+              </w:rPr>
+              <w:t>: DeploymentHost</w:t>
+            </w:r>
+          </w:p>
+          <w:p>
+            <w:pPr>
+              <w:spacing w:before="100" w:after="100"/>
+              <w:rPr>
+                <w:rFonts w:ascii="Arial" w:hAnsi="Arial" w:cs="Arial"/>
+                <w:color w:val="000000"/>
+                <w:sz w:val="16"/>
+                <w:szCs w:val="24"/>
+              </w:rPr>
+            </w:pPr>
+            <w:r>
+              <w:rPr>
+                <w:rFonts w:ascii="Arial" w:hAnsi="Arial" w:cs="Arial"/>
+                <w:color w:val="000000"/>
+                <w:sz w:val="16"/>
+                <w:szCs w:val="24"/>
+              </w:rPr>
+              <w:t>0</w:t>
+            </w:r>
+            <w:r>
+              <w:rPr>
+                <w:rFonts w:ascii="Arial" w:hAnsi="Arial" w:cs="Arial"/>
+                <w:color w:val="000000"/>
+                <w:sz w:val="16"/>
+                <w:szCs w:val="24"/>
+              </w:rPr>
+              <w:t>: TestingHost</w:t>
             </w:r>
           </w:p>
         </w:tc>
@@ -1239,160 +1204,6 @@
           </w:tcPr>
           <w:p>
             <w:pPr>
-              <w:rPr>
-                <w:rFonts w:ascii="Arial" w:hAnsi="Arial" w:cs="Arial"/>
-                <w:b/>
-                <w:bCs/>
-                <w:sz w:val="16"/>
-                <w:szCs w:val="16"/>
-              </w:rPr>
-            </w:pPr>
-            <w:r>
-              <w:rPr>
-                <w:rFonts w:ascii="Arial" w:hAnsi="Arial" w:cs="Arial"/>
-                <w:b/>
-                <w:bCs/>
-                <w:sz w:val="16"/>
-                <w:szCs w:val="16"/>
-              </w:rPr>
-              <w:t>[Username]</w:t>
-            </w:r>
-          </w:p>
-        </w:tc>
-        <w:tc>
-          <w:tcPr>
-            <w:tcW w:w="404" w:type="dxa"/>
-          </w:tcPr>
-          <w:p>
-            <w:pPr>
-              <w:spacing w:before="100" w:after="100"/>
-              <w:jc w:val="center"/>
-              <w:rPr>
-                <w:rFonts w:ascii="Arial" w:hAnsi="Arial" w:cs="Arial"/>
-                <w:color w:val="000000"/>
-                <w:sz w:val="16"/>
-                <w:szCs w:val="24"/>
-              </w:rPr>
-            </w:pPr>
-            <w:r>
-              <w:rPr>
-                <w:rFonts w:ascii="Arial" w:hAnsi="Arial" w:cs="Arial"/>
-                <w:color w:val="000000"/>
-                <w:sz w:val="16"/>
-                <w:szCs w:val="24"/>
-              </w:rPr>
-              <w:t>S</w:t>
-            </w:r>
-          </w:p>
-        </w:tc>
-        <w:tc>
-          <w:tcPr>
-            <w:tcW w:w="6126" w:type="dxa"/>
-          </w:tcPr>
-          <w:p>
-            <w:pPr>
-              <w:spacing w:before="100" w:after="100"/>
-              <w:rPr>
-                <w:rFonts w:ascii="Arial" w:hAnsi="Arial" w:cs="Arial"/>
-                <w:color w:val="000000"/>
-                <w:sz w:val="16"/>
-                <w:szCs w:val="24"/>
-              </w:rPr>
-            </w:pPr>
-            <w:r>
-              <w:rPr>
-                <w:rFonts w:ascii="Arial" w:hAnsi="Arial" w:cs="Arial"/>
-                <w:color w:val="000000"/>
-                <w:sz w:val="16"/>
-                <w:szCs w:val="24"/>
-              </w:rPr>
-              <w:t>Username used to log into the Q-SYS Core.</w:t>
-            </w:r>
-          </w:p>
-        </w:tc>
-      </w:tr>
-      <w:tr>
-        <w:trPr>
-          <w:cnfStyle w:val="000000100000" w:firstRow="0" w:lastRow="0" w:firstColumn="0" w:lastColumn="0" w:oddVBand="0" w:evenVBand="0" w:oddHBand="1" w:evenHBand="0" w:firstRowFirstColumn="0" w:firstRowLastColumn="0" w:lastRowFirstColumn="0" w:lastRowLastColumn="0"/>
-        </w:trPr>
-        <w:tc>
-          <w:tcPr>
-            <w:tcW w:w="3378" w:type="dxa"/>
-          </w:tcPr>
-          <w:p>
-            <w:pPr>
-              <w:rPr>
-                <w:rFonts w:ascii="Arial" w:hAnsi="Arial" w:cs="Arial"/>
-                <w:b/>
-                <w:bCs/>
-                <w:sz w:val="16"/>
-                <w:szCs w:val="16"/>
-              </w:rPr>
-            </w:pPr>
-          </w:p>
-        </w:tc>
-        <w:tc>
-          <w:tcPr>
-            <w:tcW w:w="404" w:type="dxa"/>
-          </w:tcPr>
-          <w:p>
-            <w:pPr>
-              <w:spacing w:before="100" w:after="100"/>
-              <w:jc w:val="center"/>
-              <w:rPr>
-                <w:rFonts w:ascii="Arial" w:hAnsi="Arial" w:cs="Arial"/>
-                <w:color w:val="000000"/>
-                <w:sz w:val="16"/>
-                <w:szCs w:val="24"/>
-              </w:rPr>
-            </w:pPr>
-            <w:r>
-              <w:rPr>
-                <w:rFonts w:ascii="Arial" w:hAnsi="Arial" w:cs="Arial"/>
-                <w:color w:val="000000"/>
-                <w:sz w:val="16"/>
-                <w:szCs w:val="24"/>
-              </w:rPr>
-              <w:t>S</w:t>
-            </w:r>
-          </w:p>
-        </w:tc>
-        <w:tc>
-          <w:tcPr>
-            <w:tcW w:w="6126" w:type="dxa"/>
-          </w:tcPr>
-          <w:p>
-            <w:pPr>
-              <w:spacing w:before="100" w:after="100"/>
-              <w:rPr>
-                <w:rFonts w:ascii="Arial" w:hAnsi="Arial" w:cs="Arial"/>
-                <w:color w:val="000000"/>
-                <w:sz w:val="16"/>
-                <w:szCs w:val="24"/>
-              </w:rPr>
-            </w:pPr>
-            <w:r>
-              <w:rPr>
-                <w:rFonts w:ascii="Arial" w:hAnsi="Arial" w:cs="Arial"/>
-                <w:color w:val="000000"/>
-                <w:sz w:val="16"/>
-                <w:szCs w:val="24"/>
-              </w:rPr>
-              <w:t>Password used to log into the Q-SYS Core.</w:t>
-            </w:r>
-          </w:p>
-        </w:tc>
-      </w:tr>
-      <w:tr>
-        <w:trPr>
-          <w:cnfStyle w:val="000000010000" w:firstRow="0" w:lastRow="0" w:firstColumn="0" w:lastColumn="0" w:oddVBand="0" w:evenVBand="0" w:oddHBand="0" w:evenHBand="1" w:firstRowFirstColumn="0" w:firstRowLastColumn="0" w:lastRowFirstColumn="0" w:lastRowLastColumn="0"/>
-        </w:trPr>
-        <w:tc>
-          <w:tcPr>
-            <w:tcW w:w="3378" w:type="dxa"/>
-          </w:tcPr>
-          <w:p>
-            <w:pPr>
               <w:tabs>
                 <w:tab w:val="left" w:pos="639"/>
               </w:tabs>
@@ -1464,15 +1275,6 @@
                 <w:szCs w:val="24"/>
               </w:rPr>
               <w:t>Specifies the Debug level for the program</w:t>
-            </w:r>
-            <w:r>
-              <w:rPr>
-                <w:rFonts w:ascii="Arial" w:hAnsi="Arial" w:cs="Arial"/>
-                <w:color w:val="000000"/>
-                <w:sz w:val="16"/>
-                <w:szCs w:val="24"/>
-              </w:rPr>
-              <w:t>:</w:t>
             </w:r>
           </w:p>
           <w:p>
@@ -1806,6 +1608,7 @@
               <w:rPr>
                 <w:rFonts w:ascii="Arial" w:hAnsi="Arial" w:cs="Arial"/>
               </w:rPr>
+              <w:lastRenderedPageBreak/>
               <w:br w:type="page"/>
             </w:r>
             <w:r>
@@ -1969,17 +1772,7 @@
                 <w:sz w:val="16"/>
                 <w:szCs w:val="16"/>
               </w:rPr>
-              <w:t>[PrimaryCoreIsConnected</w:t>
-            </w:r>
-            <w:r>
-              <w:rPr>
-                <w:rFonts w:ascii="Arial" w:hAnsi="Arial" w:cs="Arial"/>
-                <w:b/>
-                <w:bCs/>
-                <w:sz w:val="16"/>
-                <w:szCs w:val="16"/>
-              </w:rPr>
-              <w:t>]</w:t>
+              <w:t>[IsConnected]</w:t>
             </w:r>
           </w:p>
         </w:tc>
@@ -2033,25 +1826,7 @@
                 <w:sz w:val="16"/>
                 <w:szCs w:val="24"/>
               </w:rPr>
-              <w:t xml:space="preserve">Signal used to show if the </w:t>
-            </w:r>
-            <w:r>
-              <w:rPr>
-                <w:rFonts w:ascii="Arial" w:hAnsi="Arial" w:cs="Arial"/>
-                <w:color w:val="000000"/>
-                <w:sz w:val="16"/>
-                <w:szCs w:val="24"/>
-              </w:rPr>
-              <w:t xml:space="preserve">primary </w:t>
-            </w:r>
-            <w:r>
-              <w:rPr>
-                <w:rFonts w:ascii="Arial" w:hAnsi="Arial" w:cs="Arial"/>
-                <w:color w:val="000000"/>
-                <w:sz w:val="16"/>
-                <w:szCs w:val="24"/>
-              </w:rPr>
-              <w:t>Q-SYS Core is communicating.</w:t>
+              <w:t>Signal used to show if the Q-SYS Core is communicating.</w:t>
             </w:r>
           </w:p>
         </w:tc>
@@ -2082,17 +1857,7 @@
                 <w:sz w:val="16"/>
                 <w:szCs w:val="16"/>
               </w:rPr>
-              <w:t>[Back</w:t>
-            </w:r>
-            <w:r>
-              <w:rPr>
-                <w:rFonts w:ascii="Arial" w:hAnsi="Arial" w:cs="Arial"/>
-                <w:b/>
-                <w:bCs/>
-                <w:sz w:val="16"/>
-                <w:szCs w:val="16"/>
-              </w:rPr>
-              <w:t>upCoreIsConnected]</w:t>
+              <w:t>[IsLoggedIn]</w:t>
             </w:r>
           </w:p>
         </w:tc>
@@ -2129,7 +1894,7 @@
           <w:p>
             <w:pPr>
               <w:tabs>
-                <w:tab w:val="right" w:pos="5910"/>
+                <w:tab w:val="left" w:pos="4776"/>
               </w:tabs>
               <w:spacing w:before="100" w:after="100"/>
               <w:rPr>
@@ -2146,25 +1911,7 @@
                 <w:sz w:val="16"/>
                 <w:szCs w:val="24"/>
               </w:rPr>
-              <w:t xml:space="preserve">Signal used to show if the </w:t>
-            </w:r>
-            <w:r>
-              <w:rPr>
-                <w:rFonts w:ascii="Arial" w:hAnsi="Arial" w:cs="Arial"/>
-                <w:color w:val="000000"/>
-                <w:sz w:val="16"/>
-                <w:szCs w:val="24"/>
-              </w:rPr>
-              <w:t>backup</w:t>
-            </w:r>
-            <w:r>
-              <w:rPr>
-                <w:rFonts w:ascii="Arial" w:hAnsi="Arial" w:cs="Arial"/>
-                <w:color w:val="000000"/>
-                <w:sz w:val="16"/>
-                <w:szCs w:val="24"/>
-              </w:rPr>
-              <w:t xml:space="preserve"> Q-SYS Core is communicating.</w:t>
+              <w:t>Signal used to show if this module is logged in with the Q-SYS Core.</w:t>
             </w:r>
           </w:p>
         </w:tc>
@@ -2195,7 +1942,7 @@
                 <w:sz w:val="16"/>
                 <w:szCs w:val="16"/>
               </w:rPr>
-              <w:t>[PrimaryCoreIsActive]</w:t>
+              <w:t>[IsRedundant]</w:t>
             </w:r>
           </w:p>
         </w:tc>
@@ -2231,9 +1978,6 @@
           </w:tcPr>
           <w:p>
             <w:pPr>
-              <w:tabs>
-                <w:tab w:val="right" w:pos="5910"/>
-              </w:tabs>
               <w:spacing w:before="100" w:after="100"/>
               <w:rPr>
                 <w:rFonts w:ascii="Arial" w:hAnsi="Arial" w:cs="Arial"/>
@@ -2249,16 +1993,7 @@
                 <w:sz w:val="16"/>
                 <w:szCs w:val="24"/>
               </w:rPr>
-              <w:t xml:space="preserve">Signal used to show if the primary Q-SYS Core is </w:t>
-            </w:r>
-            <w:r>
-              <w:rPr>
-                <w:rFonts w:ascii="Arial" w:hAnsi="Arial" w:cs="Arial"/>
-                <w:color w:val="000000"/>
-                <w:sz w:val="16"/>
-                <w:szCs w:val="24"/>
-              </w:rPr>
-              <w:t>actively running the design.</w:t>
+              <w:t>Signal used to show if the Q-SYS Core is redundant.</w:t>
             </w:r>
           </w:p>
         </w:tc>
@@ -2275,12 +2010,20 @@
             <w:pPr>
               <w:rPr>
                 <w:rFonts w:ascii="Arial" w:hAnsi="Arial" w:cs="Arial"/>
+                <w:sz w:val="16"/>
+                <w:szCs w:val="16"/>
+              </w:rPr>
+            </w:pPr>
+            <w:r>
+              <w:rPr>
+                <w:rFonts w:ascii="Arial" w:hAnsi="Arial" w:cs="Arial"/>
                 <w:b/>
                 <w:bCs/>
                 <w:sz w:val="16"/>
                 <w:szCs w:val="16"/>
               </w:rPr>
-            </w:pPr>
+              <w:t>[</w:t>
+            </w:r>
             <w:r>
               <w:rPr>
                 <w:rFonts w:ascii="Arial" w:hAnsi="Arial" w:cs="Arial"/>
@@ -2289,7 +2032,17 @@
                 <w:sz w:val="16"/>
                 <w:szCs w:val="16"/>
               </w:rPr>
-              <w:t>[BackupCoreIsActive]</w:t>
+              <w:t>IsEmulator</w:t>
+            </w:r>
+            <w:r>
+              <w:rPr>
+                <w:rFonts w:ascii="Arial" w:hAnsi="Arial" w:cs="Arial"/>
+                <w:b/>
+                <w:bCs/>
+                <w:sz w:val="16"/>
+                <w:szCs w:val="16"/>
+              </w:rPr>
+              <w:t>]</w:t>
             </w:r>
           </w:p>
         </w:tc>
@@ -2325,9 +2078,6 @@
           </w:tcPr>
           <w:p>
             <w:pPr>
-              <w:tabs>
-                <w:tab w:val="right" w:pos="5910"/>
-              </w:tabs>
               <w:spacing w:before="100" w:after="100"/>
               <w:rPr>
                 <w:rFonts w:ascii="Arial" w:hAnsi="Arial" w:cs="Arial"/>
@@ -2343,25 +2093,7 @@
                 <w:sz w:val="16"/>
                 <w:szCs w:val="24"/>
               </w:rPr>
-              <w:t xml:space="preserve">Signal used to show if the </w:t>
-            </w:r>
-            <w:r>
-              <w:rPr>
-                <w:rFonts w:ascii="Arial" w:hAnsi="Arial" w:cs="Arial"/>
-                <w:color w:val="000000"/>
-                <w:sz w:val="16"/>
-                <w:szCs w:val="24"/>
-              </w:rPr>
-              <w:t>backup</w:t>
-            </w:r>
-            <w:r>
-              <w:rPr>
-                <w:rFonts w:ascii="Arial" w:hAnsi="Arial" w:cs="Arial"/>
-                <w:color w:val="000000"/>
-                <w:sz w:val="16"/>
-                <w:szCs w:val="24"/>
-              </w:rPr>
-              <w:t xml:space="preserve"> Q-SYS Core is actively running the design.</w:t>
+              <w:t>Signal used to show if the Q-SYS Core is connected to an emulated file.</w:t>
             </w:r>
           </w:p>
         </w:tc>
@@ -2392,7 +2124,17 @@
                 <w:sz w:val="16"/>
                 <w:szCs w:val="16"/>
               </w:rPr>
-              <w:t>[IsLoggedIn]</w:t>
+              <w:t>[DesignName</w:t>
+            </w:r>
+            <w:r>
+              <w:rPr>
+                <w:rFonts w:ascii="Arial" w:hAnsi="Arial" w:cs="Arial"/>
+                <w:b/>
+                <w:bCs/>
+                <w:sz w:val="16"/>
+                <w:szCs w:val="16"/>
+              </w:rPr>
+              <w:t>]</w:t>
             </w:r>
           </w:p>
         </w:tc>
@@ -2418,7 +2160,7 @@
                 <w:sz w:val="16"/>
                 <w:szCs w:val="24"/>
               </w:rPr>
-              <w:t>D</w:t>
+              <w:t>S</w:t>
             </w:r>
           </w:p>
         </w:tc>
@@ -2428,9 +2170,6 @@
           </w:tcPr>
           <w:p>
             <w:pPr>
-              <w:tabs>
-                <w:tab w:val="left" w:pos="4776"/>
-              </w:tabs>
               <w:spacing w:before="100" w:after="100"/>
               <w:rPr>
                 <w:rFonts w:ascii="Arial" w:hAnsi="Arial" w:cs="Arial"/>
@@ -2446,7 +2185,7 @@
                 <w:sz w:val="16"/>
                 <w:szCs w:val="24"/>
               </w:rPr>
-              <w:t>Signal used to show if this module is logged in with the Q-SYS Core.</w:t>
+              <w:t>Signal used to show the current running design on the Q-SYS Core.</w:t>
             </w:r>
           </w:p>
         </w:tc>
@@ -2454,280 +2193,6 @@
       <w:tr>
         <w:trPr>
           <w:cnfStyle w:val="000000010000" w:firstRow="0" w:lastRow="0" w:firstColumn="0" w:lastColumn="0" w:oddVBand="0" w:evenVBand="0" w:oddHBand="0" w:evenHBand="1" w:firstRowFirstColumn="0" w:firstRowLastColumn="0" w:lastRowFirstColumn="0" w:lastRowLastColumn="0"/>
-        </w:trPr>
-        <w:tc>
-          <w:tcPr>
-            <w:tcW w:w="3403" w:type="dxa"/>
-          </w:tcPr>
-          <w:p>
-            <w:pPr>
-              <w:rPr>
-                <w:rFonts w:ascii="Arial" w:hAnsi="Arial" w:cs="Arial"/>
-                <w:b/>
-                <w:bCs/>
-                <w:sz w:val="16"/>
-                <w:szCs w:val="16"/>
-              </w:rPr>
-            </w:pPr>
-            <w:r>
-              <w:rPr>
-                <w:rFonts w:ascii="Arial" w:hAnsi="Arial" w:cs="Arial"/>
-                <w:b/>
-                <w:bCs/>
-                <w:sz w:val="16"/>
-                <w:szCs w:val="16"/>
-              </w:rPr>
-              <w:t>[IsRedundant]</w:t>
-            </w:r>
-          </w:p>
-        </w:tc>
-        <w:tc>
-          <w:tcPr>
-            <w:tcW w:w="379" w:type="dxa"/>
-          </w:tcPr>
-          <w:p>
-            <w:pPr>
-              <w:spacing w:before="100" w:after="100"/>
-              <w:jc w:val="center"/>
-              <w:rPr>
-                <w:rFonts w:ascii="Arial" w:hAnsi="Arial" w:cs="Arial"/>
-                <w:color w:val="000000"/>
-                <w:sz w:val="16"/>
-                <w:szCs w:val="24"/>
-              </w:rPr>
-            </w:pPr>
-            <w:r>
-              <w:rPr>
-                <w:rFonts w:ascii="Arial" w:hAnsi="Arial" w:cs="Arial"/>
-                <w:color w:val="000000"/>
-                <w:sz w:val="16"/>
-                <w:szCs w:val="24"/>
-              </w:rPr>
-              <w:t>D</w:t>
-            </w:r>
-          </w:p>
-        </w:tc>
-        <w:tc>
-          <w:tcPr>
-            <w:tcW w:w="6126" w:type="dxa"/>
-          </w:tcPr>
-          <w:p>
-            <w:pPr>
-              <w:spacing w:before="100" w:after="100"/>
-              <w:rPr>
-                <w:rFonts w:ascii="Arial" w:hAnsi="Arial" w:cs="Arial"/>
-                <w:color w:val="000000"/>
-                <w:sz w:val="16"/>
-                <w:szCs w:val="24"/>
-              </w:rPr>
-            </w:pPr>
-            <w:r>
-              <w:rPr>
-                <w:rFonts w:ascii="Arial" w:hAnsi="Arial" w:cs="Arial"/>
-                <w:color w:val="000000"/>
-                <w:sz w:val="16"/>
-                <w:szCs w:val="24"/>
-              </w:rPr>
-              <w:t>Signal used to show if the Q-SYS Core is redundant.</w:t>
-            </w:r>
-          </w:p>
-        </w:tc>
-      </w:tr>
-      <w:tr>
-        <w:trPr>
-          <w:cnfStyle w:val="000000100000" w:firstRow="0" w:lastRow="0" w:firstColumn="0" w:lastColumn="0" w:oddVBand="0" w:evenVBand="0" w:oddHBand="1" w:evenHBand="0" w:firstRowFirstColumn="0" w:firstRowLastColumn="0" w:lastRowFirstColumn="0" w:lastRowLastColumn="0"/>
-        </w:trPr>
-        <w:tc>
-          <w:tcPr>
-            <w:tcW w:w="3403" w:type="dxa"/>
-          </w:tcPr>
-          <w:p>
-            <w:pPr>
-              <w:rPr>
-                <w:rFonts w:ascii="Arial" w:hAnsi="Arial" w:cs="Arial"/>
-                <w:sz w:val="16"/>
-                <w:szCs w:val="16"/>
-              </w:rPr>
-            </w:pPr>
-            <w:r>
-              <w:rPr>
-                <w:rFonts w:ascii="Arial" w:hAnsi="Arial" w:cs="Arial"/>
-                <w:b/>
-                <w:bCs/>
-                <w:sz w:val="16"/>
-                <w:szCs w:val="16"/>
-              </w:rPr>
-              <w:t>[</w:t>
-            </w:r>
-            <w:r>
-              <w:rPr>
-                <w:rFonts w:ascii="Arial" w:hAnsi="Arial" w:cs="Arial"/>
-                <w:b/>
-                <w:bCs/>
-                <w:sz w:val="16"/>
-                <w:szCs w:val="16"/>
-              </w:rPr>
-              <w:t>IsEmulator</w:t>
-            </w:r>
-            <w:r>
-              <w:rPr>
-                <w:rFonts w:ascii="Arial" w:hAnsi="Arial" w:cs="Arial"/>
-                <w:b/>
-                <w:bCs/>
-                <w:sz w:val="16"/>
-                <w:szCs w:val="16"/>
-              </w:rPr>
-              <w:t>]</w:t>
-            </w:r>
-          </w:p>
-        </w:tc>
-        <w:tc>
-          <w:tcPr>
-            <w:tcW w:w="379" w:type="dxa"/>
-          </w:tcPr>
-          <w:p>
-            <w:pPr>
-              <w:spacing w:before="100" w:after="100"/>
-              <w:jc w:val="center"/>
-              <w:rPr>
-                <w:rFonts w:ascii="Arial" w:hAnsi="Arial" w:cs="Arial"/>
-                <w:color w:val="000000"/>
-                <w:sz w:val="16"/>
-                <w:szCs w:val="24"/>
-              </w:rPr>
-            </w:pPr>
-            <w:r>
-              <w:rPr>
-                <w:rFonts w:ascii="Arial" w:hAnsi="Arial" w:cs="Arial"/>
-                <w:color w:val="000000"/>
-                <w:sz w:val="16"/>
-                <w:szCs w:val="24"/>
-              </w:rPr>
-              <w:t>D</w:t>
-            </w:r>
-          </w:p>
-        </w:tc>
-        <w:tc>
-          <w:tcPr>
-            <w:tcW w:w="6126" w:type="dxa"/>
-          </w:tcPr>
-          <w:p>
-            <w:pPr>
-              <w:spacing w:before="100" w:after="100"/>
-              <w:rPr>
-                <w:rFonts w:ascii="Arial" w:hAnsi="Arial" w:cs="Arial"/>
-                <w:color w:val="000000"/>
-                <w:sz w:val="16"/>
-                <w:szCs w:val="24"/>
-              </w:rPr>
-            </w:pPr>
-            <w:r>
-              <w:rPr>
-                <w:rFonts w:ascii="Arial" w:hAnsi="Arial" w:cs="Arial"/>
-                <w:color w:val="000000"/>
-                <w:sz w:val="16"/>
-                <w:szCs w:val="24"/>
-              </w:rPr>
-              <w:t>Signal used to show if the Q-SYS Core is connected to an emulated file.</w:t>
-            </w:r>
-          </w:p>
-        </w:tc>
-      </w:tr>
-      <w:tr>
-        <w:trPr>
-          <w:cnfStyle w:val="000000010000" w:firstRow="0" w:lastRow="0" w:firstColumn="0" w:lastColumn="0" w:oddVBand="0" w:evenVBand="0" w:oddHBand="0" w:evenHBand="1" w:firstRowFirstColumn="0" w:firstRowLastColumn="0" w:lastRowFirstColumn="0" w:lastRowLastColumn="0"/>
-        </w:trPr>
-        <w:tc>
-          <w:tcPr>
-            <w:tcW w:w="3403" w:type="dxa"/>
-          </w:tcPr>
-          <w:p>
-            <w:pPr>
-              <w:rPr>
-                <w:rFonts w:ascii="Arial" w:hAnsi="Arial" w:cs="Arial"/>
-                <w:b/>
-                <w:bCs/>
-                <w:sz w:val="16"/>
-                <w:szCs w:val="16"/>
-              </w:rPr>
-            </w:pPr>
-            <w:r>
-              <w:rPr>
-                <w:rFonts w:ascii="Arial" w:hAnsi="Arial" w:cs="Arial"/>
-                <w:b/>
-                <w:bCs/>
-                <w:sz w:val="16"/>
-                <w:szCs w:val="16"/>
-              </w:rPr>
-              <w:t>[DesignName</w:t>
-            </w:r>
-            <w:r>
-              <w:rPr>
-                <w:rFonts w:ascii="Arial" w:hAnsi="Arial" w:cs="Arial"/>
-                <w:b/>
-                <w:bCs/>
-                <w:sz w:val="16"/>
-                <w:szCs w:val="16"/>
-              </w:rPr>
-              <w:t>]</w:t>
-            </w:r>
-          </w:p>
-        </w:tc>
-        <w:tc>
-          <w:tcPr>
-            <w:tcW w:w="379" w:type="dxa"/>
-          </w:tcPr>
-          <w:p>
-            <w:pPr>
-              <w:spacing w:before="100" w:after="100"/>
-              <w:jc w:val="center"/>
-              <w:rPr>
-                <w:rFonts w:ascii="Arial" w:hAnsi="Arial" w:cs="Arial"/>
-                <w:color w:val="000000"/>
-                <w:sz w:val="16"/>
-                <w:szCs w:val="24"/>
-              </w:rPr>
-            </w:pPr>
-            <w:r>
-              <w:rPr>
-                <w:rFonts w:ascii="Arial" w:hAnsi="Arial" w:cs="Arial"/>
-                <w:color w:val="000000"/>
-                <w:sz w:val="16"/>
-                <w:szCs w:val="24"/>
-              </w:rPr>
-              <w:t>S</w:t>
-            </w:r>
-          </w:p>
-        </w:tc>
-        <w:tc>
-          <w:tcPr>
-            <w:tcW w:w="6126" w:type="dxa"/>
-          </w:tcPr>
-          <w:p>
-            <w:pPr>
-              <w:spacing w:before="100" w:after="100"/>
-              <w:rPr>
-                <w:rFonts w:ascii="Arial" w:hAnsi="Arial" w:cs="Arial"/>
-                <w:color w:val="000000"/>
-                <w:sz w:val="16"/>
-                <w:szCs w:val="24"/>
-              </w:rPr>
-            </w:pPr>
-            <w:r>
-              <w:rPr>
-                <w:rFonts w:ascii="Arial" w:hAnsi="Arial" w:cs="Arial"/>
-                <w:color w:val="000000"/>
-                <w:sz w:val="16"/>
-                <w:szCs w:val="24"/>
-              </w:rPr>
-              <w:t>Signal used to show the current running design on the Q-SYS Core.</w:t>
-            </w:r>
-          </w:p>
-        </w:tc>
-      </w:tr>
-      <w:tr>
-        <w:trPr>
-          <w:cnfStyle w:val="000000100000" w:firstRow="0" w:lastRow="0" w:firstColumn="0" w:lastColumn="0" w:oddVBand="0" w:evenVBand="0" w:oddHBand="1" w:evenHBand="0" w:firstRowFirstColumn="0" w:firstRowLastColumn="0" w:lastRowFirstColumn="0" w:lastRowLastColumn="0"/>
         </w:trPr>
         <w:tc>
           <w:tcPr>
@@ -2895,27 +2360,7 @@
                 <w:sz w:val="16"/>
                 <w:szCs w:val="16"/>
               </w:rPr>
-              <w:t>Core</w:t>
-            </w:r>
-            <w:r>
-              <w:rPr>
-                <w:rFonts w:ascii="Arial" w:hAnsi="Arial" w:cs="Arial"/>
-                <w:b/>
-                <w:bCs/>
-                <w:sz w:val="16"/>
-                <w:szCs w:val="16"/>
-              </w:rPr>
-              <w:t xml:space="preserve"> </w:t>
-            </w:r>
-            <w:r>
-              <w:rPr>
-                <w:rFonts w:ascii="Arial" w:hAnsi="Arial" w:cs="Arial"/>
-                <w:b/>
-                <w:bCs/>
-                <w:sz w:val="16"/>
-                <w:szCs w:val="16"/>
-              </w:rPr>
-              <w:t>ID</w:t>
+              <w:t>CoreID</w:t>
             </w:r>
           </w:p>
         </w:tc>
@@ -2967,15 +2412,6 @@
                 <w:szCs w:val="24"/>
               </w:rPr>
               <w:t>Used to Address Core Module to Control Modules</w:t>
-            </w:r>
-            <w:r>
-              <w:rPr>
-                <w:rFonts w:ascii="Arial" w:hAnsi="Arial" w:cs="Arial"/>
-                <w:color w:val="000000"/>
-                <w:sz w:val="16"/>
-                <w:szCs w:val="24"/>
-              </w:rPr>
-              <w:t>. Note: this is not associated with the Cores hostname.</w:t>
             </w:r>
           </w:p>
         </w:tc>
@@ -2990,6 +2426,9 @@
           </w:tcPr>
           <w:p>
             <w:pPr>
+              <w:tabs>
+                <w:tab w:val="left" w:pos="870"/>
+              </w:tabs>
               <w:rPr>
                 <w:rFonts w:ascii="Arial" w:hAnsi="Arial" w:cs="Arial"/>
                 <w:b/>
@@ -3006,7 +2445,7 @@
                 <w:sz w:val="16"/>
                 <w:szCs w:val="16"/>
               </w:rPr>
-              <w:t>Default Primary Core IP Address</w:t>
+              <w:t>Username</w:t>
             </w:r>
           </w:p>
         </w:tc>
@@ -3057,16 +2496,7 @@
                 <w:sz w:val="16"/>
                 <w:szCs w:val="24"/>
               </w:rPr>
-              <w:t xml:space="preserve">The default </w:t>
-            </w:r>
-            <w:r>
-              <w:rPr>
-                <w:rFonts w:ascii="Arial" w:hAnsi="Arial" w:cs="Arial"/>
-                <w:color w:val="000000"/>
-                <w:sz w:val="16"/>
-                <w:szCs w:val="24"/>
-              </w:rPr>
-              <w:t>IP Address or Hostname of the primary Q-SYS Core to connect to.</w:t>
+              <w:t>Username for the Core (if required)</w:t>
             </w:r>
           </w:p>
         </w:tc>
@@ -3097,7 +2527,7 @@
                 <w:sz w:val="16"/>
                 <w:szCs w:val="16"/>
               </w:rPr>
-              <w:t>Default Backup Core IP Address</w:t>
+              <w:t>Password</w:t>
             </w:r>
           </w:p>
         </w:tc>
@@ -3148,34 +2578,7 @@
                 <w:sz w:val="16"/>
                 <w:szCs w:val="24"/>
               </w:rPr>
-              <w:t xml:space="preserve">The default IP Address or Hostname of the </w:t>
-            </w:r>
-            <w:r>
-              <w:rPr>
-                <w:rFonts w:ascii="Arial" w:hAnsi="Arial" w:cs="Arial"/>
-                <w:color w:val="000000"/>
-                <w:sz w:val="16"/>
-                <w:szCs w:val="24"/>
-              </w:rPr>
-              <w:t>backup</w:t>
-            </w:r>
-            <w:r>
-              <w:rPr>
-                <w:rFonts w:ascii="Arial" w:hAnsi="Arial" w:cs="Arial"/>
-                <w:color w:val="000000"/>
-                <w:sz w:val="16"/>
-                <w:szCs w:val="24"/>
-              </w:rPr>
-              <w:t xml:space="preserve"> Q-SYS Core to connect to.</w:t>
-            </w:r>
-            <w:r>
-              <w:rPr>
-                <w:rFonts w:ascii="Arial" w:hAnsi="Arial" w:cs="Arial"/>
-                <w:color w:val="000000"/>
-                <w:sz w:val="16"/>
-                <w:szCs w:val="24"/>
-              </w:rPr>
-              <w:t xml:space="preserve"> Set this parameter to an empty string if the design is not redundant.</w:t>
+              <w:t>Password for the Core (if required)</w:t>
             </w:r>
           </w:p>
         </w:tc>
@@ -3206,7 +2609,7 @@
                 <w:sz w:val="16"/>
                 <w:szCs w:val="16"/>
               </w:rPr>
-              <w:t>Default Port</w:t>
+              <w:t>Port</w:t>
             </w:r>
           </w:p>
         </w:tc>
@@ -3225,6 +2628,15 @@
                 <w:szCs w:val="24"/>
               </w:rPr>
             </w:pPr>
+            <w:r>
+              <w:rPr>
+                <w:rFonts w:ascii="Arial" w:hAnsi="Arial" w:cs="Arial"/>
+                <w:color w:val="000000"/>
+                <w:sz w:val="16"/>
+                <w:szCs w:val="24"/>
+              </w:rPr>
+              <w:t>Dec</w:t>
+            </w:r>
           </w:p>
         </w:tc>
         <w:tc>
@@ -3248,259 +2660,27 @@
                 <w:sz w:val="16"/>
                 <w:szCs w:val="24"/>
               </w:rPr>
-              <w:t>The default p</w:t>
-            </w:r>
-            <w:r>
-              <w:rPr>
-                <w:rFonts w:ascii="Arial" w:hAnsi="Arial" w:cs="Arial"/>
-                <w:color w:val="000000"/>
-                <w:sz w:val="16"/>
-                <w:szCs w:val="24"/>
-              </w:rPr>
-              <w:t>ort used to connect on both the primary and backup core.</w:t>
-            </w:r>
-            <w:r>
-              <w:rPr>
-                <w:rFonts w:ascii="Arial" w:hAnsi="Arial" w:cs="Arial"/>
-                <w:color w:val="000000"/>
-                <w:sz w:val="16"/>
-                <w:szCs w:val="24"/>
-              </w:rPr>
-              <w:t xml:space="preserve"> The default port is set to 1710</w:t>
-            </w:r>
-            <w:r>
-              <w:rPr>
-                <w:rFonts w:ascii="Arial" w:hAnsi="Arial" w:cs="Arial"/>
-                <w:color w:val="000000"/>
-                <w:sz w:val="16"/>
-                <w:szCs w:val="24"/>
-              </w:rPr>
-              <w:t>d.</w:t>
-            </w:r>
-          </w:p>
-        </w:tc>
-      </w:tr>
-      <w:tr>
-        <w:trPr>
-          <w:cnfStyle w:val="000000010000" w:firstRow="0" w:lastRow="0" w:firstColumn="0" w:lastColumn="0" w:oddVBand="0" w:evenVBand="0" w:oddHBand="0" w:evenHBand="1" w:firstRowFirstColumn="0" w:firstRowLastColumn="0" w:lastRowFirstColumn="0" w:lastRowLastColumn="0"/>
-        </w:trPr>
-        <w:tc>
-          <w:tcPr>
-            <w:tcW w:w="3363" w:type="dxa"/>
-          </w:tcPr>
-          <w:p>
-            <w:pPr>
-              <w:tabs>
-                <w:tab w:val="left" w:pos="870"/>
-              </w:tabs>
-              <w:rPr>
-                <w:rFonts w:ascii="Arial" w:hAnsi="Arial" w:cs="Arial"/>
-                <w:b/>
-                <w:bCs/>
-                <w:sz w:val="16"/>
-                <w:szCs w:val="16"/>
-              </w:rPr>
-            </w:pPr>
-            <w:r>
-              <w:rPr>
-                <w:rFonts w:ascii="Arial" w:hAnsi="Arial" w:cs="Arial"/>
-                <w:b/>
-                <w:bCs/>
-                <w:sz w:val="16"/>
-                <w:szCs w:val="16"/>
-              </w:rPr>
-              <w:t>Default</w:t>
-            </w:r>
-            <w:r>
-              <w:rPr>
-                <w:rFonts w:ascii="Arial" w:hAnsi="Arial" w:cs="Arial"/>
-                <w:b/>
-                <w:bCs/>
-                <w:sz w:val="16"/>
-                <w:szCs w:val="16"/>
-              </w:rPr>
-              <w:t xml:space="preserve"> </w:t>
-            </w:r>
-            <w:r>
-              <w:rPr>
-                <w:rFonts w:ascii="Arial" w:hAnsi="Arial" w:cs="Arial"/>
-                <w:b/>
-                <w:bCs/>
-                <w:sz w:val="16"/>
-                <w:szCs w:val="16"/>
-              </w:rPr>
-              <w:t>Username</w:t>
-            </w:r>
-          </w:p>
-        </w:tc>
-        <w:tc>
-          <w:tcPr>
-            <w:tcW w:w="501" w:type="dxa"/>
-          </w:tcPr>
+              <w:t>Default: 1710</w:t>
+            </w:r>
+          </w:p>
           <w:p>
             <w:pPr>
               <w:spacing w:before="100" w:after="100"/>
-              <w:jc w:val="center"/>
-              <w:rPr>
-                <w:rFonts w:ascii="Arial" w:hAnsi="Arial" w:cs="Arial"/>
-                <w:color w:val="000000"/>
-                <w:sz w:val="16"/>
-                <w:szCs w:val="24"/>
-              </w:rPr>
-            </w:pPr>
-            <w:r>
-              <w:rPr>
-                <w:rFonts w:ascii="Arial" w:hAnsi="Arial" w:cs="Arial"/>
-                <w:color w:val="000000"/>
-                <w:sz w:val="16"/>
-                <w:szCs w:val="24"/>
-              </w:rPr>
-              <w:t>S</w:t>
-            </w:r>
-          </w:p>
-        </w:tc>
-        <w:tc>
-          <w:tcPr>
-            <w:tcW w:w="6044" w:type="dxa"/>
-          </w:tcPr>
-          <w:p>
-            <w:pPr>
-              <w:spacing w:before="100" w:after="100"/>
-              <w:rPr>
-                <w:rFonts w:ascii="Arial" w:hAnsi="Arial" w:cs="Arial"/>
-                <w:color w:val="000000"/>
-                <w:sz w:val="16"/>
-                <w:szCs w:val="24"/>
-              </w:rPr>
-            </w:pPr>
-            <w:r>
-              <w:rPr>
-                <w:rFonts w:ascii="Arial" w:hAnsi="Arial" w:cs="Arial"/>
-                <w:color w:val="000000"/>
-                <w:sz w:val="16"/>
-                <w:szCs w:val="24"/>
-              </w:rPr>
-              <w:t>Default username used to log into the Q-SYS Core.</w:t>
-            </w:r>
-          </w:p>
-        </w:tc>
-      </w:tr>
-      <w:tr>
-        <w:trPr>
-          <w:cnfStyle w:val="000000100000" w:firstRow="0" w:lastRow="0" w:firstColumn="0" w:lastColumn="0" w:oddVBand="0" w:evenVBand="0" w:oddHBand="1" w:evenHBand="0" w:firstRowFirstColumn="0" w:firstRowLastColumn="0" w:lastRowFirstColumn="0" w:lastRowLastColumn="0"/>
-        </w:trPr>
-        <w:tc>
-          <w:tcPr>
-            <w:tcW w:w="3363" w:type="dxa"/>
-          </w:tcPr>
-          <w:p>
-            <w:pPr>
-              <w:rPr>
-                <w:rFonts w:ascii="Arial" w:hAnsi="Arial" w:cs="Arial"/>
-                <w:b/>
-                <w:bCs/>
-                <w:sz w:val="16"/>
-                <w:szCs w:val="16"/>
-              </w:rPr>
-            </w:pPr>
-            <w:r>
-              <w:rPr>
-                <w:rFonts w:ascii="Arial" w:hAnsi="Arial" w:cs="Arial"/>
-                <w:b/>
-                <w:bCs/>
-                <w:sz w:val="16"/>
-                <w:szCs w:val="16"/>
-              </w:rPr>
-              <w:t>Default</w:t>
-            </w:r>
-            <w:r>
-              <w:rPr>
-                <w:rFonts w:ascii="Arial" w:hAnsi="Arial" w:cs="Arial"/>
-                <w:b/>
-                <w:bCs/>
-                <w:sz w:val="16"/>
-                <w:szCs w:val="16"/>
-              </w:rPr>
-              <w:t xml:space="preserve"> </w:t>
-            </w:r>
-            <w:r>
-              <w:rPr>
-                <w:rFonts w:ascii="Arial" w:hAnsi="Arial" w:cs="Arial"/>
-                <w:b/>
-                <w:bCs/>
-                <w:sz w:val="16"/>
-                <w:szCs w:val="16"/>
-              </w:rPr>
-              <w:t>Password</w:t>
-            </w:r>
-          </w:p>
-        </w:tc>
-        <w:tc>
-          <w:tcPr>
-            <w:tcW w:w="501" w:type="dxa"/>
-          </w:tcPr>
-          <w:p>
-            <w:pPr>
-              <w:spacing w:before="100" w:after="100"/>
-              <w:jc w:val="center"/>
-              <w:rPr>
-                <w:rFonts w:ascii="Arial" w:hAnsi="Arial" w:cs="Arial"/>
-                <w:color w:val="000000"/>
-                <w:sz w:val="16"/>
-                <w:szCs w:val="24"/>
-              </w:rPr>
-            </w:pPr>
-            <w:r>
-              <w:rPr>
-                <w:rFonts w:ascii="Arial" w:hAnsi="Arial" w:cs="Arial"/>
-                <w:color w:val="000000"/>
-                <w:sz w:val="16"/>
-                <w:szCs w:val="24"/>
-              </w:rPr>
-              <w:t>S</w:t>
-            </w:r>
-          </w:p>
-        </w:tc>
-        <w:tc>
-          <w:tcPr>
-            <w:tcW w:w="6044" w:type="dxa"/>
-          </w:tcPr>
-          <w:p>
-            <w:pPr>
-              <w:spacing w:before="100" w:after="100"/>
-              <w:rPr>
-                <w:rFonts w:ascii="Arial" w:hAnsi="Arial" w:cs="Arial"/>
-                <w:color w:val="000000"/>
-                <w:sz w:val="16"/>
-                <w:szCs w:val="24"/>
-              </w:rPr>
-            </w:pPr>
-            <w:r>
-              <w:rPr>
-                <w:rFonts w:ascii="Arial" w:hAnsi="Arial" w:cs="Arial"/>
-                <w:color w:val="000000"/>
-                <w:sz w:val="16"/>
-                <w:szCs w:val="24"/>
-              </w:rPr>
-              <w:t xml:space="preserve">Default </w:t>
-            </w:r>
-            <w:r>
-              <w:rPr>
-                <w:rFonts w:ascii="Arial" w:hAnsi="Arial" w:cs="Arial"/>
-                <w:color w:val="000000"/>
-                <w:sz w:val="16"/>
-                <w:szCs w:val="24"/>
-              </w:rPr>
-              <w:t>password</w:t>
-            </w:r>
-            <w:r>
-              <w:rPr>
-                <w:rFonts w:ascii="Arial" w:hAnsi="Arial" w:cs="Arial"/>
-                <w:color w:val="000000"/>
-                <w:sz w:val="16"/>
-                <w:szCs w:val="24"/>
-              </w:rPr>
-              <w:t xml:space="preserve"> used to log into the Q-SYS Core.</w:t>
+              <w:rPr>
+                <w:rFonts w:ascii="Arial" w:hAnsi="Arial" w:cs="Arial"/>
+                <w:color w:val="000000"/>
+                <w:sz w:val="16"/>
+                <w:szCs w:val="24"/>
+              </w:rPr>
+            </w:pPr>
+            <w:r>
+              <w:rPr>
+                <w:rFonts w:ascii="Arial" w:hAnsi="Arial" w:cs="Arial"/>
+                <w:color w:val="000000"/>
+                <w:sz w:val="16"/>
+                <w:szCs w:val="24"/>
+              </w:rPr>
+              <w:t>Can be changed if doing port forwarding to get to a Q-SYS Core</w:t>
             </w:r>
           </w:p>
         </w:tc>
@@ -3780,7 +2960,7 @@
 </file>
 
 <file path=word/endnotes.xml><?xml version="1.0" encoding="utf-8"?>
-<w:endnotes xmlns:wpc="http://schemas.microsoft.com/office/word/2010/wordprocessingCanvas" xmlns:cx="http://schemas.microsoft.com/office/drawing/2014/chartex" xmlns:cx1="http://schemas.microsoft.com/office/drawing/2015/9/8/chartex" xmlns:cx2="http://schemas.microsoft.com/office/drawing/2015/10/21/chartex" xmlns:cx3="http://schemas.microsoft.com/office/drawing/2016/5/9/chartex" xmlns:cx4="http://schemas.microsoft.com/office/drawing/2016/5/10/chartex" xmlns:cx5="http://schemas.microsoft.com/office/drawing/2016/5/11/chartex" xmlns:cx6="http://schemas.microsoft.com/office/drawing/2016/5/12/chartex" xmlns:cx7="http://schemas.microsoft.com/office/drawing/2016/5/13/chartex" xmlns:cx8="http://schemas.microsoft.com/office/drawing/2016/5/14/chartex" xmlns:mc="http://schemas.openxmlformats.org/markup-compatibility/2006" xmlns:aink="http://schemas.microsoft.com/office/drawing/2016/ink" xmlns:am3d="http://schemas.microsoft.com/office/drawing/2017/model3d" xmlns:o="urn:schemas-microsoft-com:office:office" xmlns:oel="http://schemas.microsoft.com/office/2019/extlst" xmlns:r="http://schemas.openxmlformats.org/officeDocument/2006/relationships" xmlns:m="http://schemas.openxmlformats.org/officeDocument/2006/math" xmlns:v="urn:schemas-microsoft-com:vml" xmlns:wp14="http://schemas.microsoft.com/office/word/2010/wordprocessingDrawing" xmlns:wp="http://schemas.openxmlformats.org/drawingml/2006/wordprocessingDrawing" xmlns:w10="urn:schemas-microsoft-com:office:word" xmlns:w="http://schemas.openxmlformats.org/wordprocessingml/2006/main" xmlns:w14="http://schemas.microsoft.com/office/word/2010/wordml" xmlns:w15="http://schemas.microsoft.com/office/word/2012/wordml" xmlns:w16cex="http://schemas.microsoft.com/office/word/2018/wordml/cex" xmlns:w16cid="http://schemas.microsoft.com/office/word/2016/wordml/cid" xmlns:w16="http://schemas.microsoft.com/office/word/2018/wordml" xmlns:w16sdtdh="http://schemas.microsoft.com/office/word/2020/wordml/sdtdatahash" xmlns:w16se="http://schemas.microsoft.com/office/word/2015/wordml/symex" xmlns:wpg="http://schemas.microsoft.com/office/word/2010/wordprocessingGroup" xmlns:wpi="http://schemas.microsoft.com/office/word/2010/wordprocessingInk" xmlns:wne="http://schemas.microsoft.com/office/word/2006/wordml" xmlns:wps="http://schemas.microsoft.com/office/word/2010/wordprocessingShape" mc:Ignorable="w14 w15 w16se w16cid w16 w16cex w16sdtdh wp14">
+<w:endnotes xmlns:wpc="http://schemas.microsoft.com/office/word/2010/wordprocessingCanvas" xmlns:cx="http://schemas.microsoft.com/office/drawing/2014/chartex" xmlns:cx1="http://schemas.microsoft.com/office/drawing/2015/9/8/chartex" xmlns:cx2="http://schemas.microsoft.com/office/drawing/2015/10/21/chartex" xmlns:cx3="http://schemas.microsoft.com/office/drawing/2016/5/9/chartex" xmlns:cx4="http://schemas.microsoft.com/office/drawing/2016/5/10/chartex" xmlns:cx5="http://schemas.microsoft.com/office/drawing/2016/5/11/chartex" xmlns:cx6="http://schemas.microsoft.com/office/drawing/2016/5/12/chartex" xmlns:cx7="http://schemas.microsoft.com/office/drawing/2016/5/13/chartex" xmlns:cx8="http://schemas.microsoft.com/office/drawing/2016/5/14/chartex" xmlns:mc="http://schemas.openxmlformats.org/markup-compatibility/2006" xmlns:aink="http://schemas.microsoft.com/office/drawing/2016/ink" xmlns:am3d="http://schemas.microsoft.com/office/drawing/2017/model3d" xmlns:o="urn:schemas-microsoft-com:office:office" xmlns:r="http://schemas.openxmlformats.org/officeDocument/2006/relationships" xmlns:m="http://schemas.openxmlformats.org/officeDocument/2006/math" xmlns:v="urn:schemas-microsoft-com:vml" xmlns:wp14="http://schemas.microsoft.com/office/word/2010/wordprocessingDrawing" xmlns:wp="http://schemas.openxmlformats.org/drawingml/2006/wordprocessingDrawing" xmlns:w10="urn:schemas-microsoft-com:office:word" xmlns:w="http://schemas.openxmlformats.org/wordprocessingml/2006/main" xmlns:w14="http://schemas.microsoft.com/office/word/2010/wordml" xmlns:w15="http://schemas.microsoft.com/office/word/2012/wordml" xmlns:w16cex="http://schemas.microsoft.com/office/word/2018/wordml/cex" xmlns:w16cid="http://schemas.microsoft.com/office/word/2016/wordml/cid" xmlns:w16="http://schemas.microsoft.com/office/word/2018/wordml" xmlns:w16sdtdh="http://schemas.microsoft.com/office/word/2020/wordml/sdtdatahash" xmlns:w16se="http://schemas.microsoft.com/office/word/2015/wordml/symex" xmlns:wpg="http://schemas.microsoft.com/office/word/2010/wordprocessingGroup" xmlns:wpi="http://schemas.microsoft.com/office/word/2010/wordprocessingInk" xmlns:wne="http://schemas.microsoft.com/office/word/2006/wordml" xmlns:wps="http://schemas.microsoft.com/office/word/2010/wordprocessingShape" mc:Ignorable="w14 w15 w16se w16cid w16 w16cex w16sdtdh wp14">
   <w:endnote w:type="separator" w:id="-1">
     <w:p>
       <w:r>
@@ -3799,7 +2979,7 @@
 </file>
 
 <file path=word/footer1.xml><?xml version="1.0" encoding="utf-8"?>
-<w:ftr xmlns:wpc="http://schemas.microsoft.com/office/word/2010/wordprocessingCanvas" xmlns:cx="http://schemas.microsoft.com/office/drawing/2014/chartex" xmlns:cx1="http://schemas.microsoft.com/office/drawing/2015/9/8/chartex" xmlns:cx2="http://schemas.microsoft.com/office/drawing/2015/10/21/chartex" xmlns:cx3="http://schemas.microsoft.com/office/drawing/2016/5/9/chartex" xmlns:cx4="http://schemas.microsoft.com/office/drawing/2016/5/10/chartex" xmlns:cx5="http://schemas.microsoft.com/office/drawing/2016/5/11/chartex" xmlns:cx6="http://schemas.microsoft.com/office/drawing/2016/5/12/chartex" xmlns:cx7="http://schemas.microsoft.com/office/drawing/2016/5/13/chartex" xmlns:cx8="http://schemas.microsoft.com/office/drawing/2016/5/14/chartex" xmlns:mc="http://schemas.openxmlformats.org/markup-compatibility/2006" xmlns:aink="http://schemas.microsoft.com/office/drawing/2016/ink" xmlns:am3d="http://schemas.microsoft.com/office/drawing/2017/model3d" xmlns:o="urn:schemas-microsoft-com:office:office" xmlns:oel="http://schemas.microsoft.com/office/2019/extlst" xmlns:r="http://schemas.openxmlformats.org/officeDocument/2006/relationships" xmlns:m="http://schemas.openxmlformats.org/officeDocument/2006/math" xmlns:v="urn:schemas-microsoft-com:vml" xmlns:wp14="http://schemas.microsoft.com/office/word/2010/wordprocessingDrawing" xmlns:wp="http://schemas.openxmlformats.org/drawingml/2006/wordprocessingDrawing" xmlns:w10="urn:schemas-microsoft-com:office:word" xmlns:w="http://schemas.openxmlformats.org/wordprocessingml/2006/main" xmlns:w14="http://schemas.microsoft.com/office/word/2010/wordml" xmlns:w15="http://schemas.microsoft.com/office/word/2012/wordml" xmlns:w16cex="http://schemas.microsoft.com/office/word/2018/wordml/cex" xmlns:w16cid="http://schemas.microsoft.com/office/word/2016/wordml/cid" xmlns:w16="http://schemas.microsoft.com/office/word/2018/wordml" xmlns:w16sdtdh="http://schemas.microsoft.com/office/word/2020/wordml/sdtdatahash" xmlns:w16se="http://schemas.microsoft.com/office/word/2015/wordml/symex" xmlns:wpg="http://schemas.microsoft.com/office/word/2010/wordprocessingGroup" xmlns:wpi="http://schemas.microsoft.com/office/word/2010/wordprocessingInk" xmlns:wne="http://schemas.microsoft.com/office/word/2006/wordml" xmlns:wps="http://schemas.microsoft.com/office/word/2010/wordprocessingShape" mc:Ignorable="w14 w15 w16se w16cid w16 w16cex w16sdtdh wp14">
+<w:ftr xmlns:wpc="http://schemas.microsoft.com/office/word/2010/wordprocessingCanvas" xmlns:cx="http://schemas.microsoft.com/office/drawing/2014/chartex" xmlns:cx1="http://schemas.microsoft.com/office/drawing/2015/9/8/chartex" xmlns:cx2="http://schemas.microsoft.com/office/drawing/2015/10/21/chartex" xmlns:cx3="http://schemas.microsoft.com/office/drawing/2016/5/9/chartex" xmlns:cx4="http://schemas.microsoft.com/office/drawing/2016/5/10/chartex" xmlns:cx5="http://schemas.microsoft.com/office/drawing/2016/5/11/chartex" xmlns:cx6="http://schemas.microsoft.com/office/drawing/2016/5/12/chartex" xmlns:cx7="http://schemas.microsoft.com/office/drawing/2016/5/13/chartex" xmlns:cx8="http://schemas.microsoft.com/office/drawing/2016/5/14/chartex" xmlns:mc="http://schemas.openxmlformats.org/markup-compatibility/2006" xmlns:aink="http://schemas.microsoft.com/office/drawing/2016/ink" xmlns:am3d="http://schemas.microsoft.com/office/drawing/2017/model3d" xmlns:o="urn:schemas-microsoft-com:office:office" xmlns:r="http://schemas.openxmlformats.org/officeDocument/2006/relationships" xmlns:m="http://schemas.openxmlformats.org/officeDocument/2006/math" xmlns:v="urn:schemas-microsoft-com:vml" xmlns:wp14="http://schemas.microsoft.com/office/word/2010/wordprocessingDrawing" xmlns:wp="http://schemas.openxmlformats.org/drawingml/2006/wordprocessingDrawing" xmlns:w10="urn:schemas-microsoft-com:office:word" xmlns:w="http://schemas.openxmlformats.org/wordprocessingml/2006/main" xmlns:w14="http://schemas.microsoft.com/office/word/2010/wordml" xmlns:w15="http://schemas.microsoft.com/office/word/2012/wordml" xmlns:w16cex="http://schemas.microsoft.com/office/word/2018/wordml/cex" xmlns:w16cid="http://schemas.microsoft.com/office/word/2016/wordml/cid" xmlns:w16="http://schemas.microsoft.com/office/word/2018/wordml" xmlns:w16sdtdh="http://schemas.microsoft.com/office/word/2020/wordml/sdtdatahash" xmlns:w16se="http://schemas.microsoft.com/office/word/2015/wordml/symex" xmlns:wpg="http://schemas.microsoft.com/office/word/2010/wordprocessingGroup" xmlns:wpi="http://schemas.microsoft.com/office/word/2010/wordprocessingInk" xmlns:wne="http://schemas.microsoft.com/office/word/2006/wordml" xmlns:wps="http://schemas.microsoft.com/office/word/2010/wordprocessingShape" mc:Ignorable="w14 w15 w16se w16cid w16 w16cex w16sdtdh wp14">
   <w:p>
     <w:pPr>
       <w:pStyle w:val="Footer"/>
@@ -3809,7 +2989,7 @@
 </file>
 
 <file path=word/footer2.xml><?xml version="1.0" encoding="utf-8"?>
-<w:ftr xmlns:wpc="http://schemas.microsoft.com/office/word/2010/wordprocessingCanvas" xmlns:cx="http://schemas.microsoft.com/office/drawing/2014/chartex" xmlns:cx1="http://schemas.microsoft.com/office/drawing/2015/9/8/chartex" xmlns:cx2="http://schemas.microsoft.com/office/drawing/2015/10/21/chartex" xmlns:cx3="http://schemas.microsoft.com/office/drawing/2016/5/9/chartex" xmlns:cx4="http://schemas.microsoft.com/office/drawing/2016/5/10/chartex" xmlns:cx5="http://schemas.microsoft.com/office/drawing/2016/5/11/chartex" xmlns:cx6="http://schemas.microsoft.com/office/drawing/2016/5/12/chartex" xmlns:cx7="http://schemas.microsoft.com/office/drawing/2016/5/13/chartex" xmlns:cx8="http://schemas.microsoft.com/office/drawing/2016/5/14/chartex" xmlns:mc="http://schemas.openxmlformats.org/markup-compatibility/2006" xmlns:aink="http://schemas.microsoft.com/office/drawing/2016/ink" xmlns:am3d="http://schemas.microsoft.com/office/drawing/2017/model3d" xmlns:o="urn:schemas-microsoft-com:office:office" xmlns:oel="http://schemas.microsoft.com/office/2019/extlst" xmlns:r="http://schemas.openxmlformats.org/officeDocument/2006/relationships" xmlns:m="http://schemas.openxmlformats.org/officeDocument/2006/math" xmlns:v="urn:schemas-microsoft-com:vml" xmlns:wp14="http://schemas.microsoft.com/office/word/2010/wordprocessingDrawing" xmlns:wp="http://schemas.openxmlformats.org/drawingml/2006/wordprocessingDrawing" xmlns:w10="urn:schemas-microsoft-com:office:word" xmlns:w="http://schemas.openxmlformats.org/wordprocessingml/2006/main" xmlns:w14="http://schemas.microsoft.com/office/word/2010/wordml" xmlns:w15="http://schemas.microsoft.com/office/word/2012/wordml" xmlns:w16cex="http://schemas.microsoft.com/office/word/2018/wordml/cex" xmlns:w16cid="http://schemas.microsoft.com/office/word/2016/wordml/cid" xmlns:w16="http://schemas.microsoft.com/office/word/2018/wordml" xmlns:w16sdtdh="http://schemas.microsoft.com/office/word/2020/wordml/sdtdatahash" xmlns:w16se="http://schemas.microsoft.com/office/word/2015/wordml/symex" xmlns:wpg="http://schemas.microsoft.com/office/word/2010/wordprocessingGroup" xmlns:wpi="http://schemas.microsoft.com/office/word/2010/wordprocessingInk" xmlns:wne="http://schemas.microsoft.com/office/word/2006/wordml" xmlns:wps="http://schemas.microsoft.com/office/word/2010/wordprocessingShape" mc:Ignorable="w14 w15 w16se w16cid w16 w16cex w16sdtdh wp14">
+<w:ftr xmlns:wpc="http://schemas.microsoft.com/office/word/2010/wordprocessingCanvas" xmlns:cx="http://schemas.microsoft.com/office/drawing/2014/chartex" xmlns:cx1="http://schemas.microsoft.com/office/drawing/2015/9/8/chartex" xmlns:cx2="http://schemas.microsoft.com/office/drawing/2015/10/21/chartex" xmlns:cx3="http://schemas.microsoft.com/office/drawing/2016/5/9/chartex" xmlns:cx4="http://schemas.microsoft.com/office/drawing/2016/5/10/chartex" xmlns:cx5="http://schemas.microsoft.com/office/drawing/2016/5/11/chartex" xmlns:cx6="http://schemas.microsoft.com/office/drawing/2016/5/12/chartex" xmlns:cx7="http://schemas.microsoft.com/office/drawing/2016/5/13/chartex" xmlns:cx8="http://schemas.microsoft.com/office/drawing/2016/5/14/chartex" xmlns:mc="http://schemas.openxmlformats.org/markup-compatibility/2006" xmlns:aink="http://schemas.microsoft.com/office/drawing/2016/ink" xmlns:am3d="http://schemas.microsoft.com/office/drawing/2017/model3d" xmlns:o="urn:schemas-microsoft-com:office:office" xmlns:r="http://schemas.openxmlformats.org/officeDocument/2006/relationships" xmlns:m="http://schemas.openxmlformats.org/officeDocument/2006/math" xmlns:v="urn:schemas-microsoft-com:vml" xmlns:wp14="http://schemas.microsoft.com/office/word/2010/wordprocessingDrawing" xmlns:wp="http://schemas.openxmlformats.org/drawingml/2006/wordprocessingDrawing" xmlns:w10="urn:schemas-microsoft-com:office:word" xmlns:w="http://schemas.openxmlformats.org/wordprocessingml/2006/main" xmlns:w14="http://schemas.microsoft.com/office/word/2010/wordml" xmlns:w15="http://schemas.microsoft.com/office/word/2012/wordml" xmlns:w16cex="http://schemas.microsoft.com/office/word/2018/wordml/cex" xmlns:w16cid="http://schemas.microsoft.com/office/word/2016/wordml/cid" xmlns:w16="http://schemas.microsoft.com/office/word/2018/wordml" xmlns:w16sdtdh="http://schemas.microsoft.com/office/word/2020/wordml/sdtdatahash" xmlns:w16se="http://schemas.microsoft.com/office/word/2015/wordml/symex" xmlns:wpg="http://schemas.microsoft.com/office/word/2010/wordprocessingGroup" xmlns:wpi="http://schemas.microsoft.com/office/word/2010/wordprocessingInk" xmlns:wne="http://schemas.microsoft.com/office/word/2006/wordml" xmlns:wps="http://schemas.microsoft.com/office/word/2010/wordprocessingShape" mc:Ignorable="w14 w15 w16se w16cid w16 w16cex w16sdtdh wp14">
   <w:p>
     <w:pPr>
       <w:tabs>
@@ -3828,7 +3008,7 @@
 </file>
 
 <file path=word/footer3.xml><?xml version="1.0" encoding="utf-8"?>
-<w:ftr xmlns:wpc="http://schemas.microsoft.com/office/word/2010/wordprocessingCanvas" xmlns:cx="http://schemas.microsoft.com/office/drawing/2014/chartex" xmlns:cx1="http://schemas.microsoft.com/office/drawing/2015/9/8/chartex" xmlns:cx2="http://schemas.microsoft.com/office/drawing/2015/10/21/chartex" xmlns:cx3="http://schemas.microsoft.com/office/drawing/2016/5/9/chartex" xmlns:cx4="http://schemas.microsoft.com/office/drawing/2016/5/10/chartex" xmlns:cx5="http://schemas.microsoft.com/office/drawing/2016/5/11/chartex" xmlns:cx6="http://schemas.microsoft.com/office/drawing/2016/5/12/chartex" xmlns:cx7="http://schemas.microsoft.com/office/drawing/2016/5/13/chartex" xmlns:cx8="http://schemas.microsoft.com/office/drawing/2016/5/14/chartex" xmlns:mc="http://schemas.openxmlformats.org/markup-compatibility/2006" xmlns:aink="http://schemas.microsoft.com/office/drawing/2016/ink" xmlns:am3d="http://schemas.microsoft.com/office/drawing/2017/model3d" xmlns:o="urn:schemas-microsoft-com:office:office" xmlns:oel="http://schemas.microsoft.com/office/2019/extlst" xmlns:r="http://schemas.openxmlformats.org/officeDocument/2006/relationships" xmlns:m="http://schemas.openxmlformats.org/officeDocument/2006/math" xmlns:v="urn:schemas-microsoft-com:vml" xmlns:wp14="http://schemas.microsoft.com/office/word/2010/wordprocessingDrawing" xmlns:wp="http://schemas.openxmlformats.org/drawingml/2006/wordprocessingDrawing" xmlns:w10="urn:schemas-microsoft-com:office:word" xmlns:w="http://schemas.openxmlformats.org/wordprocessingml/2006/main" xmlns:w14="http://schemas.microsoft.com/office/word/2010/wordml" xmlns:w15="http://schemas.microsoft.com/office/word/2012/wordml" xmlns:w16cex="http://schemas.microsoft.com/office/word/2018/wordml/cex" xmlns:w16cid="http://schemas.microsoft.com/office/word/2016/wordml/cid" xmlns:w16="http://schemas.microsoft.com/office/word/2018/wordml" xmlns:w16sdtdh="http://schemas.microsoft.com/office/word/2020/wordml/sdtdatahash" xmlns:w16se="http://schemas.microsoft.com/office/word/2015/wordml/symex" xmlns:wpg="http://schemas.microsoft.com/office/word/2010/wordprocessingGroup" xmlns:wpi="http://schemas.microsoft.com/office/word/2010/wordprocessingInk" xmlns:wne="http://schemas.microsoft.com/office/word/2006/wordml" xmlns:wps="http://schemas.microsoft.com/office/word/2010/wordprocessingShape" mc:Ignorable="w14 w15 w16se w16cid w16 w16cex w16sdtdh wp14">
+<w:ftr xmlns:wpc="http://schemas.microsoft.com/office/word/2010/wordprocessingCanvas" xmlns:cx="http://schemas.microsoft.com/office/drawing/2014/chartex" xmlns:cx1="http://schemas.microsoft.com/office/drawing/2015/9/8/chartex" xmlns:cx2="http://schemas.microsoft.com/office/drawing/2015/10/21/chartex" xmlns:cx3="http://schemas.microsoft.com/office/drawing/2016/5/9/chartex" xmlns:cx4="http://schemas.microsoft.com/office/drawing/2016/5/10/chartex" xmlns:cx5="http://schemas.microsoft.com/office/drawing/2016/5/11/chartex" xmlns:cx6="http://schemas.microsoft.com/office/drawing/2016/5/12/chartex" xmlns:cx7="http://schemas.microsoft.com/office/drawing/2016/5/13/chartex" xmlns:cx8="http://schemas.microsoft.com/office/drawing/2016/5/14/chartex" xmlns:mc="http://schemas.openxmlformats.org/markup-compatibility/2006" xmlns:aink="http://schemas.microsoft.com/office/drawing/2016/ink" xmlns:am3d="http://schemas.microsoft.com/office/drawing/2017/model3d" xmlns:o="urn:schemas-microsoft-com:office:office" xmlns:r="http://schemas.openxmlformats.org/officeDocument/2006/relationships" xmlns:m="http://schemas.openxmlformats.org/officeDocument/2006/math" xmlns:v="urn:schemas-microsoft-com:vml" xmlns:wp14="http://schemas.microsoft.com/office/word/2010/wordprocessingDrawing" xmlns:wp="http://schemas.openxmlformats.org/drawingml/2006/wordprocessingDrawing" xmlns:w10="urn:schemas-microsoft-com:office:word" xmlns:w="http://schemas.openxmlformats.org/wordprocessingml/2006/main" xmlns:w14="http://schemas.microsoft.com/office/word/2010/wordml" xmlns:w15="http://schemas.microsoft.com/office/word/2012/wordml" xmlns:w16cex="http://schemas.microsoft.com/office/word/2018/wordml/cex" xmlns:w16cid="http://schemas.microsoft.com/office/word/2016/wordml/cid" xmlns:w16="http://schemas.microsoft.com/office/word/2018/wordml" xmlns:w16sdtdh="http://schemas.microsoft.com/office/word/2020/wordml/sdtdatahash" xmlns:w16se="http://schemas.microsoft.com/office/word/2015/wordml/symex" xmlns:wpg="http://schemas.microsoft.com/office/word/2010/wordprocessingGroup" xmlns:wpi="http://schemas.microsoft.com/office/word/2010/wordprocessingInk" xmlns:wne="http://schemas.microsoft.com/office/word/2006/wordml" xmlns:wps="http://schemas.microsoft.com/office/word/2010/wordprocessingShape" mc:Ignorable="w14 w15 w16se w16cid w16 w16cex w16sdtdh wp14">
   <w:p>
     <w:pPr>
       <w:pStyle w:val="Footer"/>
@@ -3838,7 +3018,7 @@
 </file>
 
 <file path=word/footnotes.xml><?xml version="1.0" encoding="utf-8"?>
-<w:footnotes xmlns:wpc="http://schemas.microsoft.com/office/word/2010/wordprocessingCanvas" xmlns:cx="http://schemas.microsoft.com/office/drawing/2014/chartex" xmlns:cx1="http://schemas.microsoft.com/office/drawing/2015/9/8/chartex" xmlns:cx2="http://schemas.microsoft.com/office/drawing/2015/10/21/chartex" xmlns:cx3="http://schemas.microsoft.com/office/drawing/2016/5/9/chartex" xmlns:cx4="http://schemas.microsoft.com/office/drawing/2016/5/10/chartex" xmlns:cx5="http://schemas.microsoft.com/office/drawing/2016/5/11/chartex" xmlns:cx6="http://schemas.microsoft.com/office/drawing/2016/5/12/chartex" xmlns:cx7="http://schemas.microsoft.com/office/drawing/2016/5/13/chartex" xmlns:cx8="http://schemas.microsoft.com/office/drawing/2016/5/14/chartex" xmlns:mc="http://schemas.openxmlformats.org/markup-compatibility/2006" xmlns:aink="http://schemas.microsoft.com/office/drawing/2016/ink" xmlns:am3d="http://schemas.microsoft.com/office/drawing/2017/model3d" xmlns:o="urn:schemas-microsoft-com:office:office" xmlns:oel="http://schemas.microsoft.com/office/2019/extlst" xmlns:r="http://schemas.openxmlformats.org/officeDocument/2006/relationships" xmlns:m="http://schemas.openxmlformats.org/officeDocument/2006/math" xmlns:v="urn:schemas-microsoft-com:vml" xmlns:wp14="http://schemas.microsoft.com/office/word/2010/wordprocessingDrawing" xmlns:wp="http://schemas.openxmlformats.org/drawingml/2006/wordprocessingDrawing" xmlns:w10="urn:schemas-microsoft-com:office:word" xmlns:w="http://schemas.openxmlformats.org/wordprocessingml/2006/main" xmlns:w14="http://schemas.microsoft.com/office/word/2010/wordml" xmlns:w15="http://schemas.microsoft.com/office/word/2012/wordml" xmlns:w16cex="http://schemas.microsoft.com/office/word/2018/wordml/cex" xmlns:w16cid="http://schemas.microsoft.com/office/word/2016/wordml/cid" xmlns:w16="http://schemas.microsoft.com/office/word/2018/wordml" xmlns:w16sdtdh="http://schemas.microsoft.com/office/word/2020/wordml/sdtdatahash" xmlns:w16se="http://schemas.microsoft.com/office/word/2015/wordml/symex" xmlns:wpg="http://schemas.microsoft.com/office/word/2010/wordprocessingGroup" xmlns:wpi="http://schemas.microsoft.com/office/word/2010/wordprocessingInk" xmlns:wne="http://schemas.microsoft.com/office/word/2006/wordml" xmlns:wps="http://schemas.microsoft.com/office/word/2010/wordprocessingShape" mc:Ignorable="w14 w15 w16se w16cid w16 w16cex w16sdtdh wp14">
+<w:footnotes xmlns:wpc="http://schemas.microsoft.com/office/word/2010/wordprocessingCanvas" xmlns:cx="http://schemas.microsoft.com/office/drawing/2014/chartex" xmlns:cx1="http://schemas.microsoft.com/office/drawing/2015/9/8/chartex" xmlns:cx2="http://schemas.microsoft.com/office/drawing/2015/10/21/chartex" xmlns:cx3="http://schemas.microsoft.com/office/drawing/2016/5/9/chartex" xmlns:cx4="http://schemas.microsoft.com/office/drawing/2016/5/10/chartex" xmlns:cx5="http://schemas.microsoft.com/office/drawing/2016/5/11/chartex" xmlns:cx6="http://schemas.microsoft.com/office/drawing/2016/5/12/chartex" xmlns:cx7="http://schemas.microsoft.com/office/drawing/2016/5/13/chartex" xmlns:cx8="http://schemas.microsoft.com/office/drawing/2016/5/14/chartex" xmlns:mc="http://schemas.openxmlformats.org/markup-compatibility/2006" xmlns:aink="http://schemas.microsoft.com/office/drawing/2016/ink" xmlns:am3d="http://schemas.microsoft.com/office/drawing/2017/model3d" xmlns:o="urn:schemas-microsoft-com:office:office" xmlns:r="http://schemas.openxmlformats.org/officeDocument/2006/relationships" xmlns:m="http://schemas.openxmlformats.org/officeDocument/2006/math" xmlns:v="urn:schemas-microsoft-com:vml" xmlns:wp14="http://schemas.microsoft.com/office/word/2010/wordprocessingDrawing" xmlns:wp="http://schemas.openxmlformats.org/drawingml/2006/wordprocessingDrawing" xmlns:w10="urn:schemas-microsoft-com:office:word" xmlns:w="http://schemas.openxmlformats.org/wordprocessingml/2006/main" xmlns:w14="http://schemas.microsoft.com/office/word/2010/wordml" xmlns:w15="http://schemas.microsoft.com/office/word/2012/wordml" xmlns:w16cex="http://schemas.microsoft.com/office/word/2018/wordml/cex" xmlns:w16cid="http://schemas.microsoft.com/office/word/2016/wordml/cid" xmlns:w16="http://schemas.microsoft.com/office/word/2018/wordml" xmlns:w16sdtdh="http://schemas.microsoft.com/office/word/2020/wordml/sdtdatahash" xmlns:w16se="http://schemas.microsoft.com/office/word/2015/wordml/symex" xmlns:wpg="http://schemas.microsoft.com/office/word/2010/wordprocessingGroup" xmlns:wpi="http://schemas.microsoft.com/office/word/2010/wordprocessingInk" xmlns:wne="http://schemas.microsoft.com/office/word/2006/wordml" xmlns:wps="http://schemas.microsoft.com/office/word/2010/wordprocessingShape" mc:Ignorable="w14 w15 w16se w16cid w16 w16cex w16sdtdh wp14">
   <w:footnote w:type="separator" w:id="-1">
     <w:p>
       <w:r>
@@ -3857,7 +3037,7 @@
 </file>
 
 <file path=word/header1.xml><?xml version="1.0" encoding="utf-8"?>
-<w:hdr xmlns:wpc="http://schemas.microsoft.com/office/word/2010/wordprocessingCanvas" xmlns:cx="http://schemas.microsoft.com/office/drawing/2014/chartex" xmlns:cx1="http://schemas.microsoft.com/office/drawing/2015/9/8/chartex" xmlns:cx2="http://schemas.microsoft.com/office/drawing/2015/10/21/chartex" xmlns:cx3="http://schemas.microsoft.com/office/drawing/2016/5/9/chartex" xmlns:cx4="http://schemas.microsoft.com/office/drawing/2016/5/10/chartex" xmlns:cx5="http://schemas.microsoft.com/office/drawing/2016/5/11/chartex" xmlns:cx6="http://schemas.microsoft.com/office/drawing/2016/5/12/chartex" xmlns:cx7="http://schemas.microsoft.com/office/drawing/2016/5/13/chartex" xmlns:cx8="http://schemas.microsoft.com/office/drawing/2016/5/14/chartex" xmlns:mc="http://schemas.openxmlformats.org/markup-compatibility/2006" xmlns:aink="http://schemas.microsoft.com/office/drawing/2016/ink" xmlns:am3d="http://schemas.microsoft.com/office/drawing/2017/model3d" xmlns:o="urn:schemas-microsoft-com:office:office" xmlns:oel="http://schemas.microsoft.com/office/2019/extlst" xmlns:r="http://schemas.openxmlformats.org/officeDocument/2006/relationships" xmlns:m="http://schemas.openxmlformats.org/officeDocument/2006/math" xmlns:v="urn:schemas-microsoft-com:vml" xmlns:wp14="http://schemas.microsoft.com/office/word/2010/wordprocessingDrawing" xmlns:wp="http://schemas.openxmlformats.org/drawingml/2006/wordprocessingDrawing" xmlns:w10="urn:schemas-microsoft-com:office:word" xmlns:w="http://schemas.openxmlformats.org/wordprocessingml/2006/main" xmlns:w14="http://schemas.microsoft.com/office/word/2010/wordml" xmlns:w15="http://schemas.microsoft.com/office/word/2012/wordml" xmlns:w16cex="http://schemas.microsoft.com/office/word/2018/wordml/cex" xmlns:w16cid="http://schemas.microsoft.com/office/word/2016/wordml/cid" xmlns:w16="http://schemas.microsoft.com/office/word/2018/wordml" xmlns:w16sdtdh="http://schemas.microsoft.com/office/word/2020/wordml/sdtdatahash" xmlns:w16se="http://schemas.microsoft.com/office/word/2015/wordml/symex" xmlns:wpg="http://schemas.microsoft.com/office/word/2010/wordprocessingGroup" xmlns:wpi="http://schemas.microsoft.com/office/word/2010/wordprocessingInk" xmlns:wne="http://schemas.microsoft.com/office/word/2006/wordml" xmlns:wps="http://schemas.microsoft.com/office/word/2010/wordprocessingShape" mc:Ignorable="w14 w15 w16se w16cid w16 w16cex w16sdtdh wp14">
+<w:hdr xmlns:wpc="http://schemas.microsoft.com/office/word/2010/wordprocessingCanvas" xmlns:cx="http://schemas.microsoft.com/office/drawing/2014/chartex" xmlns:cx1="http://schemas.microsoft.com/office/drawing/2015/9/8/chartex" xmlns:cx2="http://schemas.microsoft.com/office/drawing/2015/10/21/chartex" xmlns:cx3="http://schemas.microsoft.com/office/drawing/2016/5/9/chartex" xmlns:cx4="http://schemas.microsoft.com/office/drawing/2016/5/10/chartex" xmlns:cx5="http://schemas.microsoft.com/office/drawing/2016/5/11/chartex" xmlns:cx6="http://schemas.microsoft.com/office/drawing/2016/5/12/chartex" xmlns:cx7="http://schemas.microsoft.com/office/drawing/2016/5/13/chartex" xmlns:cx8="http://schemas.microsoft.com/office/drawing/2016/5/14/chartex" xmlns:mc="http://schemas.openxmlformats.org/markup-compatibility/2006" xmlns:aink="http://schemas.microsoft.com/office/drawing/2016/ink" xmlns:am3d="http://schemas.microsoft.com/office/drawing/2017/model3d" xmlns:o="urn:schemas-microsoft-com:office:office" xmlns:r="http://schemas.openxmlformats.org/officeDocument/2006/relationships" xmlns:m="http://schemas.openxmlformats.org/officeDocument/2006/math" xmlns:v="urn:schemas-microsoft-com:vml" xmlns:wp14="http://schemas.microsoft.com/office/word/2010/wordprocessingDrawing" xmlns:wp="http://schemas.openxmlformats.org/drawingml/2006/wordprocessingDrawing" xmlns:w10="urn:schemas-microsoft-com:office:word" xmlns:w="http://schemas.openxmlformats.org/wordprocessingml/2006/main" xmlns:w14="http://schemas.microsoft.com/office/word/2010/wordml" xmlns:w15="http://schemas.microsoft.com/office/word/2012/wordml" xmlns:w16cex="http://schemas.microsoft.com/office/word/2018/wordml/cex" xmlns:w16cid="http://schemas.microsoft.com/office/word/2016/wordml/cid" xmlns:w16="http://schemas.microsoft.com/office/word/2018/wordml" xmlns:w16sdtdh="http://schemas.microsoft.com/office/word/2020/wordml/sdtdatahash" xmlns:w16se="http://schemas.microsoft.com/office/word/2015/wordml/symex" xmlns:wpg="http://schemas.microsoft.com/office/word/2010/wordprocessingGroup" xmlns:wpi="http://schemas.microsoft.com/office/word/2010/wordprocessingInk" xmlns:wne="http://schemas.microsoft.com/office/word/2006/wordml" xmlns:wps="http://schemas.microsoft.com/office/word/2010/wordprocessingShape" mc:Ignorable="w14 w15 w16se w16cid w16 w16cex w16sdtdh wp14">
   <w:p>
     <w:pPr>
       <w:pStyle w:val="Header"/>
@@ -3867,7 +3047,7 @@
 </file>
 
 <file path=word/header2.xml><?xml version="1.0" encoding="utf-8"?>
-<w:hdr xmlns:wpc="http://schemas.microsoft.com/office/word/2010/wordprocessingCanvas" xmlns:cx="http://schemas.microsoft.com/office/drawing/2014/chartex" xmlns:cx1="http://schemas.microsoft.com/office/drawing/2015/9/8/chartex" xmlns:cx2="http://schemas.microsoft.com/office/drawing/2015/10/21/chartex" xmlns:cx3="http://schemas.microsoft.com/office/drawing/2016/5/9/chartex" xmlns:cx4="http://schemas.microsoft.com/office/drawing/2016/5/10/chartex" xmlns:cx5="http://schemas.microsoft.com/office/drawing/2016/5/11/chartex" xmlns:cx6="http://schemas.microsoft.com/office/drawing/2016/5/12/chartex" xmlns:cx7="http://schemas.microsoft.com/office/drawing/2016/5/13/chartex" xmlns:cx8="http://schemas.microsoft.com/office/drawing/2016/5/14/chartex" xmlns:mc="http://schemas.openxmlformats.org/markup-compatibility/2006" xmlns:aink="http://schemas.microsoft.com/office/drawing/2016/ink" xmlns:am3d="http://schemas.microsoft.com/office/drawing/2017/model3d" xmlns:o="urn:schemas-microsoft-com:office:office" xmlns:oel="http://schemas.microsoft.com/office/2019/extlst" xmlns:r="http://schemas.openxmlformats.org/officeDocument/2006/relationships" xmlns:m="http://schemas.openxmlformats.org/officeDocument/2006/math" xmlns:v="urn:schemas-microsoft-com:vml" xmlns:wp14="http://schemas.microsoft.com/office/word/2010/wordprocessingDrawing" xmlns:wp="http://schemas.openxmlformats.org/drawingml/2006/wordprocessingDrawing" xmlns:w10="urn:schemas-microsoft-com:office:word" xmlns:w="http://schemas.openxmlformats.org/wordprocessingml/2006/main" xmlns:w14="http://schemas.microsoft.com/office/word/2010/wordml" xmlns:w15="http://schemas.microsoft.com/office/word/2012/wordml" xmlns:w16cex="http://schemas.microsoft.com/office/word/2018/wordml/cex" xmlns:w16cid="http://schemas.microsoft.com/office/word/2016/wordml/cid" xmlns:w16="http://schemas.microsoft.com/office/word/2018/wordml" xmlns:w16sdtdh="http://schemas.microsoft.com/office/word/2020/wordml/sdtdatahash" xmlns:w16se="http://schemas.microsoft.com/office/word/2015/wordml/symex" xmlns:wpg="http://schemas.microsoft.com/office/word/2010/wordprocessingGroup" xmlns:wpi="http://schemas.microsoft.com/office/word/2010/wordprocessingInk" xmlns:wne="http://schemas.microsoft.com/office/word/2006/wordml" xmlns:wps="http://schemas.microsoft.com/office/word/2010/wordprocessingShape" mc:Ignorable="w14 w15 w16se w16cid w16 w16cex w16sdtdh wp14">
+<w:hdr xmlns:wpc="http://schemas.microsoft.com/office/word/2010/wordprocessingCanvas" xmlns:cx="http://schemas.microsoft.com/office/drawing/2014/chartex" xmlns:cx1="http://schemas.microsoft.com/office/drawing/2015/9/8/chartex" xmlns:cx2="http://schemas.microsoft.com/office/drawing/2015/10/21/chartex" xmlns:cx3="http://schemas.microsoft.com/office/drawing/2016/5/9/chartex" xmlns:cx4="http://schemas.microsoft.com/office/drawing/2016/5/10/chartex" xmlns:cx5="http://schemas.microsoft.com/office/drawing/2016/5/11/chartex" xmlns:cx6="http://schemas.microsoft.com/office/drawing/2016/5/12/chartex" xmlns:cx7="http://schemas.microsoft.com/office/drawing/2016/5/13/chartex" xmlns:cx8="http://schemas.microsoft.com/office/drawing/2016/5/14/chartex" xmlns:mc="http://schemas.openxmlformats.org/markup-compatibility/2006" xmlns:aink="http://schemas.microsoft.com/office/drawing/2016/ink" xmlns:am3d="http://schemas.microsoft.com/office/drawing/2017/model3d" xmlns:o="urn:schemas-microsoft-com:office:office" xmlns:r="http://schemas.openxmlformats.org/officeDocument/2006/relationships" xmlns:m="http://schemas.openxmlformats.org/officeDocument/2006/math" xmlns:v="urn:schemas-microsoft-com:vml" xmlns:wp14="http://schemas.microsoft.com/office/word/2010/wordprocessingDrawing" xmlns:wp="http://schemas.openxmlformats.org/drawingml/2006/wordprocessingDrawing" xmlns:w10="urn:schemas-microsoft-com:office:word" xmlns:w="http://schemas.openxmlformats.org/wordprocessingml/2006/main" xmlns:w14="http://schemas.microsoft.com/office/word/2010/wordml" xmlns:w15="http://schemas.microsoft.com/office/word/2012/wordml" xmlns:w16cex="http://schemas.microsoft.com/office/word/2018/wordml/cex" xmlns:w16cid="http://schemas.microsoft.com/office/word/2016/wordml/cid" xmlns:w16="http://schemas.microsoft.com/office/word/2018/wordml" xmlns:w16sdtdh="http://schemas.microsoft.com/office/word/2020/wordml/sdtdatahash" xmlns:w16se="http://schemas.microsoft.com/office/word/2015/wordml/symex" xmlns:wpg="http://schemas.microsoft.com/office/word/2010/wordprocessingGroup" xmlns:wpi="http://schemas.microsoft.com/office/word/2010/wordprocessingInk" xmlns:wne="http://schemas.microsoft.com/office/word/2006/wordml" xmlns:wps="http://schemas.microsoft.com/office/word/2010/wordprocessingShape" mc:Ignorable="w14 w15 w16se w16cid w16 w16cex w16sdtdh wp14">
   <w:p>
     <w:pPr>
       <w:pStyle w:val="Header"/>
@@ -3883,7 +3063,7 @@
 </file>
 
 <file path=word/header3.xml><?xml version="1.0" encoding="utf-8"?>
-<w:hdr xmlns:wpc="http://schemas.microsoft.com/office/word/2010/wordprocessingCanvas" xmlns:cx="http://schemas.microsoft.com/office/drawing/2014/chartex" xmlns:cx1="http://schemas.microsoft.com/office/drawing/2015/9/8/chartex" xmlns:cx2="http://schemas.microsoft.com/office/drawing/2015/10/21/chartex" xmlns:cx3="http://schemas.microsoft.com/office/drawing/2016/5/9/chartex" xmlns:cx4="http://schemas.microsoft.com/office/drawing/2016/5/10/chartex" xmlns:cx5="http://schemas.microsoft.com/office/drawing/2016/5/11/chartex" xmlns:cx6="http://schemas.microsoft.com/office/drawing/2016/5/12/chartex" xmlns:cx7="http://schemas.microsoft.com/office/drawing/2016/5/13/chartex" xmlns:cx8="http://schemas.microsoft.com/office/drawing/2016/5/14/chartex" xmlns:mc="http://schemas.openxmlformats.org/markup-compatibility/2006" xmlns:aink="http://schemas.microsoft.com/office/drawing/2016/ink" xmlns:am3d="http://schemas.microsoft.com/office/drawing/2017/model3d" xmlns:o="urn:schemas-microsoft-com:office:office" xmlns:oel="http://schemas.microsoft.com/office/2019/extlst" xmlns:r="http://schemas.openxmlformats.org/officeDocument/2006/relationships" xmlns:m="http://schemas.openxmlformats.org/officeDocument/2006/math" xmlns:v="urn:schemas-microsoft-com:vml" xmlns:wp14="http://schemas.microsoft.com/office/word/2010/wordprocessingDrawing" xmlns:wp="http://schemas.openxmlformats.org/drawingml/2006/wordprocessingDrawing" xmlns:w10="urn:schemas-microsoft-com:office:word" xmlns:w="http://schemas.openxmlformats.org/wordprocessingml/2006/main" xmlns:w14="http://schemas.microsoft.com/office/word/2010/wordml" xmlns:w15="http://schemas.microsoft.com/office/word/2012/wordml" xmlns:w16cex="http://schemas.microsoft.com/office/word/2018/wordml/cex" xmlns:w16cid="http://schemas.microsoft.com/office/word/2016/wordml/cid" xmlns:w16="http://schemas.microsoft.com/office/word/2018/wordml" xmlns:w16sdtdh="http://schemas.microsoft.com/office/word/2020/wordml/sdtdatahash" xmlns:w16se="http://schemas.microsoft.com/office/word/2015/wordml/symex" xmlns:wpg="http://schemas.microsoft.com/office/word/2010/wordprocessingGroup" xmlns:wpi="http://schemas.microsoft.com/office/word/2010/wordprocessingInk" xmlns:wne="http://schemas.microsoft.com/office/word/2006/wordml" xmlns:wps="http://schemas.microsoft.com/office/word/2010/wordprocessingShape" mc:Ignorable="w14 w15 w16se w16cid w16 w16cex w16sdtdh wp14">
+<w:hdr xmlns:wpc="http://schemas.microsoft.com/office/word/2010/wordprocessingCanvas" xmlns:cx="http://schemas.microsoft.com/office/drawing/2014/chartex" xmlns:cx1="http://schemas.microsoft.com/office/drawing/2015/9/8/chartex" xmlns:cx2="http://schemas.microsoft.com/office/drawing/2015/10/21/chartex" xmlns:cx3="http://schemas.microsoft.com/office/drawing/2016/5/9/chartex" xmlns:cx4="http://schemas.microsoft.com/office/drawing/2016/5/10/chartex" xmlns:cx5="http://schemas.microsoft.com/office/drawing/2016/5/11/chartex" xmlns:cx6="http://schemas.microsoft.com/office/drawing/2016/5/12/chartex" xmlns:cx7="http://schemas.microsoft.com/office/drawing/2016/5/13/chartex" xmlns:cx8="http://schemas.microsoft.com/office/drawing/2016/5/14/chartex" xmlns:mc="http://schemas.openxmlformats.org/markup-compatibility/2006" xmlns:aink="http://schemas.microsoft.com/office/drawing/2016/ink" xmlns:am3d="http://schemas.microsoft.com/office/drawing/2017/model3d" xmlns:o="urn:schemas-microsoft-com:office:office" xmlns:r="http://schemas.openxmlformats.org/officeDocument/2006/relationships" xmlns:m="http://schemas.openxmlformats.org/officeDocument/2006/math" xmlns:v="urn:schemas-microsoft-com:vml" xmlns:wp14="http://schemas.microsoft.com/office/word/2010/wordprocessingDrawing" xmlns:wp="http://schemas.openxmlformats.org/drawingml/2006/wordprocessingDrawing" xmlns:w10="urn:schemas-microsoft-com:office:word" xmlns:w="http://schemas.openxmlformats.org/wordprocessingml/2006/main" xmlns:w14="http://schemas.microsoft.com/office/word/2010/wordml" xmlns:w15="http://schemas.microsoft.com/office/word/2012/wordml" xmlns:w16cex="http://schemas.microsoft.com/office/word/2018/wordml/cex" xmlns:w16cid="http://schemas.microsoft.com/office/word/2016/wordml/cid" xmlns:w16="http://schemas.microsoft.com/office/word/2018/wordml" xmlns:w16sdtdh="http://schemas.microsoft.com/office/word/2020/wordml/sdtdatahash" xmlns:w16se="http://schemas.microsoft.com/office/word/2015/wordml/symex" xmlns:wpg="http://schemas.microsoft.com/office/word/2010/wordprocessingGroup" xmlns:wpi="http://schemas.microsoft.com/office/word/2010/wordprocessingInk" xmlns:wne="http://schemas.microsoft.com/office/word/2006/wordml" xmlns:wps="http://schemas.microsoft.com/office/word/2010/wordprocessingShape" mc:Ignorable="w14 w15 w16se w16cid w16 w16cex w16sdtdh wp14">
   <w:p>
     <w:pPr>
       <w:pStyle w:val="Header"/>
@@ -3893,7 +3073,7 @@
 </file>
 
 <file path=word/numbering.xml><?xml version="1.0" encoding="utf-8"?>
-<w:numbering xmlns:wpc="http://schemas.microsoft.com/office/word/2010/wordprocessingCanvas" xmlns:cx="http://schemas.microsoft.com/office/drawing/2014/chartex" xmlns:cx1="http://schemas.microsoft.com/office/drawing/2015/9/8/chartex" xmlns:cx2="http://schemas.microsoft.com/office/drawing/2015/10/21/chartex" xmlns:cx3="http://schemas.microsoft.com/office/drawing/2016/5/9/chartex" xmlns:cx4="http://schemas.microsoft.com/office/drawing/2016/5/10/chartex" xmlns:cx5="http://schemas.microsoft.com/office/drawing/2016/5/11/chartex" xmlns:cx6="http://schemas.microsoft.com/office/drawing/2016/5/12/chartex" xmlns:cx7="http://schemas.microsoft.com/office/drawing/2016/5/13/chartex" xmlns:cx8="http://schemas.microsoft.com/office/drawing/2016/5/14/chartex" xmlns:mc="http://schemas.openxmlformats.org/markup-compatibility/2006" xmlns:aink="http://schemas.microsoft.com/office/drawing/2016/ink" xmlns:am3d="http://schemas.microsoft.com/office/drawing/2017/model3d" xmlns:o="urn:schemas-microsoft-com:office:office" xmlns:oel="http://schemas.microsoft.com/office/2019/extlst" xmlns:r="http://schemas.openxmlformats.org/officeDocument/2006/relationships" xmlns:m="http://schemas.openxmlformats.org/officeDocument/2006/math" xmlns:v="urn:schemas-microsoft-com:vml" xmlns:wp14="http://schemas.microsoft.com/office/word/2010/wordprocessingDrawing" xmlns:wp="http://schemas.openxmlformats.org/drawingml/2006/wordprocessingDrawing" xmlns:w10="urn:schemas-microsoft-com:office:word" xmlns:w="http://schemas.openxmlformats.org/wordprocessingml/2006/main" xmlns:w14="http://schemas.microsoft.com/office/word/2010/wordml" xmlns:w15="http://schemas.microsoft.com/office/word/2012/wordml" xmlns:w16cex="http://schemas.microsoft.com/office/word/2018/wordml/cex" xmlns:w16cid="http://schemas.microsoft.com/office/word/2016/wordml/cid" xmlns:w16="http://schemas.microsoft.com/office/word/2018/wordml" xmlns:w16sdtdh="http://schemas.microsoft.com/office/word/2020/wordml/sdtdatahash" xmlns:w16se="http://schemas.microsoft.com/office/word/2015/wordml/symex" xmlns:wpg="http://schemas.microsoft.com/office/word/2010/wordprocessingGroup" xmlns:wpi="http://schemas.microsoft.com/office/word/2010/wordprocessingInk" xmlns:wne="http://schemas.microsoft.com/office/word/2006/wordml" xmlns:wps="http://schemas.microsoft.com/office/word/2010/wordprocessingShape" mc:Ignorable="w14 w15 w16se w16cid w16 w16cex w16sdtdh wp14">
+<w:numbering xmlns:wpc="http://schemas.microsoft.com/office/word/2010/wordprocessingCanvas" xmlns:cx="http://schemas.microsoft.com/office/drawing/2014/chartex" xmlns:cx1="http://schemas.microsoft.com/office/drawing/2015/9/8/chartex" xmlns:cx2="http://schemas.microsoft.com/office/drawing/2015/10/21/chartex" xmlns:cx3="http://schemas.microsoft.com/office/drawing/2016/5/9/chartex" xmlns:cx4="http://schemas.microsoft.com/office/drawing/2016/5/10/chartex" xmlns:cx5="http://schemas.microsoft.com/office/drawing/2016/5/11/chartex" xmlns:cx6="http://schemas.microsoft.com/office/drawing/2016/5/12/chartex" xmlns:cx7="http://schemas.microsoft.com/office/drawing/2016/5/13/chartex" xmlns:cx8="http://schemas.microsoft.com/office/drawing/2016/5/14/chartex" xmlns:mc="http://schemas.openxmlformats.org/markup-compatibility/2006" xmlns:aink="http://schemas.microsoft.com/office/drawing/2016/ink" xmlns:am3d="http://schemas.microsoft.com/office/drawing/2017/model3d" xmlns:o="urn:schemas-microsoft-com:office:office" xmlns:r="http://schemas.openxmlformats.org/officeDocument/2006/relationships" xmlns:m="http://schemas.openxmlformats.org/officeDocument/2006/math" xmlns:v="urn:schemas-microsoft-com:vml" xmlns:wp14="http://schemas.microsoft.com/office/word/2010/wordprocessingDrawing" xmlns:wp="http://schemas.openxmlformats.org/drawingml/2006/wordprocessingDrawing" xmlns:w10="urn:schemas-microsoft-com:office:word" xmlns:w="http://schemas.openxmlformats.org/wordprocessingml/2006/main" xmlns:w14="http://schemas.microsoft.com/office/word/2010/wordml" xmlns:w15="http://schemas.microsoft.com/office/word/2012/wordml" xmlns:w16cex="http://schemas.microsoft.com/office/word/2018/wordml/cex" xmlns:w16cid="http://schemas.microsoft.com/office/word/2016/wordml/cid" xmlns:w16="http://schemas.microsoft.com/office/word/2018/wordml" xmlns:w16sdtdh="http://schemas.microsoft.com/office/word/2020/wordml/sdtdatahash" xmlns:w16se="http://schemas.microsoft.com/office/word/2015/wordml/symex" xmlns:wpg="http://schemas.microsoft.com/office/word/2010/wordprocessingGroup" xmlns:wpi="http://schemas.microsoft.com/office/word/2010/wordprocessingInk" xmlns:wne="http://schemas.microsoft.com/office/word/2006/wordml" xmlns:wps="http://schemas.microsoft.com/office/word/2010/wordprocessingShape" mc:Ignorable="w14 w15 w16se w16cid w16 w16cex w16sdtdh wp14">
   <w:abstractNum w:abstractNumId="0" w15:restartNumberingAfterBreak="0">
     <w:nsid w:val="01164B5E"/>
     <w:multiLevelType w:val="hybridMultilevel"/>

</xml_diff>